<commit_message>
Mejoras al descargar invitaciones
</commit_message>
<xml_diff>
--- a/docx_templates/formato_asamblea.docx
+++ b/docx_templates/formato_asamblea.docx
@@ -20,6 +20,418 @@
           <w:tab w:val="left" w:pos="1290"/>
         </w:tabs>
       </w:pPr>
+      <w:r>
+        <w:rPr>
+          <w:noProof/>
+        </w:rPr>
+        <mc:AlternateContent>
+          <mc:Choice Requires="wps">
+            <w:drawing>
+              <wp:anchor distT="0" distB="0" distL="114300" distR="114300" simplePos="0" relativeHeight="251661312" behindDoc="0" locked="0" layoutInCell="1" allowOverlap="1" wp14:anchorId="68D54111" wp14:editId="582E2B2D">
+                <wp:simplePos x="0" y="0"/>
+                <wp:positionH relativeFrom="column">
+                  <wp:posOffset>2241550</wp:posOffset>
+                </wp:positionH>
+                <wp:positionV relativeFrom="paragraph">
+                  <wp:posOffset>1146810</wp:posOffset>
+                </wp:positionV>
+                <wp:extent cx="3933825" cy="400050"/>
+                <wp:effectExtent l="0" t="0" r="0" b="0"/>
+                <wp:wrapNone/>
+                <wp:docPr id="3" name="Cuadro de texto 3"/>
+                <wp:cNvGraphicFramePr/>
+                <a:graphic xmlns:a="http://schemas.openxmlformats.org/drawingml/2006/main">
+                  <a:graphicData uri="http://schemas.microsoft.com/office/word/2010/wordprocessingShape">
+                    <wps:wsp>
+                      <wps:cNvSpPr txBox="1"/>
+                      <wps:spPr>
+                        <a:xfrm>
+                          <a:off x="0" y="0"/>
+                          <a:ext cx="3933825" cy="400050"/>
+                        </a:xfrm>
+                        <a:prstGeom prst="rect">
+                          <a:avLst/>
+                        </a:prstGeom>
+                        <a:noFill/>
+                        <a:ln w="6350">
+                          <a:noFill/>
+                        </a:ln>
+                      </wps:spPr>
+                      <wps:txbx>
+                        <w:txbxContent>
+                          <w:p>
+                            <w:pPr>
+                              <w:rPr>
+                                <w:rFonts w:ascii="Handineat" w:hAnsi="Handineat"/>
+                                <w:sz w:val="36"/>
+                                <w:szCs w:val="36"/>
+                              </w:rPr>
+                            </w:pPr>
+                            <w:proofErr w:type="gramStart"/>
+                            <w:r>
+                              <w:rPr>
+                                <w:rFonts w:ascii="Handineat" w:hAnsi="Handineat"/>
+                                <w:sz w:val="36"/>
+                                <w:szCs w:val="36"/>
+                              </w:rPr>
+                              <w:t>{{ nominado</w:t>
+                            </w:r>
+                            <w:proofErr w:type="gramEnd"/>
+                            <w:r>
+                              <w:rPr>
+                                <w:rFonts w:ascii="Handineat" w:hAnsi="Handineat"/>
+                                <w:sz w:val="36"/>
+                                <w:szCs w:val="36"/>
+                              </w:rPr>
+                              <w:t xml:space="preserve"> }}</w:t>
+                            </w:r>
+                          </w:p>
+                        </w:txbxContent>
+                      </wps:txbx>
+                      <wps:bodyPr rot="0" spcFirstLastPara="0" vertOverflow="overflow" horzOverflow="overflow" vert="horz" wrap="square" lIns="91440" tIns="45720" rIns="91440" bIns="45720" numCol="1" spcCol="0" rtlCol="0" fromWordArt="0" anchor="t" anchorCtr="0" forceAA="0" compatLnSpc="1">
+                        <a:prstTxWarp prst="textNoShape">
+                          <a:avLst/>
+                        </a:prstTxWarp>
+                        <a:noAutofit/>
+                      </wps:bodyPr>
+                    </wps:wsp>
+                  </a:graphicData>
+                </a:graphic>
+                <wp14:sizeRelH relativeFrom="margin">
+                  <wp14:pctWidth>0</wp14:pctWidth>
+                </wp14:sizeRelH>
+                <wp14:sizeRelV relativeFrom="margin">
+                  <wp14:pctHeight>0</wp14:pctHeight>
+                </wp14:sizeRelV>
+              </wp:anchor>
+            </w:drawing>
+          </mc:Choice>
+          <mc:Fallback>
+            <w:pict>
+              <v:shapetype w14:anchorId="68D54111" id="_x0000_t202" coordsize="21600,21600" o:spt="202" path="m,l,21600r21600,l21600,xe">
+                <v:stroke joinstyle="miter"/>
+                <v:path gradientshapeok="t" o:connecttype="rect"/>
+              </v:shapetype>
+              <v:shape id="Cuadro de texto 3" o:spid="_x0000_s1026" type="#_x0000_t202" style="position:absolute;margin-left:176.5pt;margin-top:90.3pt;width:309.75pt;height:31.5pt;z-index:251661312;visibility:visible;mso-wrap-style:square;mso-width-percent:0;mso-height-percent:0;mso-wrap-distance-left:9pt;mso-wrap-distance-top:0;mso-wrap-distance-right:9pt;mso-wrap-distance-bottom:0;mso-position-horizontal:absolute;mso-position-horizontal-relative:text;mso-position-vertical:absolute;mso-position-vertical-relative:text;mso-width-percent:0;mso-height-percent:0;mso-width-relative:margin;mso-height-relative:margin;v-text-anchor:top" o:gfxdata="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" filled="f" stroked="f" strokeweight=".5pt">
+                <v:textbox>
+                  <w:txbxContent>
+                    <w:p>
+                      <w:pPr>
+                        <w:rPr>
+                          <w:rFonts w:ascii="Handineat" w:hAnsi="Handineat"/>
+                          <w:sz w:val="36"/>
+                          <w:szCs w:val="36"/>
+                        </w:rPr>
+                      </w:pPr>
+                      <w:proofErr w:type="gramStart"/>
+                      <w:r>
+                        <w:rPr>
+                          <w:rFonts w:ascii="Handineat" w:hAnsi="Handineat"/>
+                          <w:sz w:val="36"/>
+                          <w:szCs w:val="36"/>
+                        </w:rPr>
+                        <w:t>{{ nominado</w:t>
+                      </w:r>
+                      <w:proofErr w:type="gramEnd"/>
+                      <w:r>
+                        <w:rPr>
+                          <w:rFonts w:ascii="Handineat" w:hAnsi="Handineat"/>
+                          <w:sz w:val="36"/>
+                          <w:szCs w:val="36"/>
+                        </w:rPr>
+                        <w:t xml:space="preserve"> }}</w:t>
+                      </w:r>
+                    </w:p>
+                  </w:txbxContent>
+                </v:textbox>
+              </v:shape>
+            </w:pict>
+          </mc:Fallback>
+        </mc:AlternateContent>
+      </w:r>
+      <w:r>
+        <w:rPr>
+          <w:noProof/>
+        </w:rPr>
+        <mc:AlternateContent>
+          <mc:Choice Requires="wps">
+            <w:drawing>
+              <wp:anchor distT="0" distB="0" distL="114300" distR="114300" simplePos="0" relativeHeight="251659264" behindDoc="0" locked="0" layoutInCell="1" allowOverlap="1">
+                <wp:simplePos x="0" y="0"/>
+                <wp:positionH relativeFrom="column">
+                  <wp:posOffset>1908175</wp:posOffset>
+                </wp:positionH>
+                <wp:positionV relativeFrom="paragraph">
+                  <wp:posOffset>709295</wp:posOffset>
+                </wp:positionV>
+                <wp:extent cx="2638425" cy="790575"/>
+                <wp:effectExtent l="0" t="0" r="0" b="0"/>
+                <wp:wrapNone/>
+                <wp:docPr id="2" name="Cuadro de texto 2"/>
+                <wp:cNvGraphicFramePr/>
+                <a:graphic xmlns:a="http://schemas.openxmlformats.org/drawingml/2006/main">
+                  <a:graphicData uri="http://schemas.microsoft.com/office/word/2010/wordprocessingShape">
+                    <wps:wsp>
+                      <wps:cNvSpPr txBox="1"/>
+                      <wps:spPr>
+                        <a:xfrm>
+                          <a:off x="0" y="0"/>
+                          <a:ext cx="2638425" cy="790575"/>
+                        </a:xfrm>
+                        <a:prstGeom prst="rect">
+                          <a:avLst/>
+                        </a:prstGeom>
+                        <a:noFill/>
+                        <a:ln w="6350">
+                          <a:noFill/>
+                        </a:ln>
+                      </wps:spPr>
+                      <wps:txbx>
+                        <w:txbxContent>
+                          <w:p>
+                            <w:pPr>
+                              <w:rPr>
+                                <w:rFonts w:ascii="Handineat" w:hAnsi="Handineat"/>
+                                <w:sz w:val="36"/>
+                                <w:szCs w:val="36"/>
+                              </w:rPr>
+                            </w:pPr>
+                            <w:proofErr w:type="gramStart"/>
+                            <w:r>
+                              <w:rPr>
+                                <w:rFonts w:ascii="Handineat" w:hAnsi="Handineat"/>
+                                <w:sz w:val="36"/>
+                                <w:szCs w:val="36"/>
+                              </w:rPr>
+                              <w:t xml:space="preserve">{{ </w:t>
+                            </w:r>
+                            <w:proofErr w:type="spellStart"/>
+                            <w:r>
+                              <w:rPr>
+                                <w:rFonts w:ascii="Handineat" w:hAnsi="Handineat"/>
+                                <w:sz w:val="36"/>
+                                <w:szCs w:val="36"/>
+                              </w:rPr>
+                              <w:t>quien</w:t>
+                            </w:r>
+                            <w:proofErr w:type="gramEnd"/>
+                            <w:r>
+                              <w:rPr>
+                                <w:rFonts w:ascii="Handineat" w:hAnsi="Handineat"/>
+                                <w:sz w:val="36"/>
+                                <w:szCs w:val="36"/>
+                              </w:rPr>
+                              <w:t>_nomina</w:t>
+                            </w:r>
+                            <w:proofErr w:type="spellEnd"/>
+                            <w:r>
+                              <w:rPr>
+                                <w:rFonts w:ascii="Handineat" w:hAnsi="Handineat"/>
+                                <w:sz w:val="36"/>
+                                <w:szCs w:val="36"/>
+                              </w:rPr>
+                              <w:t xml:space="preserve"> }}</w:t>
+                            </w:r>
+                          </w:p>
+                        </w:txbxContent>
+                      </wps:txbx>
+                      <wps:bodyPr rot="0" spcFirstLastPara="0" vertOverflow="overflow" horzOverflow="overflow" vert="horz" wrap="square" lIns="91440" tIns="45720" rIns="91440" bIns="45720" numCol="1" spcCol="0" rtlCol="0" fromWordArt="0" anchor="t" anchorCtr="0" forceAA="0" compatLnSpc="1">
+                        <a:prstTxWarp prst="textNoShape">
+                          <a:avLst/>
+                        </a:prstTxWarp>
+                        <a:noAutofit/>
+                      </wps:bodyPr>
+                    </wps:wsp>
+                  </a:graphicData>
+                </a:graphic>
+                <wp14:sizeRelV relativeFrom="margin">
+                  <wp14:pctHeight>0</wp14:pctHeight>
+                </wp14:sizeRelV>
+              </wp:anchor>
+            </w:drawing>
+          </mc:Choice>
+          <mc:Fallback>
+            <w:pict>
+              <v:shape id="Cuadro de texto 2" o:spid="_x0000_s1027" type="#_x0000_t202" style="position:absolute;margin-left:150.25pt;margin-top:55.85pt;width:207.75pt;height:62.25pt;z-index:251659264;visibility:visible;mso-wrap-style:square;mso-height-percent:0;mso-wrap-distance-left:9pt;mso-wrap-distance-top:0;mso-wrap-distance-right:9pt;mso-wrap-distance-bottom:0;mso-position-horizontal:absolute;mso-position-horizontal-relative:text;mso-position-vertical:absolute;mso-position-vertical-relative:text;mso-height-percent:0;mso-height-relative:margin;v-text-anchor:top" o:gfxdata="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" filled="f" stroked="f" strokeweight=".5pt">
+                <v:textbox>
+                  <w:txbxContent>
+                    <w:p>
+                      <w:pPr>
+                        <w:rPr>
+                          <w:rFonts w:ascii="Handineat" w:hAnsi="Handineat"/>
+                          <w:sz w:val="36"/>
+                          <w:szCs w:val="36"/>
+                        </w:rPr>
+                      </w:pPr>
+                      <w:proofErr w:type="gramStart"/>
+                      <w:r>
+                        <w:rPr>
+                          <w:rFonts w:ascii="Handineat" w:hAnsi="Handineat"/>
+                          <w:sz w:val="36"/>
+                          <w:szCs w:val="36"/>
+                        </w:rPr>
+                        <w:t xml:space="preserve">{{ </w:t>
+                      </w:r>
+                      <w:proofErr w:type="spellStart"/>
+                      <w:r>
+                        <w:rPr>
+                          <w:rFonts w:ascii="Handineat" w:hAnsi="Handineat"/>
+                          <w:sz w:val="36"/>
+                          <w:szCs w:val="36"/>
+                        </w:rPr>
+                        <w:t>quien</w:t>
+                      </w:r>
+                      <w:proofErr w:type="gramEnd"/>
+                      <w:r>
+                        <w:rPr>
+                          <w:rFonts w:ascii="Handineat" w:hAnsi="Handineat"/>
+                          <w:sz w:val="36"/>
+                          <w:szCs w:val="36"/>
+                        </w:rPr>
+                        <w:t>_nomina</w:t>
+                      </w:r>
+                      <w:proofErr w:type="spellEnd"/>
+                      <w:r>
+                        <w:rPr>
+                          <w:rFonts w:ascii="Handineat" w:hAnsi="Handineat"/>
+                          <w:sz w:val="36"/>
+                          <w:szCs w:val="36"/>
+                        </w:rPr>
+                        <w:t xml:space="preserve"> }}</w:t>
+                      </w:r>
+                    </w:p>
+                  </w:txbxContent>
+                </v:textbox>
+              </v:shape>
+            </w:pict>
+          </mc:Fallback>
+        </mc:AlternateContent>
+      </w:r>
+      <w:r>
+        <w:rPr>
+          <w:noProof/>
+        </w:rPr>
+        <mc:AlternateContent>
+          <mc:Choice Requires="wps">
+            <w:drawing>
+              <wp:anchor distT="0" distB="0" distL="114300" distR="114300" simplePos="0" relativeHeight="251663360" behindDoc="0" locked="0" layoutInCell="1" allowOverlap="1" wp14:anchorId="68D54111" wp14:editId="582E2B2D">
+                <wp:simplePos x="0" y="0"/>
+                <wp:positionH relativeFrom="column">
+                  <wp:posOffset>5124450</wp:posOffset>
+                </wp:positionH>
+                <wp:positionV relativeFrom="paragraph">
+                  <wp:posOffset>704215</wp:posOffset>
+                </wp:positionV>
+                <wp:extent cx="1952625" cy="409575"/>
+                <wp:effectExtent l="0" t="0" r="0" b="0"/>
+                <wp:wrapNone/>
+                <wp:docPr id="4" name="Cuadro de texto 4"/>
+                <wp:cNvGraphicFramePr/>
+                <a:graphic xmlns:a="http://schemas.openxmlformats.org/drawingml/2006/main">
+                  <a:graphicData uri="http://schemas.microsoft.com/office/word/2010/wordprocessingShape">
+                    <wps:wsp>
+                      <wps:cNvSpPr txBox="1"/>
+                      <wps:spPr>
+                        <a:xfrm>
+                          <a:off x="0" y="0"/>
+                          <a:ext cx="1952625" cy="409575"/>
+                        </a:xfrm>
+                        <a:prstGeom prst="rect">
+                          <a:avLst/>
+                        </a:prstGeom>
+                        <a:noFill/>
+                        <a:ln w="6350">
+                          <a:noFill/>
+                        </a:ln>
+                      </wps:spPr>
+                      <wps:txbx>
+                        <w:txbxContent>
+                          <w:p>
+                            <w:pPr>
+                              <w:rPr>
+                                <w:rFonts w:ascii="Handineat" w:hAnsi="Handineat"/>
+                                <w:sz w:val="36"/>
+                                <w:szCs w:val="36"/>
+                              </w:rPr>
+                            </w:pPr>
+                            <w:proofErr w:type="gramStart"/>
+                            <w:r>
+                              <w:rPr>
+                                <w:rFonts w:ascii="Handineat" w:hAnsi="Handineat"/>
+                                <w:sz w:val="36"/>
+                                <w:szCs w:val="36"/>
+                              </w:rPr>
+                              <w:t>{{ valor</w:t>
+                            </w:r>
+                            <w:proofErr w:type="gramEnd"/>
+                            <w:r>
+                              <w:rPr>
+                                <w:rFonts w:ascii="Handineat" w:hAnsi="Handineat"/>
+                                <w:sz w:val="36"/>
+                                <w:szCs w:val="36"/>
+                              </w:rPr>
+                              <w:t xml:space="preserve"> }}</w:t>
+                            </w:r>
+                          </w:p>
+                        </w:txbxContent>
+                      </wps:txbx>
+                      <wps:bodyPr rot="0" spcFirstLastPara="0" vertOverflow="overflow" horzOverflow="overflow" vert="horz" wrap="square" lIns="91440" tIns="45720" rIns="91440" bIns="45720" numCol="1" spcCol="0" rtlCol="0" fromWordArt="0" anchor="t" anchorCtr="0" forceAA="0" compatLnSpc="1">
+                        <a:prstTxWarp prst="textNoShape">
+                          <a:avLst/>
+                        </a:prstTxWarp>
+                        <a:noAutofit/>
+                      </wps:bodyPr>
+                    </wps:wsp>
+                  </a:graphicData>
+                </a:graphic>
+                <wp14:sizeRelH relativeFrom="margin">
+                  <wp14:pctWidth>0</wp14:pctWidth>
+                </wp14:sizeRelH>
+                <wp14:sizeRelV relativeFrom="margin">
+                  <wp14:pctHeight>0</wp14:pctHeight>
+                </wp14:sizeRelV>
+              </wp:anchor>
+            </w:drawing>
+          </mc:Choice>
+          <mc:Fallback>
+            <w:pict>
+              <v:shape w14:anchorId="68D54111" id="Cuadro de texto 4" o:spid="_x0000_s1028" type="#_x0000_t202" style="position:absolute;margin-left:403.5pt;margin-top:55.45pt;width:153.75pt;height:32.25pt;z-index:251663360;visibility:visible;mso-wrap-style:square;mso-width-percent:0;mso-height-percent:0;mso-wrap-distance-left:9pt;mso-wrap-distance-top:0;mso-wrap-distance-right:9pt;mso-wrap-distance-bottom:0;mso-position-horizontal:absolute;mso-position-horizontal-relative:text;mso-position-vertical:absolute;mso-position-vertical-relative:text;mso-width-percent:0;mso-height-percent:0;mso-width-relative:margin;mso-height-relative:margin;v-text-anchor:top" o:gfxdata="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" filled="f" stroked="f" strokeweight=".5pt">
+                <v:textbox>
+                  <w:txbxContent>
+                    <w:p>
+                      <w:pPr>
+                        <w:rPr>
+                          <w:rFonts w:ascii="Handineat" w:hAnsi="Handineat"/>
+                          <w:sz w:val="36"/>
+                          <w:szCs w:val="36"/>
+                        </w:rPr>
+                      </w:pPr>
+                      <w:proofErr w:type="gramStart"/>
+                      <w:r>
+                        <w:rPr>
+                          <w:rFonts w:ascii="Handineat" w:hAnsi="Handineat"/>
+                          <w:sz w:val="36"/>
+                          <w:szCs w:val="36"/>
+                        </w:rPr>
+                        <w:t>{{ valor</w:t>
+                      </w:r>
+                      <w:proofErr w:type="gramEnd"/>
+                      <w:r>
+                        <w:rPr>
+                          <w:rFonts w:ascii="Handineat" w:hAnsi="Handineat"/>
+                          <w:sz w:val="36"/>
+                          <w:szCs w:val="36"/>
+                        </w:rPr>
+                        <w:t xml:space="preserve"> }}</w:t>
+                      </w:r>
+                    </w:p>
+                  </w:txbxContent>
+                </v:textbox>
+              </v:shape>
+            </w:pict>
+          </mc:Fallback>
+        </mc:AlternateContent>
+      </w:r>
       <w:r>
         <w:rPr>
           <w:noProof/>
@@ -66,6 +478,8 @@
                                 <w:szCs w:val="36"/>
                               </w:rPr>
                             </w:pPr>
+                            <w:bookmarkStart w:id="0" w:name="_Hlk212716331"/>
+                            <w:bookmarkStart w:id="1" w:name="_Hlk212716332"/>
                             <w:proofErr w:type="gramStart"/>
                             <w:r>
                               <w:rPr>
@@ -80,7 +494,15 @@
                                 <w:sz w:val="36"/>
                                 <w:szCs w:val="36"/>
                               </w:rPr>
-                              <w:t>fecha</w:t>
+                              <w:t>f</w:t>
+                            </w:r>
+                            <w:bookmarkStart w:id="2" w:name="_GoBack"/>
+                            <w:r>
+                              <w:rPr>
+                                <w:sz w:val="36"/>
+                                <w:szCs w:val="36"/>
+                              </w:rPr>
+                              <w:t>echa</w:t>
                             </w:r>
                             <w:proofErr w:type="gramEnd"/>
                             <w:r>
@@ -98,6 +520,9 @@
                               </w:rPr>
                               <w:t xml:space="preserve"> }}</w:t>
                             </w:r>
+                            <w:bookmarkEnd w:id="0"/>
+                            <w:bookmarkEnd w:id="1"/>
+                            <w:bookmarkEnd w:id="2"/>
                           </w:p>
                         </w:txbxContent>
                       </wps:txbx>
@@ -121,11 +546,7 @@
           </mc:Choice>
           <mc:Fallback>
             <w:pict>
-              <v:shapetype w14:anchorId="1E959C1E" id="_x0000_t202" coordsize="21600,21600" o:spt="202" path="m,l,21600r21600,l21600,xe">
-                <v:stroke joinstyle="miter"/>
-                <v:path gradientshapeok="t" o:connecttype="rect"/>
-              </v:shapetype>
-              <v:shape id="Cuadro de texto 7" o:spid="_x0000_s1026" type="#_x0000_t202" style="position:absolute;margin-left:274.85pt;margin-top:324.1pt;width:191.25pt;height:31.5pt;z-index:251667456;visibility:visible;mso-wrap-style:square;mso-width-percent:0;mso-height-percent:0;mso-wrap-distance-left:9pt;mso-wrap-distance-top:0;mso-wrap-distance-right:9pt;mso-wrap-distance-bottom:0;mso-position-horizontal:absolute;mso-position-horizontal-relative:text;mso-position-vertical:absolute;mso-position-vertical-relative:text;mso-width-percent:0;mso-height-percent:0;mso-width-relative:margin;mso-height-relative:margin;v-text-anchor:top" o:gfxdata="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" filled="f" stroked="f" strokeweight=".5pt">
+              <v:shape w14:anchorId="1E959C1E" id="Cuadro de texto 7" o:spid="_x0000_s1029" type="#_x0000_t202" style="position:absolute;margin-left:274.85pt;margin-top:324.1pt;width:191.25pt;height:31.5pt;z-index:251667456;visibility:visible;mso-wrap-style:square;mso-width-percent:0;mso-height-percent:0;mso-wrap-distance-left:9pt;mso-wrap-distance-top:0;mso-wrap-distance-right:9pt;mso-wrap-distance-bottom:0;mso-position-horizontal:absolute;mso-position-horizontal-relative:text;mso-position-vertical:absolute;mso-position-vertical-relative:text;mso-width-percent:0;mso-height-percent:0;mso-width-relative:margin;mso-height-relative:margin;v-text-anchor:top" o:gfxdata="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" filled="f" stroked="f" strokeweight=".5pt">
                 <v:textbox>
                   <w:txbxContent>
                     <w:p>
@@ -135,6 +556,8 @@
                           <w:szCs w:val="36"/>
                         </w:rPr>
                       </w:pPr>
+                      <w:bookmarkStart w:id="3" w:name="_Hlk212716331"/>
+                      <w:bookmarkStart w:id="4" w:name="_Hlk212716332"/>
                       <w:proofErr w:type="gramStart"/>
                       <w:r>
                         <w:rPr>
@@ -149,7 +572,15 @@
                           <w:sz w:val="36"/>
                           <w:szCs w:val="36"/>
                         </w:rPr>
-                        <w:t>fecha</w:t>
+                        <w:t>f</w:t>
+                      </w:r>
+                      <w:bookmarkStart w:id="5" w:name="_GoBack"/>
+                      <w:r>
+                        <w:rPr>
+                          <w:sz w:val="36"/>
+                          <w:szCs w:val="36"/>
+                        </w:rPr>
+                        <w:t>echa</w:t>
                       </w:r>
                       <w:proofErr w:type="gramEnd"/>
                       <w:r>
@@ -167,414 +598,9 @@
                         </w:rPr>
                         <w:t xml:space="preserve"> }}</w:t>
                       </w:r>
-                    </w:p>
-                  </w:txbxContent>
-                </v:textbox>
-              </v:shape>
-            </w:pict>
-          </mc:Fallback>
-        </mc:AlternateContent>
-      </w:r>
-      <w:r>
-        <w:rPr>
-          <w:noProof/>
-        </w:rPr>
-        <mc:AlternateContent>
-          <mc:Choice Requires="wps">
-            <w:drawing>
-              <wp:anchor distT="0" distB="0" distL="114300" distR="114300" simplePos="0" relativeHeight="251663360" behindDoc="0" locked="0" layoutInCell="1" allowOverlap="1" wp14:anchorId="68D54111" wp14:editId="582E2B2D">
-                <wp:simplePos x="0" y="0"/>
-                <wp:positionH relativeFrom="column">
-                  <wp:posOffset>5105869</wp:posOffset>
-                </wp:positionH>
-                <wp:positionV relativeFrom="paragraph">
-                  <wp:posOffset>733259</wp:posOffset>
-                </wp:positionV>
-                <wp:extent cx="1952625" cy="409575"/>
-                <wp:effectExtent l="0" t="0" r="0" b="0"/>
-                <wp:wrapNone/>
-                <wp:docPr id="4" name="Cuadro de texto 4"/>
-                <wp:cNvGraphicFramePr/>
-                <a:graphic xmlns:a="http://schemas.openxmlformats.org/drawingml/2006/main">
-                  <a:graphicData uri="http://schemas.microsoft.com/office/word/2010/wordprocessingShape">
-                    <wps:wsp>
-                      <wps:cNvSpPr txBox="1"/>
-                      <wps:spPr>
-                        <a:xfrm>
-                          <a:off x="0" y="0"/>
-                          <a:ext cx="1952625" cy="409575"/>
-                        </a:xfrm>
-                        <a:prstGeom prst="rect">
-                          <a:avLst/>
-                        </a:prstGeom>
-                        <a:noFill/>
-                        <a:ln w="6350">
-                          <a:noFill/>
-                        </a:ln>
-                      </wps:spPr>
-                      <wps:txbx>
-                        <w:txbxContent>
-                          <w:p>
-                            <w:pPr>
-                              <w:rPr>
-                                <w:rFonts w:ascii="Handineat" w:hAnsi="Handineat"/>
-                                <w:sz w:val="36"/>
-                                <w:szCs w:val="36"/>
-                              </w:rPr>
-                            </w:pPr>
-                            <w:proofErr w:type="gramStart"/>
-                            <w:r>
-                              <w:rPr>
-                                <w:rFonts w:ascii="Handineat" w:hAnsi="Handineat"/>
-                                <w:sz w:val="36"/>
-                                <w:szCs w:val="36"/>
-                              </w:rPr>
-                              <w:t>{{ valor</w:t>
-                            </w:r>
-                            <w:proofErr w:type="gramEnd"/>
-                            <w:r>
-                              <w:rPr>
-                                <w:rFonts w:ascii="Handineat" w:hAnsi="Handineat"/>
-                                <w:sz w:val="36"/>
-                                <w:szCs w:val="36"/>
-                              </w:rPr>
-                              <w:t xml:space="preserve"> }}</w:t>
-                            </w:r>
-                          </w:p>
-                        </w:txbxContent>
-                      </wps:txbx>
-                      <wps:bodyPr rot="0" spcFirstLastPara="0" vertOverflow="overflow" horzOverflow="overflow" vert="horz" wrap="square" lIns="91440" tIns="45720" rIns="91440" bIns="45720" numCol="1" spcCol="0" rtlCol="0" fromWordArt="0" anchor="t" anchorCtr="0" forceAA="0" compatLnSpc="1">
-                        <a:prstTxWarp prst="textNoShape">
-                          <a:avLst/>
-                        </a:prstTxWarp>
-                        <a:noAutofit/>
-                      </wps:bodyPr>
-                    </wps:wsp>
-                  </a:graphicData>
-                </a:graphic>
-                <wp14:sizeRelH relativeFrom="margin">
-                  <wp14:pctWidth>0</wp14:pctWidth>
-                </wp14:sizeRelH>
-                <wp14:sizeRelV relativeFrom="margin">
-                  <wp14:pctHeight>0</wp14:pctHeight>
-                </wp14:sizeRelV>
-              </wp:anchor>
-            </w:drawing>
-          </mc:Choice>
-          <mc:Fallback>
-            <w:pict>
-              <v:shape w14:anchorId="68D54111" id="Cuadro de texto 4" o:spid="_x0000_s1027" type="#_x0000_t202" style="position:absolute;margin-left:402.05pt;margin-top:57.75pt;width:153.75pt;height:32.25pt;z-index:251663360;visibility:visible;mso-wrap-style:square;mso-width-percent:0;mso-height-percent:0;mso-wrap-distance-left:9pt;mso-wrap-distance-top:0;mso-wrap-distance-right:9pt;mso-wrap-distance-bottom:0;mso-position-horizontal:absolute;mso-position-horizontal-relative:text;mso-position-vertical:absolute;mso-position-vertical-relative:text;mso-width-percent:0;mso-height-percent:0;mso-width-relative:margin;mso-height-relative:margin;v-text-anchor:top" o:gfxdata="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" filled="f" stroked="f" strokeweight=".5pt">
-                <v:textbox>
-                  <w:txbxContent>
-                    <w:p>
-                      <w:pPr>
-                        <w:rPr>
-                          <w:rFonts w:ascii="Handineat" w:hAnsi="Handineat"/>
-                          <w:sz w:val="36"/>
-                          <w:szCs w:val="36"/>
-                        </w:rPr>
-                      </w:pPr>
-                      <w:proofErr w:type="gramStart"/>
-                      <w:r>
-                        <w:rPr>
-                          <w:rFonts w:ascii="Handineat" w:hAnsi="Handineat"/>
-                          <w:sz w:val="36"/>
-                          <w:szCs w:val="36"/>
-                        </w:rPr>
-                        <w:t>{{ valor</w:t>
-                      </w:r>
-                      <w:proofErr w:type="gramEnd"/>
-                      <w:r>
-                        <w:rPr>
-                          <w:rFonts w:ascii="Handineat" w:hAnsi="Handineat"/>
-                          <w:sz w:val="36"/>
-                          <w:szCs w:val="36"/>
-                        </w:rPr>
-                        <w:t xml:space="preserve"> }}</w:t>
-                      </w:r>
-                    </w:p>
-                  </w:txbxContent>
-                </v:textbox>
-              </v:shape>
-            </w:pict>
-          </mc:Fallback>
-        </mc:AlternateContent>
-      </w:r>
-      <w:r>
-        <w:rPr>
-          <w:noProof/>
-        </w:rPr>
-        <mc:AlternateContent>
-          <mc:Choice Requires="wps">
-            <w:drawing>
-              <wp:anchor distT="0" distB="0" distL="114300" distR="114300" simplePos="0" relativeHeight="251659264" behindDoc="0" locked="0" layoutInCell="1" allowOverlap="1">
-                <wp:simplePos x="0" y="0"/>
-                <wp:positionH relativeFrom="column">
-                  <wp:posOffset>1946882</wp:posOffset>
-                </wp:positionH>
-                <wp:positionV relativeFrom="paragraph">
-                  <wp:posOffset>728732</wp:posOffset>
-                </wp:positionV>
-                <wp:extent cx="2638425" cy="790575"/>
-                <wp:effectExtent l="0" t="0" r="0" b="0"/>
-                <wp:wrapNone/>
-                <wp:docPr id="2" name="Cuadro de texto 2"/>
-                <wp:cNvGraphicFramePr/>
-                <a:graphic xmlns:a="http://schemas.openxmlformats.org/drawingml/2006/main">
-                  <a:graphicData uri="http://schemas.microsoft.com/office/word/2010/wordprocessingShape">
-                    <wps:wsp>
-                      <wps:cNvSpPr txBox="1"/>
-                      <wps:spPr>
-                        <a:xfrm>
-                          <a:off x="0" y="0"/>
-                          <a:ext cx="2638425" cy="790575"/>
-                        </a:xfrm>
-                        <a:prstGeom prst="rect">
-                          <a:avLst/>
-                        </a:prstGeom>
-                        <a:noFill/>
-                        <a:ln w="6350">
-                          <a:noFill/>
-                        </a:ln>
-                      </wps:spPr>
-                      <wps:txbx>
-                        <w:txbxContent>
-                          <w:p>
-                            <w:pPr>
-                              <w:rPr>
-                                <w:rFonts w:ascii="Handineat" w:hAnsi="Handineat"/>
-                                <w:sz w:val="36"/>
-                                <w:szCs w:val="36"/>
-                              </w:rPr>
-                            </w:pPr>
-                            <w:proofErr w:type="gramStart"/>
-                            <w:r>
-                              <w:rPr>
-                                <w:rFonts w:ascii="Handineat" w:hAnsi="Handineat"/>
-                                <w:sz w:val="36"/>
-                                <w:szCs w:val="36"/>
-                              </w:rPr>
-                              <w:t xml:space="preserve">{{ </w:t>
-                            </w:r>
-                            <w:proofErr w:type="spellStart"/>
-                            <w:r>
-                              <w:rPr>
-                                <w:rFonts w:ascii="Handineat" w:hAnsi="Handineat"/>
-                                <w:sz w:val="36"/>
-                                <w:szCs w:val="36"/>
-                              </w:rPr>
-                              <w:t>quien</w:t>
-                            </w:r>
-                            <w:proofErr w:type="gramEnd"/>
-                            <w:r>
-                              <w:rPr>
-                                <w:rFonts w:ascii="Handineat" w:hAnsi="Handineat"/>
-                                <w:sz w:val="36"/>
-                                <w:szCs w:val="36"/>
-                              </w:rPr>
-                              <w:t>_nomina</w:t>
-                            </w:r>
-                            <w:proofErr w:type="spellEnd"/>
-                            <w:r>
-                              <w:rPr>
-                                <w:rFonts w:ascii="Handineat" w:hAnsi="Handineat"/>
-                                <w:sz w:val="36"/>
-                                <w:szCs w:val="36"/>
-                              </w:rPr>
-                              <w:t xml:space="preserve"> }}</w:t>
-                            </w:r>
-                          </w:p>
-                        </w:txbxContent>
-                      </wps:txbx>
-                      <wps:bodyPr rot="0" spcFirstLastPara="0" vertOverflow="overflow" horzOverflow="overflow" vert="horz" wrap="square" lIns="91440" tIns="45720" rIns="91440" bIns="45720" numCol="1" spcCol="0" rtlCol="0" fromWordArt="0" anchor="t" anchorCtr="0" forceAA="0" compatLnSpc="1">
-                        <a:prstTxWarp prst="textNoShape">
-                          <a:avLst/>
-                        </a:prstTxWarp>
-                        <a:noAutofit/>
-                      </wps:bodyPr>
-                    </wps:wsp>
-                  </a:graphicData>
-                </a:graphic>
-                <wp14:sizeRelV relativeFrom="margin">
-                  <wp14:pctHeight>0</wp14:pctHeight>
-                </wp14:sizeRelV>
-              </wp:anchor>
-            </w:drawing>
-          </mc:Choice>
-          <mc:Fallback>
-            <w:pict>
-              <v:shape id="Cuadro de texto 2" o:spid="_x0000_s1028" type="#_x0000_t202" style="position:absolute;margin-left:153.3pt;margin-top:57.4pt;width:207.75pt;height:62.25pt;z-index:251659264;visibility:visible;mso-wrap-style:square;mso-height-percent:0;mso-wrap-distance-left:9pt;mso-wrap-distance-top:0;mso-wrap-distance-right:9pt;mso-wrap-distance-bottom:0;mso-position-horizontal:absolute;mso-position-horizontal-relative:text;mso-position-vertical:absolute;mso-position-vertical-relative:text;mso-height-percent:0;mso-height-relative:margin;v-text-anchor:top" o:gfxdata="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" filled="f" stroked="f" strokeweight=".5pt">
-                <v:textbox>
-                  <w:txbxContent>
-                    <w:p>
-                      <w:pPr>
-                        <w:rPr>
-                          <w:rFonts w:ascii="Handineat" w:hAnsi="Handineat"/>
-                          <w:sz w:val="36"/>
-                          <w:szCs w:val="36"/>
-                        </w:rPr>
-                      </w:pPr>
-                      <w:proofErr w:type="gramStart"/>
-                      <w:r>
-                        <w:rPr>
-                          <w:rFonts w:ascii="Handineat" w:hAnsi="Handineat"/>
-                          <w:sz w:val="36"/>
-                          <w:szCs w:val="36"/>
-                        </w:rPr>
-                        <w:t xml:space="preserve">{{ </w:t>
-                      </w:r>
-                      <w:proofErr w:type="spellStart"/>
-                      <w:r>
-                        <w:rPr>
-                          <w:rFonts w:ascii="Handineat" w:hAnsi="Handineat"/>
-                          <w:sz w:val="36"/>
-                          <w:szCs w:val="36"/>
-                        </w:rPr>
-                        <w:t>quien</w:t>
-                      </w:r>
-                      <w:proofErr w:type="gramEnd"/>
-                      <w:r>
-                        <w:rPr>
-                          <w:rFonts w:ascii="Handineat" w:hAnsi="Handineat"/>
-                          <w:sz w:val="36"/>
-                          <w:szCs w:val="36"/>
-                        </w:rPr>
-                        <w:t>_nomina</w:t>
-                      </w:r>
-                      <w:proofErr w:type="spellEnd"/>
-                      <w:r>
-                        <w:rPr>
-                          <w:rFonts w:ascii="Handineat" w:hAnsi="Handineat"/>
-                          <w:sz w:val="36"/>
-                          <w:szCs w:val="36"/>
-                        </w:rPr>
-                        <w:t xml:space="preserve"> }}</w:t>
-                      </w:r>
-                    </w:p>
-                  </w:txbxContent>
-                </v:textbox>
-              </v:shape>
-            </w:pict>
-          </mc:Fallback>
-        </mc:AlternateContent>
-      </w:r>
-      <w:r>
-        <w:rPr>
-          <w:noProof/>
-        </w:rPr>
-        <mc:AlternateContent>
-          <mc:Choice Requires="wps">
-            <w:drawing>
-              <wp:anchor distT="0" distB="0" distL="114300" distR="114300" simplePos="0" relativeHeight="251661312" behindDoc="0" locked="0" layoutInCell="1" allowOverlap="1" wp14:anchorId="68D54111" wp14:editId="582E2B2D">
-                <wp:simplePos x="0" y="0"/>
-                <wp:positionH relativeFrom="column">
-                  <wp:posOffset>2336800</wp:posOffset>
-                </wp:positionH>
-                <wp:positionV relativeFrom="paragraph">
-                  <wp:posOffset>1147390</wp:posOffset>
-                </wp:positionV>
-                <wp:extent cx="3933825" cy="400050"/>
-                <wp:effectExtent l="0" t="0" r="0" b="0"/>
-                <wp:wrapNone/>
-                <wp:docPr id="3" name="Cuadro de texto 3"/>
-                <wp:cNvGraphicFramePr/>
-                <a:graphic xmlns:a="http://schemas.openxmlformats.org/drawingml/2006/main">
-                  <a:graphicData uri="http://schemas.microsoft.com/office/word/2010/wordprocessingShape">
-                    <wps:wsp>
-                      <wps:cNvSpPr txBox="1"/>
-                      <wps:spPr>
-                        <a:xfrm>
-                          <a:off x="0" y="0"/>
-                          <a:ext cx="3933825" cy="400050"/>
-                        </a:xfrm>
-                        <a:prstGeom prst="rect">
-                          <a:avLst/>
-                        </a:prstGeom>
-                        <a:noFill/>
-                        <a:ln w="6350">
-                          <a:noFill/>
-                        </a:ln>
-                      </wps:spPr>
-                      <wps:txbx>
-                        <w:txbxContent>
-                          <w:p>
-                            <w:pPr>
-                              <w:rPr>
-                                <w:rFonts w:ascii="Handineat" w:hAnsi="Handineat"/>
-                                <w:sz w:val="36"/>
-                                <w:szCs w:val="36"/>
-                              </w:rPr>
-                            </w:pPr>
-                            <w:proofErr w:type="gramStart"/>
-                            <w:r>
-                              <w:rPr>
-                                <w:rFonts w:ascii="Handineat" w:hAnsi="Handineat"/>
-                                <w:sz w:val="36"/>
-                                <w:szCs w:val="36"/>
-                              </w:rPr>
-                              <w:t>{{ nominado</w:t>
-                            </w:r>
-                            <w:proofErr w:type="gramEnd"/>
-                            <w:r>
-                              <w:rPr>
-                                <w:rFonts w:ascii="Handineat" w:hAnsi="Handineat"/>
-                                <w:sz w:val="36"/>
-                                <w:szCs w:val="36"/>
-                              </w:rPr>
-                              <w:t xml:space="preserve"> }}</w:t>
-                            </w:r>
-                          </w:p>
-                        </w:txbxContent>
-                      </wps:txbx>
-                      <wps:bodyPr rot="0" spcFirstLastPara="0" vertOverflow="overflow" horzOverflow="overflow" vert="horz" wrap="square" lIns="91440" tIns="45720" rIns="91440" bIns="45720" numCol="1" spcCol="0" rtlCol="0" fromWordArt="0" anchor="t" anchorCtr="0" forceAA="0" compatLnSpc="1">
-                        <a:prstTxWarp prst="textNoShape">
-                          <a:avLst/>
-                        </a:prstTxWarp>
-                        <a:noAutofit/>
-                      </wps:bodyPr>
-                    </wps:wsp>
-                  </a:graphicData>
-                </a:graphic>
-                <wp14:sizeRelH relativeFrom="margin">
-                  <wp14:pctWidth>0</wp14:pctWidth>
-                </wp14:sizeRelH>
-                <wp14:sizeRelV relativeFrom="margin">
-                  <wp14:pctHeight>0</wp14:pctHeight>
-                </wp14:sizeRelV>
-              </wp:anchor>
-            </w:drawing>
-          </mc:Choice>
-          <mc:Fallback>
-            <w:pict>
-              <v:shape w14:anchorId="68D54111" id="Cuadro de texto 3" o:spid="_x0000_s1029" type="#_x0000_t202" style="position:absolute;margin-left:184pt;margin-top:90.35pt;width:309.75pt;height:31.5pt;z-index:251661312;visibility:visible;mso-wrap-style:square;mso-width-percent:0;mso-height-percent:0;mso-wrap-distance-left:9pt;mso-wrap-distance-top:0;mso-wrap-distance-right:9pt;mso-wrap-distance-bottom:0;mso-position-horizontal:absolute;mso-position-horizontal-relative:text;mso-position-vertical:absolute;mso-position-vertical-relative:text;mso-width-percent:0;mso-height-percent:0;mso-width-relative:margin;mso-height-relative:margin;v-text-anchor:top" o:gfxdata="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" filled="f" stroked="f" strokeweight=".5pt">
-                <v:textbox>
-                  <w:txbxContent>
-                    <w:p>
-                      <w:pPr>
-                        <w:rPr>
-                          <w:rFonts w:ascii="Handineat" w:hAnsi="Handineat"/>
-                          <w:sz w:val="36"/>
-                          <w:szCs w:val="36"/>
-                        </w:rPr>
-                      </w:pPr>
-                      <w:proofErr w:type="gramStart"/>
-                      <w:r>
-                        <w:rPr>
-                          <w:rFonts w:ascii="Handineat" w:hAnsi="Handineat"/>
-                          <w:sz w:val="36"/>
-                          <w:szCs w:val="36"/>
-                        </w:rPr>
-                        <w:t>{{ nominado</w:t>
-                      </w:r>
-                      <w:proofErr w:type="gramEnd"/>
-                      <w:r>
-                        <w:rPr>
-                          <w:rFonts w:ascii="Handineat" w:hAnsi="Handineat"/>
-                          <w:sz w:val="36"/>
-                          <w:szCs w:val="36"/>
-                        </w:rPr>
-                        <w:t xml:space="preserve"> }}</w:t>
-                      </w:r>
+                      <w:bookmarkEnd w:id="3"/>
+                      <w:bookmarkEnd w:id="4"/>
+                      <w:bookmarkEnd w:id="5"/>
                     </w:p>
                   </w:txbxContent>
                 </v:textbox>
@@ -624,12 +650,13 @@
                         <w:txbxContent>
                           <w:p>
                             <w:pPr>
-                              <w:jc w:val="center"/>
                               <w:rPr>
                                 <w:sz w:val="36"/>
                                 <w:szCs w:val="36"/>
                               </w:rPr>
                             </w:pPr>
+                            <w:bookmarkStart w:id="6" w:name="_Hlk212716319"/>
+                            <w:bookmarkStart w:id="7" w:name="_Hlk212716320"/>
                             <w:r>
                               <w:rPr>
                                 <w:sz w:val="36"/>
@@ -653,8 +680,8 @@
                               </w:rPr>
                               <w:t xml:space="preserve"> }}</w:t>
                             </w:r>
-                            <w:bookmarkStart w:id="0" w:name="_GoBack"/>
-                            <w:bookmarkEnd w:id="0"/>
+                            <w:bookmarkEnd w:id="6"/>
+                            <w:bookmarkEnd w:id="7"/>
                           </w:p>
                         </w:txbxContent>
                       </wps:txbx>
@@ -683,12 +710,13 @@
                   <w:txbxContent>
                     <w:p>
                       <w:pPr>
-                        <w:jc w:val="center"/>
                         <w:rPr>
                           <w:sz w:val="36"/>
                           <w:szCs w:val="36"/>
                         </w:rPr>
                       </w:pPr>
+                      <w:bookmarkStart w:id="8" w:name="_Hlk212716319"/>
+                      <w:bookmarkStart w:id="9" w:name="_Hlk212716320"/>
                       <w:r>
                         <w:rPr>
                           <w:sz w:val="36"/>
@@ -712,8 +740,8 @@
                         </w:rPr>
                         <w:t xml:space="preserve"> }}</w:t>
                       </w:r>
-                      <w:bookmarkStart w:id="1" w:name="_GoBack"/>
-                      <w:bookmarkEnd w:id="1"/>
+                      <w:bookmarkEnd w:id="8"/>
+                      <w:bookmarkEnd w:id="9"/>
                     </w:p>
                   </w:txbxContent>
                 </v:textbox>

</xml_diff>

<commit_message>
Se crea muro de nominados v2
</commit_message>
<xml_diff>
--- a/docx_templates/formato_asamblea.docx
+++ b/docx_templates/formato_asamblea.docx
@@ -62,7 +62,7 @@
                           <w:p>
                             <w:pPr>
                               <w:rPr>
-                                <w:rFonts w:ascii="Handineat" w:hAnsi="Handineat"/>
+                                <w:rFonts w:ascii="Comic Sans MS" w:hAnsi="Comic Sans MS"/>
                                 <w:sz w:val="36"/>
                                 <w:szCs w:val="36"/>
                               </w:rPr>
@@ -70,7 +70,7 @@
                             <w:proofErr w:type="gramStart"/>
                             <w:r>
                               <w:rPr>
-                                <w:rFonts w:ascii="Handineat" w:hAnsi="Handineat"/>
+                                <w:rFonts w:ascii="Comic Sans MS" w:hAnsi="Comic Sans MS"/>
                                 <w:sz w:val="36"/>
                                 <w:szCs w:val="36"/>
                               </w:rPr>
@@ -79,7 +79,7 @@
                             <w:proofErr w:type="gramEnd"/>
                             <w:r>
                               <w:rPr>
-                                <w:rFonts w:ascii="Handineat" w:hAnsi="Handineat"/>
+                                <w:rFonts w:ascii="Comic Sans MS" w:hAnsi="Comic Sans MS"/>
                                 <w:sz w:val="36"/>
                                 <w:szCs w:val="36"/>
                               </w:rPr>
@@ -118,7 +118,7 @@
                     <w:p>
                       <w:pPr>
                         <w:rPr>
-                          <w:rFonts w:ascii="Handineat" w:hAnsi="Handineat"/>
+                          <w:rFonts w:ascii="Comic Sans MS" w:hAnsi="Comic Sans MS"/>
                           <w:sz w:val="36"/>
                           <w:szCs w:val="36"/>
                         </w:rPr>
@@ -126,7 +126,7 @@
                       <w:proofErr w:type="gramStart"/>
                       <w:r>
                         <w:rPr>
-                          <w:rFonts w:ascii="Handineat" w:hAnsi="Handineat"/>
+                          <w:rFonts w:ascii="Comic Sans MS" w:hAnsi="Comic Sans MS"/>
                           <w:sz w:val="36"/>
                           <w:szCs w:val="36"/>
                         </w:rPr>
@@ -135,7 +135,7 @@
                       <w:proofErr w:type="gramEnd"/>
                       <w:r>
                         <w:rPr>
-                          <w:rFonts w:ascii="Handineat" w:hAnsi="Handineat"/>
+                          <w:rFonts w:ascii="Comic Sans MS" w:hAnsi="Comic Sans MS"/>
                           <w:sz w:val="36"/>
                           <w:szCs w:val="36"/>
                         </w:rPr>
@@ -191,7 +191,7 @@
                           <w:p>
                             <w:pPr>
                               <w:rPr>
-                                <w:rFonts w:ascii="Handineat" w:hAnsi="Handineat"/>
+                                <w:rFonts w:ascii="Comic Sans MS" w:hAnsi="Comic Sans MS"/>
                                 <w:sz w:val="36"/>
                                 <w:szCs w:val="36"/>
                               </w:rPr>
@@ -199,7 +199,7 @@
                             <w:proofErr w:type="gramStart"/>
                             <w:r>
                               <w:rPr>
-                                <w:rFonts w:ascii="Handineat" w:hAnsi="Handineat"/>
+                                <w:rFonts w:ascii="Comic Sans MS" w:hAnsi="Comic Sans MS"/>
                                 <w:sz w:val="36"/>
                                 <w:szCs w:val="36"/>
                               </w:rPr>
@@ -208,7 +208,7 @@
                             <w:proofErr w:type="spellStart"/>
                             <w:r>
                               <w:rPr>
-                                <w:rFonts w:ascii="Handineat" w:hAnsi="Handineat"/>
+                                <w:rFonts w:ascii="Comic Sans MS" w:hAnsi="Comic Sans MS"/>
                                 <w:sz w:val="36"/>
                                 <w:szCs w:val="36"/>
                               </w:rPr>
@@ -217,7 +217,7 @@
                             <w:proofErr w:type="gramEnd"/>
                             <w:r>
                               <w:rPr>
-                                <w:rFonts w:ascii="Handineat" w:hAnsi="Handineat"/>
+                                <w:rFonts w:ascii="Comic Sans MS" w:hAnsi="Comic Sans MS"/>
                                 <w:sz w:val="36"/>
                                 <w:szCs w:val="36"/>
                               </w:rPr>
@@ -226,7 +226,7 @@
                             <w:proofErr w:type="spellEnd"/>
                             <w:r>
                               <w:rPr>
-                                <w:rFonts w:ascii="Handineat" w:hAnsi="Handineat"/>
+                                <w:rFonts w:ascii="Comic Sans MS" w:hAnsi="Comic Sans MS"/>
                                 <w:sz w:val="36"/>
                                 <w:szCs w:val="36"/>
                               </w:rPr>
@@ -258,7 +258,7 @@
                     <w:p>
                       <w:pPr>
                         <w:rPr>
-                          <w:rFonts w:ascii="Handineat" w:hAnsi="Handineat"/>
+                          <w:rFonts w:ascii="Comic Sans MS" w:hAnsi="Comic Sans MS"/>
                           <w:sz w:val="36"/>
                           <w:szCs w:val="36"/>
                         </w:rPr>
@@ -266,7 +266,7 @@
                       <w:proofErr w:type="gramStart"/>
                       <w:r>
                         <w:rPr>
-                          <w:rFonts w:ascii="Handineat" w:hAnsi="Handineat"/>
+                          <w:rFonts w:ascii="Comic Sans MS" w:hAnsi="Comic Sans MS"/>
                           <w:sz w:val="36"/>
                           <w:szCs w:val="36"/>
                         </w:rPr>
@@ -275,7 +275,7 @@
                       <w:proofErr w:type="spellStart"/>
                       <w:r>
                         <w:rPr>
-                          <w:rFonts w:ascii="Handineat" w:hAnsi="Handineat"/>
+                          <w:rFonts w:ascii="Comic Sans MS" w:hAnsi="Comic Sans MS"/>
                           <w:sz w:val="36"/>
                           <w:szCs w:val="36"/>
                         </w:rPr>
@@ -284,7 +284,7 @@
                       <w:proofErr w:type="gramEnd"/>
                       <w:r>
                         <w:rPr>
-                          <w:rFonts w:ascii="Handineat" w:hAnsi="Handineat"/>
+                          <w:rFonts w:ascii="Comic Sans MS" w:hAnsi="Comic Sans MS"/>
                           <w:sz w:val="36"/>
                           <w:szCs w:val="36"/>
                         </w:rPr>
@@ -293,7 +293,7 @@
                       <w:proofErr w:type="spellEnd"/>
                       <w:r>
                         <w:rPr>
-                          <w:rFonts w:ascii="Handineat" w:hAnsi="Handineat"/>
+                          <w:rFonts w:ascii="Comic Sans MS" w:hAnsi="Comic Sans MS"/>
                           <w:sz w:val="36"/>
                           <w:szCs w:val="36"/>
                         </w:rPr>
@@ -349,7 +349,7 @@
                           <w:p>
                             <w:pPr>
                               <w:rPr>
-                                <w:rFonts w:ascii="Handineat" w:hAnsi="Handineat"/>
+                                <w:rFonts w:ascii="Comic Sans MS" w:hAnsi="Comic Sans MS"/>
                                 <w:sz w:val="36"/>
                                 <w:szCs w:val="36"/>
                               </w:rPr>
@@ -357,7 +357,7 @@
                             <w:proofErr w:type="gramStart"/>
                             <w:r>
                               <w:rPr>
-                                <w:rFonts w:ascii="Handineat" w:hAnsi="Handineat"/>
+                                <w:rFonts w:ascii="Comic Sans MS" w:hAnsi="Comic Sans MS"/>
                                 <w:sz w:val="36"/>
                                 <w:szCs w:val="36"/>
                               </w:rPr>
@@ -366,7 +366,7 @@
                             <w:proofErr w:type="gramEnd"/>
                             <w:r>
                               <w:rPr>
-                                <w:rFonts w:ascii="Handineat" w:hAnsi="Handineat"/>
+                                <w:rFonts w:ascii="Comic Sans MS" w:hAnsi="Comic Sans MS"/>
                                 <w:sz w:val="36"/>
                                 <w:szCs w:val="36"/>
                               </w:rPr>
@@ -401,7 +401,7 @@
                     <w:p>
                       <w:pPr>
                         <w:rPr>
-                          <w:rFonts w:ascii="Handineat" w:hAnsi="Handineat"/>
+                          <w:rFonts w:ascii="Comic Sans MS" w:hAnsi="Comic Sans MS"/>
                           <w:sz w:val="36"/>
                           <w:szCs w:val="36"/>
                         </w:rPr>
@@ -409,7 +409,7 @@
                       <w:proofErr w:type="gramStart"/>
                       <w:r>
                         <w:rPr>
-                          <w:rFonts w:ascii="Handineat" w:hAnsi="Handineat"/>
+                          <w:rFonts w:ascii="Comic Sans MS" w:hAnsi="Comic Sans MS"/>
                           <w:sz w:val="36"/>
                           <w:szCs w:val="36"/>
                         </w:rPr>
@@ -418,7 +418,7 @@
                       <w:proofErr w:type="gramEnd"/>
                       <w:r>
                         <w:rPr>
-                          <w:rFonts w:ascii="Handineat" w:hAnsi="Handineat"/>
+                          <w:rFonts w:ascii="Comic Sans MS" w:hAnsi="Comic Sans MS"/>
                           <w:sz w:val="36"/>
                           <w:szCs w:val="36"/>
                         </w:rPr>
@@ -474,6 +474,7 @@
                           <w:p>
                             <w:pPr>
                               <w:rPr>
+                                <w:rFonts w:ascii="Comic Sans MS" w:hAnsi="Comic Sans MS"/>
                                 <w:sz w:val="36"/>
                                 <w:szCs w:val="36"/>
                               </w:rPr>
@@ -483,6 +484,7 @@
                             <w:proofErr w:type="gramStart"/>
                             <w:r>
                               <w:rPr>
+                                <w:rFonts w:ascii="Comic Sans MS" w:hAnsi="Comic Sans MS"/>
                                 <w:sz w:val="36"/>
                                 <w:szCs w:val="36"/>
                               </w:rPr>
@@ -491,22 +493,16 @@
                             <w:proofErr w:type="spellStart"/>
                             <w:r>
                               <w:rPr>
-                                <w:sz w:val="36"/>
-                                <w:szCs w:val="36"/>
-                              </w:rPr>
-                              <w:t>f</w:t>
-                            </w:r>
-                            <w:bookmarkStart w:id="2" w:name="_GoBack"/>
-                            <w:r>
-                              <w:rPr>
-                                <w:sz w:val="36"/>
-                                <w:szCs w:val="36"/>
-                              </w:rPr>
-                              <w:t>echa</w:t>
+                                <w:rFonts w:ascii="Comic Sans MS" w:hAnsi="Comic Sans MS"/>
+                                <w:sz w:val="36"/>
+                                <w:szCs w:val="36"/>
+                              </w:rPr>
+                              <w:t>fecha</w:t>
                             </w:r>
                             <w:proofErr w:type="gramEnd"/>
                             <w:r>
                               <w:rPr>
+                                <w:rFonts w:ascii="Comic Sans MS" w:hAnsi="Comic Sans MS"/>
                                 <w:sz w:val="36"/>
                                 <w:szCs w:val="36"/>
                               </w:rPr>
@@ -515,6 +511,7 @@
                             <w:proofErr w:type="spellEnd"/>
                             <w:r>
                               <w:rPr>
+                                <w:rFonts w:ascii="Comic Sans MS" w:hAnsi="Comic Sans MS"/>
                                 <w:sz w:val="36"/>
                                 <w:szCs w:val="36"/>
                               </w:rPr>
@@ -522,7 +519,6 @@
                             </w:r>
                             <w:bookmarkEnd w:id="0"/>
                             <w:bookmarkEnd w:id="1"/>
-                            <w:bookmarkEnd w:id="2"/>
                           </w:p>
                         </w:txbxContent>
                       </wps:txbx>
@@ -552,15 +548,17 @@
                     <w:p>
                       <w:pPr>
                         <w:rPr>
+                          <w:rFonts w:ascii="Comic Sans MS" w:hAnsi="Comic Sans MS"/>
                           <w:sz w:val="36"/>
                           <w:szCs w:val="36"/>
                         </w:rPr>
                       </w:pPr>
-                      <w:bookmarkStart w:id="3" w:name="_Hlk212716331"/>
-                      <w:bookmarkStart w:id="4" w:name="_Hlk212716332"/>
+                      <w:bookmarkStart w:id="2" w:name="_Hlk212716331"/>
+                      <w:bookmarkStart w:id="3" w:name="_Hlk212716332"/>
                       <w:proofErr w:type="gramStart"/>
                       <w:r>
                         <w:rPr>
+                          <w:rFonts w:ascii="Comic Sans MS" w:hAnsi="Comic Sans MS"/>
                           <w:sz w:val="36"/>
                           <w:szCs w:val="36"/>
                         </w:rPr>
@@ -569,22 +567,16 @@
                       <w:proofErr w:type="spellStart"/>
                       <w:r>
                         <w:rPr>
-                          <w:sz w:val="36"/>
-                          <w:szCs w:val="36"/>
-                        </w:rPr>
-                        <w:t>f</w:t>
-                      </w:r>
-                      <w:bookmarkStart w:id="5" w:name="_GoBack"/>
-                      <w:r>
-                        <w:rPr>
-                          <w:sz w:val="36"/>
-                          <w:szCs w:val="36"/>
-                        </w:rPr>
-                        <w:t>echa</w:t>
+                          <w:rFonts w:ascii="Comic Sans MS" w:hAnsi="Comic Sans MS"/>
+                          <w:sz w:val="36"/>
+                          <w:szCs w:val="36"/>
+                        </w:rPr>
+                        <w:t>fecha</w:t>
                       </w:r>
                       <w:proofErr w:type="gramEnd"/>
                       <w:r>
                         <w:rPr>
+                          <w:rFonts w:ascii="Comic Sans MS" w:hAnsi="Comic Sans MS"/>
                           <w:sz w:val="36"/>
                           <w:szCs w:val="36"/>
                         </w:rPr>
@@ -593,14 +585,14 @@
                       <w:proofErr w:type="spellEnd"/>
                       <w:r>
                         <w:rPr>
+                          <w:rFonts w:ascii="Comic Sans MS" w:hAnsi="Comic Sans MS"/>
                           <w:sz w:val="36"/>
                           <w:szCs w:val="36"/>
                         </w:rPr>
                         <w:t xml:space="preserve"> }}</w:t>
                       </w:r>
+                      <w:bookmarkEnd w:id="2"/>
                       <w:bookmarkEnd w:id="3"/>
-                      <w:bookmarkEnd w:id="4"/>
-                      <w:bookmarkEnd w:id="5"/>
                     </w:p>
                   </w:txbxContent>
                 </v:textbox>
@@ -651,14 +643,16 @@
                           <w:p>
                             <w:pPr>
                               <w:rPr>
+                                <w:rFonts w:ascii="Comic Sans MS" w:hAnsi="Comic Sans MS"/>
                                 <w:sz w:val="36"/>
                                 <w:szCs w:val="36"/>
                               </w:rPr>
                             </w:pPr>
-                            <w:bookmarkStart w:id="6" w:name="_Hlk212716319"/>
-                            <w:bookmarkStart w:id="7" w:name="_Hlk212716320"/>
+                            <w:bookmarkStart w:id="4" w:name="_Hlk212716319"/>
+                            <w:bookmarkStart w:id="5" w:name="_Hlk212716320"/>
                             <w:r>
                               <w:rPr>
+                                <w:rFonts w:ascii="Comic Sans MS" w:hAnsi="Comic Sans MS"/>
                                 <w:sz w:val="36"/>
                                 <w:szCs w:val="36"/>
                               </w:rPr>
@@ -667,6 +661,7 @@
                             <w:proofErr w:type="spellStart"/>
                             <w:r>
                               <w:rPr>
+                                <w:rFonts w:ascii="Comic Sans MS" w:hAnsi="Comic Sans MS"/>
                                 <w:sz w:val="36"/>
                                 <w:szCs w:val="36"/>
                               </w:rPr>
@@ -675,13 +670,16 @@
                             <w:proofErr w:type="spellEnd"/>
                             <w:r>
                               <w:rPr>
+                                <w:rFonts w:ascii="Comic Sans MS" w:hAnsi="Comic Sans MS"/>
                                 <w:sz w:val="36"/>
                                 <w:szCs w:val="36"/>
                               </w:rPr>
                               <w:t xml:space="preserve"> }}</w:t>
                             </w:r>
+                            <w:bookmarkStart w:id="6" w:name="_GoBack"/>
+                            <w:bookmarkEnd w:id="4"/>
+                            <w:bookmarkEnd w:id="5"/>
                             <w:bookmarkEnd w:id="6"/>
-                            <w:bookmarkEnd w:id="7"/>
                           </w:p>
                         </w:txbxContent>
                       </wps:txbx>
@@ -711,14 +709,16 @@
                     <w:p>
                       <w:pPr>
                         <w:rPr>
+                          <w:rFonts w:ascii="Comic Sans MS" w:hAnsi="Comic Sans MS"/>
                           <w:sz w:val="36"/>
                           <w:szCs w:val="36"/>
                         </w:rPr>
                       </w:pPr>
-                      <w:bookmarkStart w:id="8" w:name="_Hlk212716319"/>
-                      <w:bookmarkStart w:id="9" w:name="_Hlk212716320"/>
+                      <w:bookmarkStart w:id="7" w:name="_Hlk212716319"/>
+                      <w:bookmarkStart w:id="8" w:name="_Hlk212716320"/>
                       <w:r>
                         <w:rPr>
+                          <w:rFonts w:ascii="Comic Sans MS" w:hAnsi="Comic Sans MS"/>
                           <w:sz w:val="36"/>
                           <w:szCs w:val="36"/>
                         </w:rPr>
@@ -727,6 +727,7 @@
                       <w:proofErr w:type="spellStart"/>
                       <w:r>
                         <w:rPr>
+                          <w:rFonts w:ascii="Comic Sans MS" w:hAnsi="Comic Sans MS"/>
                           <w:sz w:val="36"/>
                           <w:szCs w:val="36"/>
                         </w:rPr>
@@ -735,11 +736,14 @@
                       <w:proofErr w:type="spellEnd"/>
                       <w:r>
                         <w:rPr>
+                          <w:rFonts w:ascii="Comic Sans MS" w:hAnsi="Comic Sans MS"/>
                           <w:sz w:val="36"/>
                           <w:szCs w:val="36"/>
                         </w:rPr>
                         <w:t xml:space="preserve"> }}</w:t>
                       </w:r>
+                      <w:bookmarkStart w:id="9" w:name="_GoBack"/>
+                      <w:bookmarkEnd w:id="7"/>
                       <w:bookmarkEnd w:id="8"/>
                       <w:bookmarkEnd w:id="9"/>
                     </w:p>

</xml_diff>

<commit_message>
Se modifican ambas plantillas de invitaciones
</commit_message>
<xml_diff>
--- a/docx_templates/formato_asamblea.docx
+++ b/docx_templates/formato_asamblea.docx
@@ -4,9 +4,7 @@
   <w:body>
     <w:p>
       <w:pPr>
-        <w:rPr>
-          <w:rFonts w:ascii="HANDYMAN" w:hAnsi="HANDYMAN"/>
-        </w:rPr>
+        <w:pStyle w:val="Ttulo2"/>
       </w:pPr>
     </w:p>
     <w:p/>
@@ -27,18 +25,18 @@
         <mc:AlternateContent>
           <mc:Choice Requires="wps">
             <w:drawing>
-              <wp:anchor distT="0" distB="0" distL="114300" distR="114300" simplePos="0" relativeHeight="251661312" behindDoc="0" locked="0" layoutInCell="1" allowOverlap="1" wp14:anchorId="68D54111" wp14:editId="582E2B2D">
+              <wp:anchor distT="0" distB="0" distL="114300" distR="114300" simplePos="0" relativeHeight="251667456" behindDoc="0" locked="0" layoutInCell="1" allowOverlap="1" wp14:anchorId="1E959C1E" wp14:editId="6C92EAF6">
                 <wp:simplePos x="0" y="0"/>
                 <wp:positionH relativeFrom="column">
-                  <wp:posOffset>2241550</wp:posOffset>
+                  <wp:posOffset>3520440</wp:posOffset>
                 </wp:positionH>
                 <wp:positionV relativeFrom="paragraph">
-                  <wp:posOffset>1146810</wp:posOffset>
+                  <wp:posOffset>1134110</wp:posOffset>
                 </wp:positionV>
-                <wp:extent cx="3933825" cy="400050"/>
+                <wp:extent cx="2495550" cy="428625"/>
                 <wp:effectExtent l="0" t="0" r="0" b="0"/>
                 <wp:wrapNone/>
-                <wp:docPr id="3" name="Cuadro de texto 3"/>
+                <wp:docPr id="7" name="Cuadro de texto 7"/>
                 <wp:cNvGraphicFramePr/>
                 <a:graphic xmlns:a="http://schemas.openxmlformats.org/drawingml/2006/main">
                   <a:graphicData uri="http://schemas.microsoft.com/office/word/2010/wordprocessingShape">
@@ -47,7 +45,7 @@
                       <wps:spPr>
                         <a:xfrm>
                           <a:off x="0" y="0"/>
-                          <a:ext cx="3933825" cy="400050"/>
+                          <a:ext cx="2495550" cy="428625"/>
                         </a:xfrm>
                         <a:prstGeom prst="rect">
                           <a:avLst/>
@@ -61,418 +59,7 @@
                         <w:txbxContent>
                           <w:p>
                             <w:pPr>
-                              <w:rPr>
-                                <w:rFonts w:ascii="Comic Sans MS" w:hAnsi="Comic Sans MS"/>
-                                <w:sz w:val="36"/>
-                                <w:szCs w:val="36"/>
-                              </w:rPr>
-                            </w:pPr>
-                            <w:proofErr w:type="gramStart"/>
-                            <w:r>
-                              <w:rPr>
-                                <w:rFonts w:ascii="Comic Sans MS" w:hAnsi="Comic Sans MS"/>
-                                <w:sz w:val="36"/>
-                                <w:szCs w:val="36"/>
-                              </w:rPr>
-                              <w:t>{{ nominado</w:t>
-                            </w:r>
-                            <w:proofErr w:type="gramEnd"/>
-                            <w:r>
-                              <w:rPr>
-                                <w:rFonts w:ascii="Comic Sans MS" w:hAnsi="Comic Sans MS"/>
-                                <w:sz w:val="36"/>
-                                <w:szCs w:val="36"/>
-                              </w:rPr>
-                              <w:t xml:space="preserve"> }}</w:t>
-                            </w:r>
-                          </w:p>
-                        </w:txbxContent>
-                      </wps:txbx>
-                      <wps:bodyPr rot="0" spcFirstLastPara="0" vertOverflow="overflow" horzOverflow="overflow" vert="horz" wrap="square" lIns="91440" tIns="45720" rIns="91440" bIns="45720" numCol="1" spcCol="0" rtlCol="0" fromWordArt="0" anchor="t" anchorCtr="0" forceAA="0" compatLnSpc="1">
-                        <a:prstTxWarp prst="textNoShape">
-                          <a:avLst/>
-                        </a:prstTxWarp>
-                        <a:noAutofit/>
-                      </wps:bodyPr>
-                    </wps:wsp>
-                  </a:graphicData>
-                </a:graphic>
-                <wp14:sizeRelH relativeFrom="margin">
-                  <wp14:pctWidth>0</wp14:pctWidth>
-                </wp14:sizeRelH>
-                <wp14:sizeRelV relativeFrom="margin">
-                  <wp14:pctHeight>0</wp14:pctHeight>
-                </wp14:sizeRelV>
-              </wp:anchor>
-            </w:drawing>
-          </mc:Choice>
-          <mc:Fallback>
-            <w:pict>
-              <v:shapetype w14:anchorId="68D54111" id="_x0000_t202" coordsize="21600,21600" o:spt="202" path="m,l,21600r21600,l21600,xe">
-                <v:stroke joinstyle="miter"/>
-                <v:path gradientshapeok="t" o:connecttype="rect"/>
-              </v:shapetype>
-              <v:shape id="Cuadro de texto 3" o:spid="_x0000_s1026" type="#_x0000_t202" style="position:absolute;margin-left:176.5pt;margin-top:90.3pt;width:309.75pt;height:31.5pt;z-index:251661312;visibility:visible;mso-wrap-style:square;mso-width-percent:0;mso-height-percent:0;mso-wrap-distance-left:9pt;mso-wrap-distance-top:0;mso-wrap-distance-right:9pt;mso-wrap-distance-bottom:0;mso-position-horizontal:absolute;mso-position-horizontal-relative:text;mso-position-vertical:absolute;mso-position-vertical-relative:text;mso-width-percent:0;mso-height-percent:0;mso-width-relative:margin;mso-height-relative:margin;v-text-anchor:top" o:gfxdata="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" filled="f" stroked="f" strokeweight=".5pt">
-                <v:textbox>
-                  <w:txbxContent>
-                    <w:p>
-                      <w:pPr>
-                        <w:rPr>
-                          <w:rFonts w:ascii="Comic Sans MS" w:hAnsi="Comic Sans MS"/>
-                          <w:sz w:val="36"/>
-                          <w:szCs w:val="36"/>
-                        </w:rPr>
-                      </w:pPr>
-                      <w:proofErr w:type="gramStart"/>
-                      <w:r>
-                        <w:rPr>
-                          <w:rFonts w:ascii="Comic Sans MS" w:hAnsi="Comic Sans MS"/>
-                          <w:sz w:val="36"/>
-                          <w:szCs w:val="36"/>
-                        </w:rPr>
-                        <w:t>{{ nominado</w:t>
-                      </w:r>
-                      <w:proofErr w:type="gramEnd"/>
-                      <w:r>
-                        <w:rPr>
-                          <w:rFonts w:ascii="Comic Sans MS" w:hAnsi="Comic Sans MS"/>
-                          <w:sz w:val="36"/>
-                          <w:szCs w:val="36"/>
-                        </w:rPr>
-                        <w:t xml:space="preserve"> }}</w:t>
-                      </w:r>
-                    </w:p>
-                  </w:txbxContent>
-                </v:textbox>
-              </v:shape>
-            </w:pict>
-          </mc:Fallback>
-        </mc:AlternateContent>
-      </w:r>
-      <w:r>
-        <w:rPr>
-          <w:noProof/>
-        </w:rPr>
-        <mc:AlternateContent>
-          <mc:Choice Requires="wps">
-            <w:drawing>
-              <wp:anchor distT="0" distB="0" distL="114300" distR="114300" simplePos="0" relativeHeight="251659264" behindDoc="0" locked="0" layoutInCell="1" allowOverlap="1">
-                <wp:simplePos x="0" y="0"/>
-                <wp:positionH relativeFrom="column">
-                  <wp:posOffset>1908175</wp:posOffset>
-                </wp:positionH>
-                <wp:positionV relativeFrom="paragraph">
-                  <wp:posOffset>709295</wp:posOffset>
-                </wp:positionV>
-                <wp:extent cx="2638425" cy="790575"/>
-                <wp:effectExtent l="0" t="0" r="0" b="0"/>
-                <wp:wrapNone/>
-                <wp:docPr id="2" name="Cuadro de texto 2"/>
-                <wp:cNvGraphicFramePr/>
-                <a:graphic xmlns:a="http://schemas.openxmlformats.org/drawingml/2006/main">
-                  <a:graphicData uri="http://schemas.microsoft.com/office/word/2010/wordprocessingShape">
-                    <wps:wsp>
-                      <wps:cNvSpPr txBox="1"/>
-                      <wps:spPr>
-                        <a:xfrm>
-                          <a:off x="0" y="0"/>
-                          <a:ext cx="2638425" cy="790575"/>
-                        </a:xfrm>
-                        <a:prstGeom prst="rect">
-                          <a:avLst/>
-                        </a:prstGeom>
-                        <a:noFill/>
-                        <a:ln w="6350">
-                          <a:noFill/>
-                        </a:ln>
-                      </wps:spPr>
-                      <wps:txbx>
-                        <w:txbxContent>
-                          <w:p>
-                            <w:pPr>
-                              <w:rPr>
-                                <w:rFonts w:ascii="Comic Sans MS" w:hAnsi="Comic Sans MS"/>
-                                <w:sz w:val="36"/>
-                                <w:szCs w:val="36"/>
-                              </w:rPr>
-                            </w:pPr>
-                            <w:proofErr w:type="gramStart"/>
-                            <w:r>
-                              <w:rPr>
-                                <w:rFonts w:ascii="Comic Sans MS" w:hAnsi="Comic Sans MS"/>
-                                <w:sz w:val="36"/>
-                                <w:szCs w:val="36"/>
-                              </w:rPr>
-                              <w:t xml:space="preserve">{{ </w:t>
-                            </w:r>
-                            <w:proofErr w:type="spellStart"/>
-                            <w:r>
-                              <w:rPr>
-                                <w:rFonts w:ascii="Comic Sans MS" w:hAnsi="Comic Sans MS"/>
-                                <w:sz w:val="36"/>
-                                <w:szCs w:val="36"/>
-                              </w:rPr>
-                              <w:t>quien</w:t>
-                            </w:r>
-                            <w:proofErr w:type="gramEnd"/>
-                            <w:r>
-                              <w:rPr>
-                                <w:rFonts w:ascii="Comic Sans MS" w:hAnsi="Comic Sans MS"/>
-                                <w:sz w:val="36"/>
-                                <w:szCs w:val="36"/>
-                              </w:rPr>
-                              <w:t>_nomina</w:t>
-                            </w:r>
-                            <w:proofErr w:type="spellEnd"/>
-                            <w:r>
-                              <w:rPr>
-                                <w:rFonts w:ascii="Comic Sans MS" w:hAnsi="Comic Sans MS"/>
-                                <w:sz w:val="36"/>
-                                <w:szCs w:val="36"/>
-                              </w:rPr>
-                              <w:t xml:space="preserve"> }}</w:t>
-                            </w:r>
-                          </w:p>
-                        </w:txbxContent>
-                      </wps:txbx>
-                      <wps:bodyPr rot="0" spcFirstLastPara="0" vertOverflow="overflow" horzOverflow="overflow" vert="horz" wrap="square" lIns="91440" tIns="45720" rIns="91440" bIns="45720" numCol="1" spcCol="0" rtlCol="0" fromWordArt="0" anchor="t" anchorCtr="0" forceAA="0" compatLnSpc="1">
-                        <a:prstTxWarp prst="textNoShape">
-                          <a:avLst/>
-                        </a:prstTxWarp>
-                        <a:noAutofit/>
-                      </wps:bodyPr>
-                    </wps:wsp>
-                  </a:graphicData>
-                </a:graphic>
-                <wp14:sizeRelV relativeFrom="margin">
-                  <wp14:pctHeight>0</wp14:pctHeight>
-                </wp14:sizeRelV>
-              </wp:anchor>
-            </w:drawing>
-          </mc:Choice>
-          <mc:Fallback>
-            <w:pict>
-              <v:shape id="Cuadro de texto 2" o:spid="_x0000_s1027" type="#_x0000_t202" style="position:absolute;margin-left:150.25pt;margin-top:55.85pt;width:207.75pt;height:62.25pt;z-index:251659264;visibility:visible;mso-wrap-style:square;mso-height-percent:0;mso-wrap-distance-left:9pt;mso-wrap-distance-top:0;mso-wrap-distance-right:9pt;mso-wrap-distance-bottom:0;mso-position-horizontal:absolute;mso-position-horizontal-relative:text;mso-position-vertical:absolute;mso-position-vertical-relative:text;mso-height-percent:0;mso-height-relative:margin;v-text-anchor:top" o:gfxdata="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" filled="f" stroked="f" strokeweight=".5pt">
-                <v:textbox>
-                  <w:txbxContent>
-                    <w:p>
-                      <w:pPr>
-                        <w:rPr>
-                          <w:rFonts w:ascii="Comic Sans MS" w:hAnsi="Comic Sans MS"/>
-                          <w:sz w:val="36"/>
-                          <w:szCs w:val="36"/>
-                        </w:rPr>
-                      </w:pPr>
-                      <w:proofErr w:type="gramStart"/>
-                      <w:r>
-                        <w:rPr>
-                          <w:rFonts w:ascii="Comic Sans MS" w:hAnsi="Comic Sans MS"/>
-                          <w:sz w:val="36"/>
-                          <w:szCs w:val="36"/>
-                        </w:rPr>
-                        <w:t xml:space="preserve">{{ </w:t>
-                      </w:r>
-                      <w:proofErr w:type="spellStart"/>
-                      <w:r>
-                        <w:rPr>
-                          <w:rFonts w:ascii="Comic Sans MS" w:hAnsi="Comic Sans MS"/>
-                          <w:sz w:val="36"/>
-                          <w:szCs w:val="36"/>
-                        </w:rPr>
-                        <w:t>quien</w:t>
-                      </w:r>
-                      <w:proofErr w:type="gramEnd"/>
-                      <w:r>
-                        <w:rPr>
-                          <w:rFonts w:ascii="Comic Sans MS" w:hAnsi="Comic Sans MS"/>
-                          <w:sz w:val="36"/>
-                          <w:szCs w:val="36"/>
-                        </w:rPr>
-                        <w:t>_nomina</w:t>
-                      </w:r>
-                      <w:proofErr w:type="spellEnd"/>
-                      <w:r>
-                        <w:rPr>
-                          <w:rFonts w:ascii="Comic Sans MS" w:hAnsi="Comic Sans MS"/>
-                          <w:sz w:val="36"/>
-                          <w:szCs w:val="36"/>
-                        </w:rPr>
-                        <w:t xml:space="preserve"> }}</w:t>
-                      </w:r>
-                    </w:p>
-                  </w:txbxContent>
-                </v:textbox>
-              </v:shape>
-            </w:pict>
-          </mc:Fallback>
-        </mc:AlternateContent>
-      </w:r>
-      <w:r>
-        <w:rPr>
-          <w:noProof/>
-        </w:rPr>
-        <mc:AlternateContent>
-          <mc:Choice Requires="wps">
-            <w:drawing>
-              <wp:anchor distT="0" distB="0" distL="114300" distR="114300" simplePos="0" relativeHeight="251663360" behindDoc="0" locked="0" layoutInCell="1" allowOverlap="1" wp14:anchorId="68D54111" wp14:editId="582E2B2D">
-                <wp:simplePos x="0" y="0"/>
-                <wp:positionH relativeFrom="column">
-                  <wp:posOffset>5124450</wp:posOffset>
-                </wp:positionH>
-                <wp:positionV relativeFrom="paragraph">
-                  <wp:posOffset>704215</wp:posOffset>
-                </wp:positionV>
-                <wp:extent cx="1952625" cy="409575"/>
-                <wp:effectExtent l="0" t="0" r="0" b="0"/>
-                <wp:wrapNone/>
-                <wp:docPr id="4" name="Cuadro de texto 4"/>
-                <wp:cNvGraphicFramePr/>
-                <a:graphic xmlns:a="http://schemas.openxmlformats.org/drawingml/2006/main">
-                  <a:graphicData uri="http://schemas.microsoft.com/office/word/2010/wordprocessingShape">
-                    <wps:wsp>
-                      <wps:cNvSpPr txBox="1"/>
-                      <wps:spPr>
-                        <a:xfrm>
-                          <a:off x="0" y="0"/>
-                          <a:ext cx="1952625" cy="409575"/>
-                        </a:xfrm>
-                        <a:prstGeom prst="rect">
-                          <a:avLst/>
-                        </a:prstGeom>
-                        <a:noFill/>
-                        <a:ln w="6350">
-                          <a:noFill/>
-                        </a:ln>
-                      </wps:spPr>
-                      <wps:txbx>
-                        <w:txbxContent>
-                          <w:p>
-                            <w:pPr>
-                              <w:rPr>
-                                <w:rFonts w:ascii="Comic Sans MS" w:hAnsi="Comic Sans MS"/>
-                                <w:sz w:val="36"/>
-                                <w:szCs w:val="36"/>
-                              </w:rPr>
-                            </w:pPr>
-                            <w:proofErr w:type="gramStart"/>
-                            <w:r>
-                              <w:rPr>
-                                <w:rFonts w:ascii="Comic Sans MS" w:hAnsi="Comic Sans MS"/>
-                                <w:sz w:val="36"/>
-                                <w:szCs w:val="36"/>
-                              </w:rPr>
-                              <w:t>{{ valor</w:t>
-                            </w:r>
-                            <w:proofErr w:type="gramEnd"/>
-                            <w:r>
-                              <w:rPr>
-                                <w:rFonts w:ascii="Comic Sans MS" w:hAnsi="Comic Sans MS"/>
-                                <w:sz w:val="36"/>
-                                <w:szCs w:val="36"/>
-                              </w:rPr>
-                              <w:t xml:space="preserve"> }}</w:t>
-                            </w:r>
-                          </w:p>
-                        </w:txbxContent>
-                      </wps:txbx>
-                      <wps:bodyPr rot="0" spcFirstLastPara="0" vertOverflow="overflow" horzOverflow="overflow" vert="horz" wrap="square" lIns="91440" tIns="45720" rIns="91440" bIns="45720" numCol="1" spcCol="0" rtlCol="0" fromWordArt="0" anchor="t" anchorCtr="0" forceAA="0" compatLnSpc="1">
-                        <a:prstTxWarp prst="textNoShape">
-                          <a:avLst/>
-                        </a:prstTxWarp>
-                        <a:noAutofit/>
-                      </wps:bodyPr>
-                    </wps:wsp>
-                  </a:graphicData>
-                </a:graphic>
-                <wp14:sizeRelH relativeFrom="margin">
-                  <wp14:pctWidth>0</wp14:pctWidth>
-                </wp14:sizeRelH>
-                <wp14:sizeRelV relativeFrom="margin">
-                  <wp14:pctHeight>0</wp14:pctHeight>
-                </wp14:sizeRelV>
-              </wp:anchor>
-            </w:drawing>
-          </mc:Choice>
-          <mc:Fallback>
-            <w:pict>
-              <v:shape w14:anchorId="68D54111" id="Cuadro de texto 4" o:spid="_x0000_s1028" type="#_x0000_t202" style="position:absolute;margin-left:403.5pt;margin-top:55.45pt;width:153.75pt;height:32.25pt;z-index:251663360;visibility:visible;mso-wrap-style:square;mso-width-percent:0;mso-height-percent:0;mso-wrap-distance-left:9pt;mso-wrap-distance-top:0;mso-wrap-distance-right:9pt;mso-wrap-distance-bottom:0;mso-position-horizontal:absolute;mso-position-horizontal-relative:text;mso-position-vertical:absolute;mso-position-vertical-relative:text;mso-width-percent:0;mso-height-percent:0;mso-width-relative:margin;mso-height-relative:margin;v-text-anchor:top" o:gfxdata="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" filled="f" stroked="f" strokeweight=".5pt">
-                <v:textbox>
-                  <w:txbxContent>
-                    <w:p>
-                      <w:pPr>
-                        <w:rPr>
-                          <w:rFonts w:ascii="Comic Sans MS" w:hAnsi="Comic Sans MS"/>
-                          <w:sz w:val="36"/>
-                          <w:szCs w:val="36"/>
-                        </w:rPr>
-                      </w:pPr>
-                      <w:proofErr w:type="gramStart"/>
-                      <w:r>
-                        <w:rPr>
-                          <w:rFonts w:ascii="Comic Sans MS" w:hAnsi="Comic Sans MS"/>
-                          <w:sz w:val="36"/>
-                          <w:szCs w:val="36"/>
-                        </w:rPr>
-                        <w:t>{{ valor</w:t>
-                      </w:r>
-                      <w:proofErr w:type="gramEnd"/>
-                      <w:r>
-                        <w:rPr>
-                          <w:rFonts w:ascii="Comic Sans MS" w:hAnsi="Comic Sans MS"/>
-                          <w:sz w:val="36"/>
-                          <w:szCs w:val="36"/>
-                        </w:rPr>
-                        <w:t xml:space="preserve"> }}</w:t>
-                      </w:r>
-                    </w:p>
-                  </w:txbxContent>
-                </v:textbox>
-              </v:shape>
-            </w:pict>
-          </mc:Fallback>
-        </mc:AlternateContent>
-      </w:r>
-      <w:r>
-        <w:rPr>
-          <w:noProof/>
-        </w:rPr>
-        <mc:AlternateContent>
-          <mc:Choice Requires="wps">
-            <w:drawing>
-              <wp:anchor distT="0" distB="0" distL="114300" distR="114300" simplePos="0" relativeHeight="251667456" behindDoc="0" locked="0" layoutInCell="1" allowOverlap="1" wp14:anchorId="1E959C1E" wp14:editId="6C92EAF6">
-                <wp:simplePos x="0" y="0"/>
-                <wp:positionH relativeFrom="column">
-                  <wp:posOffset>3490595</wp:posOffset>
-                </wp:positionH>
-                <wp:positionV relativeFrom="paragraph">
-                  <wp:posOffset>4116125</wp:posOffset>
-                </wp:positionV>
-                <wp:extent cx="2428875" cy="400050"/>
-                <wp:effectExtent l="0" t="0" r="0" b="0"/>
-                <wp:wrapNone/>
-                <wp:docPr id="7" name="Cuadro de texto 7"/>
-                <wp:cNvGraphicFramePr/>
-                <a:graphic xmlns:a="http://schemas.openxmlformats.org/drawingml/2006/main">
-                  <a:graphicData uri="http://schemas.microsoft.com/office/word/2010/wordprocessingShape">
-                    <wps:wsp>
-                      <wps:cNvSpPr txBox="1"/>
-                      <wps:spPr>
-                        <a:xfrm>
-                          <a:off x="0" y="0"/>
-                          <a:ext cx="2428875" cy="400050"/>
-                        </a:xfrm>
-                        <a:prstGeom prst="rect">
-                          <a:avLst/>
-                        </a:prstGeom>
-                        <a:noFill/>
-                        <a:ln w="6350">
-                          <a:noFill/>
-                        </a:ln>
-                      </wps:spPr>
-                      <wps:txbx>
-                        <w:txbxContent>
-                          <w:p>
-                            <w:pPr>
+                              <w:jc w:val="center"/>
                               <w:rPr>
                                 <w:rFonts w:ascii="Comic Sans MS" w:hAnsi="Comic Sans MS"/>
                                 <w:sz w:val="36"/>
@@ -506,7 +93,25 @@
                                 <w:sz w:val="36"/>
                                 <w:szCs w:val="36"/>
                               </w:rPr>
-                              <w:t>_evento</w:t>
+                              <w:t>_eve</w:t>
+                            </w:r>
+                            <w:proofErr w:type="spellEnd"/>
+                            <w:r>
+                              <w:rPr>
+                                <w:rFonts w:ascii="Comic Sans MS" w:hAnsi="Comic Sans MS"/>
+                                <w:sz w:val="36"/>
+                                <w:szCs w:val="36"/>
+                              </w:rPr>
+                              <w:tab/>
+                            </w:r>
+                            <w:proofErr w:type="spellStart"/>
+                            <w:r>
+                              <w:rPr>
+                                <w:rFonts w:ascii="Comic Sans MS" w:hAnsi="Comic Sans MS"/>
+                                <w:sz w:val="36"/>
+                                <w:szCs w:val="36"/>
+                              </w:rPr>
+                              <w:t>nto</w:t>
                             </w:r>
                             <w:proofErr w:type="spellEnd"/>
                             <w:r>
@@ -542,11 +147,16 @@
           </mc:Choice>
           <mc:Fallback>
             <w:pict>
-              <v:shape w14:anchorId="1E959C1E" id="Cuadro de texto 7" o:spid="_x0000_s1029" type="#_x0000_t202" style="position:absolute;margin-left:274.85pt;margin-top:324.1pt;width:191.25pt;height:31.5pt;z-index:251667456;visibility:visible;mso-wrap-style:square;mso-width-percent:0;mso-height-percent:0;mso-wrap-distance-left:9pt;mso-wrap-distance-top:0;mso-wrap-distance-right:9pt;mso-wrap-distance-bottom:0;mso-position-horizontal:absolute;mso-position-horizontal-relative:text;mso-position-vertical:absolute;mso-position-vertical-relative:text;mso-width-percent:0;mso-height-percent:0;mso-width-relative:margin;mso-height-relative:margin;v-text-anchor:top" o:gfxdata="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" filled="f" stroked="f" strokeweight=".5pt">
+              <v:shapetype w14:anchorId="1E959C1E" id="_x0000_t202" coordsize="21600,21600" o:spt="202" path="m,l,21600r21600,l21600,xe">
+                <v:stroke joinstyle="miter"/>
+                <v:path gradientshapeok="t" o:connecttype="rect"/>
+              </v:shapetype>
+              <v:shape id="Cuadro de texto 7" o:spid="_x0000_s1026" type="#_x0000_t202" style="position:absolute;margin-left:277.2pt;margin-top:89.3pt;width:196.5pt;height:33.75pt;z-index:251667456;visibility:visible;mso-wrap-style:square;mso-width-percent:0;mso-height-percent:0;mso-wrap-distance-left:9pt;mso-wrap-distance-top:0;mso-wrap-distance-right:9pt;mso-wrap-distance-bottom:0;mso-position-horizontal:absolute;mso-position-horizontal-relative:text;mso-position-vertical:absolute;mso-position-vertical-relative:text;mso-width-percent:0;mso-height-percent:0;mso-width-relative:margin;mso-height-relative:margin;v-text-anchor:top" o:gfxdata="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" filled="f" stroked="f" strokeweight=".5pt">
                 <v:textbox>
                   <w:txbxContent>
                     <w:p>
                       <w:pPr>
+                        <w:jc w:val="center"/>
                         <w:rPr>
                           <w:rFonts w:ascii="Comic Sans MS" w:hAnsi="Comic Sans MS"/>
                           <w:sz w:val="36"/>
@@ -580,7 +190,25 @@
                           <w:sz w:val="36"/>
                           <w:szCs w:val="36"/>
                         </w:rPr>
-                        <w:t>_evento</w:t>
+                        <w:t>_eve</w:t>
+                      </w:r>
+                      <w:proofErr w:type="spellEnd"/>
+                      <w:r>
+                        <w:rPr>
+                          <w:rFonts w:ascii="Comic Sans MS" w:hAnsi="Comic Sans MS"/>
+                          <w:sz w:val="36"/>
+                          <w:szCs w:val="36"/>
+                        </w:rPr>
+                        <w:tab/>
+                      </w:r>
+                      <w:proofErr w:type="spellStart"/>
+                      <w:r>
+                        <w:rPr>
+                          <w:rFonts w:ascii="Comic Sans MS" w:hAnsi="Comic Sans MS"/>
+                          <w:sz w:val="36"/>
+                          <w:szCs w:val="36"/>
+                        </w:rPr>
+                        <w:t>nto</w:t>
                       </w:r>
                       <w:proofErr w:type="spellEnd"/>
                       <w:r>
@@ -608,18 +236,18 @@
         <mc:AlternateContent>
           <mc:Choice Requires="wps">
             <w:drawing>
-              <wp:anchor distT="0" distB="0" distL="114300" distR="114300" simplePos="0" relativeHeight="251665408" behindDoc="0" locked="0" layoutInCell="1" allowOverlap="1" wp14:anchorId="475294FD" wp14:editId="462A8773">
+              <wp:anchor distT="0" distB="0" distL="114300" distR="114300" simplePos="0" relativeHeight="251659264" behindDoc="0" locked="0" layoutInCell="1" allowOverlap="1">
                 <wp:simplePos x="0" y="0"/>
-                <wp:positionH relativeFrom="margin">
-                  <wp:align>center</wp:align>
+                <wp:positionH relativeFrom="column">
+                  <wp:posOffset>-299085</wp:posOffset>
                 </wp:positionH>
                 <wp:positionV relativeFrom="paragraph">
-                  <wp:posOffset>1849534</wp:posOffset>
+                  <wp:posOffset>1734185</wp:posOffset>
                 </wp:positionV>
-                <wp:extent cx="4587902" cy="2107095"/>
-                <wp:effectExtent l="0" t="0" r="0" b="7620"/>
+                <wp:extent cx="6172200" cy="400050"/>
+                <wp:effectExtent l="0" t="0" r="0" b="0"/>
                 <wp:wrapNone/>
-                <wp:docPr id="5" name="Cuadro de texto 5"/>
+                <wp:docPr id="2" name="Cuadro de texto 2"/>
                 <wp:cNvGraphicFramePr/>
                 <a:graphic xmlns:a="http://schemas.openxmlformats.org/drawingml/2006/main">
                   <a:graphicData uri="http://schemas.microsoft.com/office/word/2010/wordprocessingShape">
@@ -628,7 +256,7 @@
                       <wps:spPr>
                         <a:xfrm>
                           <a:off x="0" y="0"/>
-                          <a:ext cx="4587902" cy="2107095"/>
+                          <a:ext cx="6172200" cy="400050"/>
                         </a:xfrm>
                         <a:prstGeom prst="rect">
                           <a:avLst/>
@@ -642,14 +270,14 @@
                         <w:txbxContent>
                           <w:p>
                             <w:pPr>
+                              <w:jc w:val="center"/>
                               <w:rPr>
                                 <w:rFonts w:ascii="Comic Sans MS" w:hAnsi="Comic Sans MS"/>
                                 <w:sz w:val="36"/>
                                 <w:szCs w:val="36"/>
                               </w:rPr>
                             </w:pPr>
-                            <w:bookmarkStart w:id="4" w:name="_Hlk212716319"/>
-                            <w:bookmarkStart w:id="5" w:name="_Hlk212716320"/>
+                            <w:proofErr w:type="gramStart"/>
                             <w:r>
                               <w:rPr>
                                 <w:rFonts w:ascii="Comic Sans MS" w:hAnsi="Comic Sans MS"/>
@@ -665,7 +293,16 @@
                                 <w:sz w:val="36"/>
                                 <w:szCs w:val="36"/>
                               </w:rPr>
-                              <w:t>texto_adicional</w:t>
+                              <w:t>quien</w:t>
+                            </w:r>
+                            <w:proofErr w:type="gramEnd"/>
+                            <w:r>
+                              <w:rPr>
+                                <w:rFonts w:ascii="Comic Sans MS" w:hAnsi="Comic Sans MS"/>
+                                <w:sz w:val="36"/>
+                                <w:szCs w:val="36"/>
+                              </w:rPr>
+                              <w:t>_nomina</w:t>
                             </w:r>
                             <w:proofErr w:type="spellEnd"/>
                             <w:r>
@@ -676,10 +313,6 @@
                               </w:rPr>
                               <w:t xml:space="preserve"> }}</w:t>
                             </w:r>
-                            <w:bookmarkStart w:id="6" w:name="_GoBack"/>
-                            <w:bookmarkEnd w:id="4"/>
-                            <w:bookmarkEnd w:id="5"/>
-                            <w:bookmarkEnd w:id="6"/>
                           </w:p>
                         </w:txbxContent>
                       </wps:txbx>
@@ -703,19 +336,19 @@
           </mc:Choice>
           <mc:Fallback>
             <w:pict>
-              <v:shape w14:anchorId="475294FD" id="Cuadro de texto 5" o:spid="_x0000_s1030" type="#_x0000_t202" style="position:absolute;margin-left:0;margin-top:145.65pt;width:361.25pt;height:165.9pt;z-index:251665408;visibility:visible;mso-wrap-style:square;mso-width-percent:0;mso-height-percent:0;mso-wrap-distance-left:9pt;mso-wrap-distance-top:0;mso-wrap-distance-right:9pt;mso-wrap-distance-bottom:0;mso-position-horizontal:center;mso-position-horizontal-relative:margin;mso-position-vertical:absolute;mso-position-vertical-relative:text;mso-width-percent:0;mso-height-percent:0;mso-width-relative:margin;mso-height-relative:margin;v-text-anchor:top" o:gfxdata="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" filled="f" stroked="f" strokeweight=".5pt">
+              <v:shape id="Cuadro de texto 2" o:spid="_x0000_s1027" type="#_x0000_t202" style="position:absolute;margin-left:-23.55pt;margin-top:136.55pt;width:486pt;height:31.5pt;z-index:251659264;visibility:visible;mso-wrap-style:square;mso-width-percent:0;mso-height-percent:0;mso-wrap-distance-left:9pt;mso-wrap-distance-top:0;mso-wrap-distance-right:9pt;mso-wrap-distance-bottom:0;mso-position-horizontal:absolute;mso-position-horizontal-relative:text;mso-position-vertical:absolute;mso-position-vertical-relative:text;mso-width-percent:0;mso-height-percent:0;mso-width-relative:margin;mso-height-relative:margin;v-text-anchor:top" o:gfxdata="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" filled="f" stroked="f" strokeweight=".5pt">
                 <v:textbox>
                   <w:txbxContent>
                     <w:p>
                       <w:pPr>
+                        <w:jc w:val="center"/>
                         <w:rPr>
                           <w:rFonts w:ascii="Comic Sans MS" w:hAnsi="Comic Sans MS"/>
                           <w:sz w:val="36"/>
                           <w:szCs w:val="36"/>
                         </w:rPr>
                       </w:pPr>
-                      <w:bookmarkStart w:id="7" w:name="_Hlk212716319"/>
-                      <w:bookmarkStart w:id="8" w:name="_Hlk212716320"/>
+                      <w:proofErr w:type="gramStart"/>
                       <w:r>
                         <w:rPr>
                           <w:rFonts w:ascii="Comic Sans MS" w:hAnsi="Comic Sans MS"/>
@@ -731,6 +364,418 @@
                           <w:sz w:val="36"/>
                           <w:szCs w:val="36"/>
                         </w:rPr>
+                        <w:t>quien</w:t>
+                      </w:r>
+                      <w:proofErr w:type="gramEnd"/>
+                      <w:r>
+                        <w:rPr>
+                          <w:rFonts w:ascii="Comic Sans MS" w:hAnsi="Comic Sans MS"/>
+                          <w:sz w:val="36"/>
+                          <w:szCs w:val="36"/>
+                        </w:rPr>
+                        <w:t>_nomina</w:t>
+                      </w:r>
+                      <w:proofErr w:type="spellEnd"/>
+                      <w:r>
+                        <w:rPr>
+                          <w:rFonts w:ascii="Comic Sans MS" w:hAnsi="Comic Sans MS"/>
+                          <w:sz w:val="36"/>
+                          <w:szCs w:val="36"/>
+                        </w:rPr>
+                        <w:t xml:space="preserve"> }}</w:t>
+                      </w:r>
+                    </w:p>
+                  </w:txbxContent>
+                </v:textbox>
+              </v:shape>
+            </w:pict>
+          </mc:Fallback>
+        </mc:AlternateContent>
+      </w:r>
+      <w:r>
+        <w:rPr>
+          <w:noProof/>
+        </w:rPr>
+        <mc:AlternateContent>
+          <mc:Choice Requires="wps">
+            <w:drawing>
+              <wp:anchor distT="0" distB="0" distL="114300" distR="114300" simplePos="0" relativeHeight="251661312" behindDoc="0" locked="0" layoutInCell="1" allowOverlap="1" wp14:anchorId="68D54111" wp14:editId="582E2B2D">
+                <wp:simplePos x="0" y="0"/>
+                <wp:positionH relativeFrom="column">
+                  <wp:posOffset>-327660</wp:posOffset>
+                </wp:positionH>
+                <wp:positionV relativeFrom="paragraph">
+                  <wp:posOffset>2458085</wp:posOffset>
+                </wp:positionV>
+                <wp:extent cx="6200775" cy="400050"/>
+                <wp:effectExtent l="0" t="0" r="0" b="0"/>
+                <wp:wrapNone/>
+                <wp:docPr id="3" name="Cuadro de texto 3"/>
+                <wp:cNvGraphicFramePr/>
+                <a:graphic xmlns:a="http://schemas.openxmlformats.org/drawingml/2006/main">
+                  <a:graphicData uri="http://schemas.microsoft.com/office/word/2010/wordprocessingShape">
+                    <wps:wsp>
+                      <wps:cNvSpPr txBox="1"/>
+                      <wps:spPr>
+                        <a:xfrm>
+                          <a:off x="0" y="0"/>
+                          <a:ext cx="6200775" cy="400050"/>
+                        </a:xfrm>
+                        <a:prstGeom prst="rect">
+                          <a:avLst/>
+                        </a:prstGeom>
+                        <a:noFill/>
+                        <a:ln w="6350">
+                          <a:noFill/>
+                        </a:ln>
+                      </wps:spPr>
+                      <wps:txbx>
+                        <w:txbxContent>
+                          <w:p>
+                            <w:pPr>
+                              <w:jc w:val="center"/>
+                              <w:rPr>
+                                <w:rFonts w:ascii="Comic Sans MS" w:hAnsi="Comic Sans MS"/>
+                                <w:sz w:val="36"/>
+                                <w:szCs w:val="36"/>
+                              </w:rPr>
+                            </w:pPr>
+                            <w:proofErr w:type="gramStart"/>
+                            <w:r>
+                              <w:rPr>
+                                <w:rFonts w:ascii="Comic Sans MS" w:hAnsi="Comic Sans MS"/>
+                                <w:sz w:val="36"/>
+                                <w:szCs w:val="36"/>
+                              </w:rPr>
+                              <w:t>{{ nominado</w:t>
+                            </w:r>
+                            <w:proofErr w:type="gramEnd"/>
+                            <w:r>
+                              <w:rPr>
+                                <w:rFonts w:ascii="Comic Sans MS" w:hAnsi="Comic Sans MS"/>
+                                <w:sz w:val="36"/>
+                                <w:szCs w:val="36"/>
+                              </w:rPr>
+                              <w:t xml:space="preserve"> }}</w:t>
+                            </w:r>
+                          </w:p>
+                        </w:txbxContent>
+                      </wps:txbx>
+                      <wps:bodyPr rot="0" spcFirstLastPara="0" vertOverflow="overflow" horzOverflow="overflow" vert="horz" wrap="square" lIns="91440" tIns="45720" rIns="91440" bIns="45720" numCol="1" spcCol="0" rtlCol="0" fromWordArt="0" anchor="t" anchorCtr="0" forceAA="0" compatLnSpc="1">
+                        <a:prstTxWarp prst="textNoShape">
+                          <a:avLst/>
+                        </a:prstTxWarp>
+                        <a:noAutofit/>
+                      </wps:bodyPr>
+                    </wps:wsp>
+                  </a:graphicData>
+                </a:graphic>
+                <wp14:sizeRelH relativeFrom="margin">
+                  <wp14:pctWidth>0</wp14:pctWidth>
+                </wp14:sizeRelH>
+                <wp14:sizeRelV relativeFrom="margin">
+                  <wp14:pctHeight>0</wp14:pctHeight>
+                </wp14:sizeRelV>
+              </wp:anchor>
+            </w:drawing>
+          </mc:Choice>
+          <mc:Fallback>
+            <w:pict>
+              <v:shape w14:anchorId="68D54111" id="Cuadro de texto 3" o:spid="_x0000_s1028" type="#_x0000_t202" style="position:absolute;margin-left:-25.8pt;margin-top:193.55pt;width:488.25pt;height:31.5pt;z-index:251661312;visibility:visible;mso-wrap-style:square;mso-width-percent:0;mso-height-percent:0;mso-wrap-distance-left:9pt;mso-wrap-distance-top:0;mso-wrap-distance-right:9pt;mso-wrap-distance-bottom:0;mso-position-horizontal:absolute;mso-position-horizontal-relative:text;mso-position-vertical:absolute;mso-position-vertical-relative:text;mso-width-percent:0;mso-height-percent:0;mso-width-relative:margin;mso-height-relative:margin;v-text-anchor:top" o:gfxdata="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" filled="f" stroked="f" strokeweight=".5pt">
+                <v:textbox>
+                  <w:txbxContent>
+                    <w:p>
+                      <w:pPr>
+                        <w:jc w:val="center"/>
+                        <w:rPr>
+                          <w:rFonts w:ascii="Comic Sans MS" w:hAnsi="Comic Sans MS"/>
+                          <w:sz w:val="36"/>
+                          <w:szCs w:val="36"/>
+                        </w:rPr>
+                      </w:pPr>
+                      <w:proofErr w:type="gramStart"/>
+                      <w:r>
+                        <w:rPr>
+                          <w:rFonts w:ascii="Comic Sans MS" w:hAnsi="Comic Sans MS"/>
+                          <w:sz w:val="36"/>
+                          <w:szCs w:val="36"/>
+                        </w:rPr>
+                        <w:t>{{ nominado</w:t>
+                      </w:r>
+                      <w:proofErr w:type="gramEnd"/>
+                      <w:r>
+                        <w:rPr>
+                          <w:rFonts w:ascii="Comic Sans MS" w:hAnsi="Comic Sans MS"/>
+                          <w:sz w:val="36"/>
+                          <w:szCs w:val="36"/>
+                        </w:rPr>
+                        <w:t xml:space="preserve"> }}</w:t>
+                      </w:r>
+                    </w:p>
+                  </w:txbxContent>
+                </v:textbox>
+              </v:shape>
+            </w:pict>
+          </mc:Fallback>
+        </mc:AlternateContent>
+      </w:r>
+      <w:r>
+        <w:rPr>
+          <w:noProof/>
+        </w:rPr>
+        <mc:AlternateContent>
+          <mc:Choice Requires="wps">
+            <w:drawing>
+              <wp:anchor distT="0" distB="0" distL="114300" distR="114300" simplePos="0" relativeHeight="251663360" behindDoc="0" locked="0" layoutInCell="1" allowOverlap="1" wp14:anchorId="68D54111" wp14:editId="582E2B2D">
+                <wp:simplePos x="0" y="0"/>
+                <wp:positionH relativeFrom="column">
+                  <wp:posOffset>-270510</wp:posOffset>
+                </wp:positionH>
+                <wp:positionV relativeFrom="paragraph">
+                  <wp:posOffset>3153410</wp:posOffset>
+                </wp:positionV>
+                <wp:extent cx="6143625" cy="409575"/>
+                <wp:effectExtent l="0" t="0" r="0" b="0"/>
+                <wp:wrapNone/>
+                <wp:docPr id="4" name="Cuadro de texto 4"/>
+                <wp:cNvGraphicFramePr/>
+                <a:graphic xmlns:a="http://schemas.openxmlformats.org/drawingml/2006/main">
+                  <a:graphicData uri="http://schemas.microsoft.com/office/word/2010/wordprocessingShape">
+                    <wps:wsp>
+                      <wps:cNvSpPr txBox="1"/>
+                      <wps:spPr>
+                        <a:xfrm>
+                          <a:off x="0" y="0"/>
+                          <a:ext cx="6143625" cy="409575"/>
+                        </a:xfrm>
+                        <a:prstGeom prst="rect">
+                          <a:avLst/>
+                        </a:prstGeom>
+                        <a:noFill/>
+                        <a:ln w="6350">
+                          <a:noFill/>
+                        </a:ln>
+                      </wps:spPr>
+                      <wps:txbx>
+                        <w:txbxContent>
+                          <w:p>
+                            <w:pPr>
+                              <w:jc w:val="center"/>
+                              <w:rPr>
+                                <w:rFonts w:ascii="Comic Sans MS" w:hAnsi="Comic Sans MS"/>
+                                <w:sz w:val="36"/>
+                                <w:szCs w:val="36"/>
+                              </w:rPr>
+                            </w:pPr>
+                            <w:proofErr w:type="gramStart"/>
+                            <w:r>
+                              <w:rPr>
+                                <w:rFonts w:ascii="Comic Sans MS" w:hAnsi="Comic Sans MS"/>
+                                <w:sz w:val="36"/>
+                                <w:szCs w:val="36"/>
+                              </w:rPr>
+                              <w:t>{{ valor</w:t>
+                            </w:r>
+                            <w:proofErr w:type="gramEnd"/>
+                            <w:r>
+                              <w:rPr>
+                                <w:rFonts w:ascii="Comic Sans MS" w:hAnsi="Comic Sans MS"/>
+                                <w:sz w:val="36"/>
+                                <w:szCs w:val="36"/>
+                              </w:rPr>
+                              <w:t xml:space="preserve"> }}</w:t>
+                            </w:r>
+                          </w:p>
+                        </w:txbxContent>
+                      </wps:txbx>
+                      <wps:bodyPr rot="0" spcFirstLastPara="0" vertOverflow="overflow" horzOverflow="overflow" vert="horz" wrap="square" lIns="91440" tIns="45720" rIns="91440" bIns="45720" numCol="1" spcCol="0" rtlCol="0" fromWordArt="0" anchor="t" anchorCtr="0" forceAA="0" compatLnSpc="1">
+                        <a:prstTxWarp prst="textNoShape">
+                          <a:avLst/>
+                        </a:prstTxWarp>
+                        <a:noAutofit/>
+                      </wps:bodyPr>
+                    </wps:wsp>
+                  </a:graphicData>
+                </a:graphic>
+                <wp14:sizeRelH relativeFrom="margin">
+                  <wp14:pctWidth>0</wp14:pctWidth>
+                </wp14:sizeRelH>
+                <wp14:sizeRelV relativeFrom="margin">
+                  <wp14:pctHeight>0</wp14:pctHeight>
+                </wp14:sizeRelV>
+              </wp:anchor>
+            </w:drawing>
+          </mc:Choice>
+          <mc:Fallback>
+            <w:pict>
+              <v:shape w14:anchorId="68D54111" id="Cuadro de texto 4" o:spid="_x0000_s1029" type="#_x0000_t202" style="position:absolute;margin-left:-21.3pt;margin-top:248.3pt;width:483.75pt;height:32.25pt;z-index:251663360;visibility:visible;mso-wrap-style:square;mso-width-percent:0;mso-height-percent:0;mso-wrap-distance-left:9pt;mso-wrap-distance-top:0;mso-wrap-distance-right:9pt;mso-wrap-distance-bottom:0;mso-position-horizontal:absolute;mso-position-horizontal-relative:text;mso-position-vertical:absolute;mso-position-vertical-relative:text;mso-width-percent:0;mso-height-percent:0;mso-width-relative:margin;mso-height-relative:margin;v-text-anchor:top" o:gfxdata="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" filled="f" stroked="f" strokeweight=".5pt">
+                <v:textbox>
+                  <w:txbxContent>
+                    <w:p>
+                      <w:pPr>
+                        <w:jc w:val="center"/>
+                        <w:rPr>
+                          <w:rFonts w:ascii="Comic Sans MS" w:hAnsi="Comic Sans MS"/>
+                          <w:sz w:val="36"/>
+                          <w:szCs w:val="36"/>
+                        </w:rPr>
+                      </w:pPr>
+                      <w:proofErr w:type="gramStart"/>
+                      <w:r>
+                        <w:rPr>
+                          <w:rFonts w:ascii="Comic Sans MS" w:hAnsi="Comic Sans MS"/>
+                          <w:sz w:val="36"/>
+                          <w:szCs w:val="36"/>
+                        </w:rPr>
+                        <w:t>{{ valor</w:t>
+                      </w:r>
+                      <w:proofErr w:type="gramEnd"/>
+                      <w:r>
+                        <w:rPr>
+                          <w:rFonts w:ascii="Comic Sans MS" w:hAnsi="Comic Sans MS"/>
+                          <w:sz w:val="36"/>
+                          <w:szCs w:val="36"/>
+                        </w:rPr>
+                        <w:t xml:space="preserve"> }}</w:t>
+                      </w:r>
+                    </w:p>
+                  </w:txbxContent>
+                </v:textbox>
+              </v:shape>
+            </w:pict>
+          </mc:Fallback>
+        </mc:AlternateContent>
+      </w:r>
+      <w:r>
+        <w:rPr>
+          <w:noProof/>
+        </w:rPr>
+        <mc:AlternateContent>
+          <mc:Choice Requires="wps">
+            <w:drawing>
+              <wp:anchor distT="0" distB="0" distL="114300" distR="114300" simplePos="0" relativeHeight="251665408" behindDoc="0" locked="0" layoutInCell="1" allowOverlap="1" wp14:anchorId="475294FD" wp14:editId="462A8773">
+                <wp:simplePos x="0" y="0"/>
+                <wp:positionH relativeFrom="margin">
+                  <wp:posOffset>-270511</wp:posOffset>
+                </wp:positionH>
+                <wp:positionV relativeFrom="paragraph">
+                  <wp:posOffset>3972560</wp:posOffset>
+                </wp:positionV>
+                <wp:extent cx="6143625" cy="1866900"/>
+                <wp:effectExtent l="0" t="0" r="0" b="0"/>
+                <wp:wrapNone/>
+                <wp:docPr id="5" name="Cuadro de texto 5"/>
+                <wp:cNvGraphicFramePr/>
+                <a:graphic xmlns:a="http://schemas.openxmlformats.org/drawingml/2006/main">
+                  <a:graphicData uri="http://schemas.microsoft.com/office/word/2010/wordprocessingShape">
+                    <wps:wsp>
+                      <wps:cNvSpPr txBox="1"/>
+                      <wps:spPr>
+                        <a:xfrm>
+                          <a:off x="0" y="0"/>
+                          <a:ext cx="6143625" cy="1866900"/>
+                        </a:xfrm>
+                        <a:prstGeom prst="rect">
+                          <a:avLst/>
+                        </a:prstGeom>
+                        <a:noFill/>
+                        <a:ln w="6350">
+                          <a:noFill/>
+                        </a:ln>
+                      </wps:spPr>
+                      <wps:txbx>
+                        <w:txbxContent>
+                          <w:p>
+                            <w:pPr>
+                              <w:jc w:val="center"/>
+                              <w:rPr>
+                                <w:rFonts w:ascii="Comic Sans MS" w:hAnsi="Comic Sans MS"/>
+                                <w:sz w:val="36"/>
+                                <w:szCs w:val="36"/>
+                              </w:rPr>
+                            </w:pPr>
+                            <w:bookmarkStart w:id="4" w:name="_Hlk212716319"/>
+                            <w:bookmarkStart w:id="5" w:name="_Hlk212716320"/>
+                            <w:r>
+                              <w:rPr>
+                                <w:rFonts w:ascii="Comic Sans MS" w:hAnsi="Comic Sans MS"/>
+                                <w:sz w:val="36"/>
+                                <w:szCs w:val="36"/>
+                              </w:rPr>
+                              <w:t xml:space="preserve">{{ </w:t>
+                            </w:r>
+                            <w:proofErr w:type="spellStart"/>
+                            <w:r>
+                              <w:rPr>
+                                <w:rFonts w:ascii="Comic Sans MS" w:hAnsi="Comic Sans MS"/>
+                                <w:sz w:val="36"/>
+                                <w:szCs w:val="36"/>
+                              </w:rPr>
+                              <w:t>texto_adicional</w:t>
+                            </w:r>
+                            <w:proofErr w:type="spellEnd"/>
+                            <w:r>
+                              <w:rPr>
+                                <w:rFonts w:ascii="Comic Sans MS" w:hAnsi="Comic Sans MS"/>
+                                <w:sz w:val="36"/>
+                                <w:szCs w:val="36"/>
+                              </w:rPr>
+                              <w:t xml:space="preserve"> }}</w:t>
+                            </w:r>
+                            <w:bookmarkEnd w:id="4"/>
+                            <w:bookmarkEnd w:id="5"/>
+                          </w:p>
+                        </w:txbxContent>
+                      </wps:txbx>
+                      <wps:bodyPr rot="0" spcFirstLastPara="0" vertOverflow="overflow" horzOverflow="overflow" vert="horz" wrap="square" lIns="91440" tIns="45720" rIns="91440" bIns="45720" numCol="1" spcCol="0" rtlCol="0" fromWordArt="0" anchor="t" anchorCtr="0" forceAA="0" compatLnSpc="1">
+                        <a:prstTxWarp prst="textNoShape">
+                          <a:avLst/>
+                        </a:prstTxWarp>
+                        <a:noAutofit/>
+                      </wps:bodyPr>
+                    </wps:wsp>
+                  </a:graphicData>
+                </a:graphic>
+                <wp14:sizeRelH relativeFrom="margin">
+                  <wp14:pctWidth>0</wp14:pctWidth>
+                </wp14:sizeRelH>
+                <wp14:sizeRelV relativeFrom="margin">
+                  <wp14:pctHeight>0</wp14:pctHeight>
+                </wp14:sizeRelV>
+              </wp:anchor>
+            </w:drawing>
+          </mc:Choice>
+          <mc:Fallback>
+            <w:pict>
+              <v:shape w14:anchorId="475294FD" id="Cuadro de texto 5" o:spid="_x0000_s1030" type="#_x0000_t202" style="position:absolute;margin-left:-21.3pt;margin-top:312.8pt;width:483.75pt;height:147pt;z-index:251665408;visibility:visible;mso-wrap-style:square;mso-width-percent:0;mso-height-percent:0;mso-wrap-distance-left:9pt;mso-wrap-distance-top:0;mso-wrap-distance-right:9pt;mso-wrap-distance-bottom:0;mso-position-horizontal:absolute;mso-position-horizontal-relative:margin;mso-position-vertical:absolute;mso-position-vertical-relative:text;mso-width-percent:0;mso-height-percent:0;mso-width-relative:margin;mso-height-relative:margin;v-text-anchor:top" o:gfxdata="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" filled="f" stroked="f" strokeweight=".5pt">
+                <v:textbox>
+                  <w:txbxContent>
+                    <w:p>
+                      <w:pPr>
+                        <w:jc w:val="center"/>
+                        <w:rPr>
+                          <w:rFonts w:ascii="Comic Sans MS" w:hAnsi="Comic Sans MS"/>
+                          <w:sz w:val="36"/>
+                          <w:szCs w:val="36"/>
+                        </w:rPr>
+                      </w:pPr>
+                      <w:bookmarkStart w:id="6" w:name="_Hlk212716319"/>
+                      <w:bookmarkStart w:id="7" w:name="_Hlk212716320"/>
+                      <w:r>
+                        <w:rPr>
+                          <w:rFonts w:ascii="Comic Sans MS" w:hAnsi="Comic Sans MS"/>
+                          <w:sz w:val="36"/>
+                          <w:szCs w:val="36"/>
+                        </w:rPr>
+                        <w:t xml:space="preserve">{{ </w:t>
+                      </w:r>
+                      <w:proofErr w:type="spellStart"/>
+                      <w:r>
+                        <w:rPr>
+                          <w:rFonts w:ascii="Comic Sans MS" w:hAnsi="Comic Sans MS"/>
+                          <w:sz w:val="36"/>
+                          <w:szCs w:val="36"/>
+                        </w:rPr>
                         <w:t>texto_adicional</w:t>
                       </w:r>
                       <w:proofErr w:type="spellEnd"/>
@@ -742,10 +787,8 @@
                         </w:rPr>
                         <w:t xml:space="preserve"> }}</w:t>
                       </w:r>
-                      <w:bookmarkStart w:id="9" w:name="_GoBack"/>
+                      <w:bookmarkEnd w:id="6"/>
                       <w:bookmarkEnd w:id="7"/>
-                      <w:bookmarkEnd w:id="8"/>
-                      <w:bookmarkEnd w:id="9"/>
                     </w:p>
                   </w:txbxContent>
                 </v:textbox>
@@ -758,11 +801,13 @@
       <w:r>
         <w:tab/>
       </w:r>
+      <w:bookmarkStart w:id="8" w:name="_GoBack"/>
+      <w:bookmarkEnd w:id="8"/>
     </w:p>
     <w:sectPr>
       <w:headerReference w:type="default" r:id="rId6"/>
-      <w:pgSz w:w="15840" w:h="12240" w:orient="landscape"/>
-      <w:pgMar w:top="1701" w:right="1417" w:bottom="1701" w:left="1417" w:header="708" w:footer="708" w:gutter="0"/>
+      <w:pgSz w:w="12240" w:h="15840"/>
+      <w:pgMar w:top="1417" w:right="1701" w:bottom="1417" w:left="1701" w:header="708" w:footer="708" w:gutter="0"/>
       <w:cols w:space="708"/>
       <w:docGrid w:linePitch="360"/>
     </w:sectPr>
@@ -825,6 +870,10 @@
   <w:p>
     <w:pPr>
       <w:pStyle w:val="Encabezado"/>
+      <w:tabs>
+        <w:tab w:val="clear" w:pos="4419"/>
+        <w:tab w:val="left" w:pos="2355"/>
+      </w:tabs>
     </w:pPr>
     <w:r>
       <w:rPr>
@@ -834,15 +883,15 @@
         <wp:anchor distT="0" distB="0" distL="114300" distR="114300" simplePos="0" relativeHeight="251658240" behindDoc="1" locked="0" layoutInCell="1" allowOverlap="1">
           <wp:simplePos x="0" y="0"/>
           <wp:positionH relativeFrom="page">
-            <wp:align>left</wp:align>
+            <wp:posOffset>228600</wp:posOffset>
           </wp:positionH>
           <wp:positionV relativeFrom="paragraph">
             <wp:posOffset>-449580</wp:posOffset>
           </wp:positionV>
-          <wp:extent cx="10048828" cy="7855889"/>
+          <wp:extent cx="7315200" cy="8611215"/>
           <wp:effectExtent l="0" t="0" r="0" b="0"/>
           <wp:wrapNone/>
-          <wp:docPr id="6" name="Imagen 6"/>
+          <wp:docPr id="32" name="Imagen 32"/>
           <wp:cNvGraphicFramePr>
             <a:graphicFrameLocks xmlns:a="http://schemas.openxmlformats.org/drawingml/2006/main" noChangeAspect="1"/>
           </wp:cNvGraphicFramePr>
@@ -863,7 +912,6 @@
                       </a:ext>
                     </a:extLst>
                   </a:blip>
-                  <a:srcRect/>
                   <a:stretch>
                     <a:fillRect/>
                   </a:stretch>
@@ -871,7 +919,7 @@
                 <pic:spPr bwMode="auto">
                   <a:xfrm>
                     <a:off x="0" y="0"/>
-                    <a:ext cx="10064100" cy="7867828"/>
+                    <a:ext cx="7315200" cy="8611215"/>
                   </a:xfrm>
                   <a:prstGeom prst="rect">
                     <a:avLst/>
@@ -892,6 +940,12 @@
           </wp14:sizeRelV>
         </wp:anchor>
       </w:drawing>
+    </w:r>
+    <w:r>
+      <w:tab/>
+    </w:r>
+    <w:r>
+      <w:tab/>
     </w:r>
   </w:p>
 </w:hdr>
@@ -1296,6 +1350,28 @@
     <w:qFormat/>
     <w:rsid w:val="000449C9"/>
   </w:style>
+  <w:style w:type="paragraph" w:styleId="Ttulo2">
+    <w:name w:val="heading 2"/>
+    <w:basedOn w:val="Normal"/>
+    <w:next w:val="Normal"/>
+    <w:link w:val="Ttulo2Car"/>
+    <w:uiPriority w:val="9"/>
+    <w:unhideWhenUsed/>
+    <w:qFormat/>
+    <w:rsid w:val="00554E6B"/>
+    <w:pPr>
+      <w:keepNext/>
+      <w:keepLines/>
+      <w:spacing w:before="40" w:after="0"/>
+      <w:outlineLvl w:val="1"/>
+    </w:pPr>
+    <w:rPr>
+      <w:rFonts w:asciiTheme="majorHAnsi" w:eastAsiaTheme="majorEastAsia" w:hAnsiTheme="majorHAnsi" w:cstheme="majorBidi"/>
+      <w:color w:val="2F5496" w:themeColor="accent1" w:themeShade="BF"/>
+      <w:sz w:val="26"/>
+      <w:szCs w:val="26"/>
+    </w:rPr>
+  </w:style>
   <w:style w:type="character" w:default="1" w:styleId="Fuentedeprrafopredeter">
     <w:name w:val="Default Paragraph Font"/>
     <w:uiPriority w:val="1"/>
@@ -1366,6 +1442,19 @@
     <w:link w:val="Piedepgina"/>
     <w:uiPriority w:val="99"/>
     <w:rsid w:val="000449C9"/>
+  </w:style>
+  <w:style w:type="character" w:customStyle="1" w:styleId="Ttulo2Car">
+    <w:name w:val="Título 2 Car"/>
+    <w:basedOn w:val="Fuentedeprrafopredeter"/>
+    <w:link w:val="Ttulo2"/>
+    <w:uiPriority w:val="9"/>
+    <w:rsid w:val="00554E6B"/>
+    <w:rPr>
+      <w:rFonts w:asciiTheme="majorHAnsi" w:eastAsiaTheme="majorEastAsia" w:hAnsiTheme="majorHAnsi" w:cstheme="majorBidi"/>
+      <w:color w:val="2F5496" w:themeColor="accent1" w:themeShade="BF"/>
+      <w:sz w:val="26"/>
+      <w:szCs w:val="26"/>
+    </w:rPr>
   </w:style>
 </w:styles>
 </file>

</xml_diff>

<commit_message>
Se modifica word v2
</commit_message>
<xml_diff>
--- a/docx_templates/formato_asamblea.docx
+++ b/docx_templates/formato_asamblea.docx
@@ -31,7 +31,7 @@
                   <wp:posOffset>3520440</wp:posOffset>
                 </wp:positionH>
                 <wp:positionV relativeFrom="paragraph">
-                  <wp:posOffset>1134110</wp:posOffset>
+                  <wp:posOffset>1858010</wp:posOffset>
                 </wp:positionV>
                 <wp:extent cx="2495550" cy="428625"/>
                 <wp:effectExtent l="0" t="0" r="0" b="0"/>
@@ -151,7 +151,7 @@
                 <v:stroke joinstyle="miter"/>
                 <v:path gradientshapeok="t" o:connecttype="rect"/>
               </v:shapetype>
-              <v:shape id="Cuadro de texto 7" o:spid="_x0000_s1026" type="#_x0000_t202" style="position:absolute;margin-left:277.2pt;margin-top:89.3pt;width:196.5pt;height:33.75pt;z-index:251667456;visibility:visible;mso-wrap-style:square;mso-width-percent:0;mso-height-percent:0;mso-wrap-distance-left:9pt;mso-wrap-distance-top:0;mso-wrap-distance-right:9pt;mso-wrap-distance-bottom:0;mso-position-horizontal:absolute;mso-position-horizontal-relative:text;mso-position-vertical:absolute;mso-position-vertical-relative:text;mso-width-percent:0;mso-height-percent:0;mso-width-relative:margin;mso-height-relative:margin;v-text-anchor:top" o:gfxdata="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" filled="f" stroked="f" strokeweight=".5pt">
+              <v:shape id="Cuadro de texto 7" o:spid="_x0000_s1026" type="#_x0000_t202" style="position:absolute;margin-left:277.2pt;margin-top:146.3pt;width:196.5pt;height:33.75pt;z-index:251667456;visibility:visible;mso-wrap-style:square;mso-width-percent:0;mso-height-percent:0;mso-wrap-distance-left:9pt;mso-wrap-distance-top:0;mso-wrap-distance-right:9pt;mso-wrap-distance-bottom:0;mso-position-horizontal:absolute;mso-position-horizontal-relative:text;mso-position-vertical:absolute;mso-position-vertical-relative:text;mso-width-percent:0;mso-height-percent:0;mso-width-relative:margin;mso-height-relative:margin;v-text-anchor:top" o:gfxdata="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" filled="f" stroked="f" strokeweight=".5pt">
                 <v:textbox>
                   <w:txbxContent>
                     <w:p>
@@ -242,7 +242,7 @@
                   <wp:posOffset>-299085</wp:posOffset>
                 </wp:positionH>
                 <wp:positionV relativeFrom="paragraph">
-                  <wp:posOffset>1734185</wp:posOffset>
+                  <wp:posOffset>2591435</wp:posOffset>
                 </wp:positionV>
                 <wp:extent cx="6172200" cy="400050"/>
                 <wp:effectExtent l="0" t="0" r="0" b="0"/>
@@ -336,7 +336,7 @@
           </mc:Choice>
           <mc:Fallback>
             <w:pict>
-              <v:shape id="Cuadro de texto 2" o:spid="_x0000_s1027" type="#_x0000_t202" style="position:absolute;margin-left:-23.55pt;margin-top:136.55pt;width:486pt;height:31.5pt;z-index:251659264;visibility:visible;mso-wrap-style:square;mso-width-percent:0;mso-height-percent:0;mso-wrap-distance-left:9pt;mso-wrap-distance-top:0;mso-wrap-distance-right:9pt;mso-wrap-distance-bottom:0;mso-position-horizontal:absolute;mso-position-horizontal-relative:text;mso-position-vertical:absolute;mso-position-vertical-relative:text;mso-width-percent:0;mso-height-percent:0;mso-width-relative:margin;mso-height-relative:margin;v-text-anchor:top" o:gfxdata="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" filled="f" stroked="f" strokeweight=".5pt">
+              <v:shape id="Cuadro de texto 2" o:spid="_x0000_s1027" type="#_x0000_t202" style="position:absolute;margin-left:-23.55pt;margin-top:204.05pt;width:486pt;height:31.5pt;z-index:251659264;visibility:visible;mso-wrap-style:square;mso-width-percent:0;mso-height-percent:0;mso-wrap-distance-left:9pt;mso-wrap-distance-top:0;mso-wrap-distance-right:9pt;mso-wrap-distance-bottom:0;mso-position-horizontal:absolute;mso-position-horizontal-relative:text;mso-position-vertical:absolute;mso-position-vertical-relative:text;mso-width-percent:0;mso-height-percent:0;mso-width-relative:margin;mso-height-relative:margin;v-text-anchor:top" o:gfxdata="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" filled="f" stroked="f" strokeweight=".5pt">
                 <v:textbox>
                   <w:txbxContent>
                     <w:p>
@@ -402,10 +402,10 @@
               <wp:anchor distT="0" distB="0" distL="114300" distR="114300" simplePos="0" relativeHeight="251661312" behindDoc="0" locked="0" layoutInCell="1" allowOverlap="1" wp14:anchorId="68D54111" wp14:editId="582E2B2D">
                 <wp:simplePos x="0" y="0"/>
                 <wp:positionH relativeFrom="column">
-                  <wp:posOffset>-327660</wp:posOffset>
+                  <wp:posOffset>-356235</wp:posOffset>
                 </wp:positionH>
                 <wp:positionV relativeFrom="paragraph">
-                  <wp:posOffset>2458085</wp:posOffset>
+                  <wp:posOffset>3324860</wp:posOffset>
                 </wp:positionV>
                 <wp:extent cx="6200775" cy="400050"/>
                 <wp:effectExtent l="0" t="0" r="0" b="0"/>
@@ -481,7 +481,7 @@
           </mc:Choice>
           <mc:Fallback>
             <w:pict>
-              <v:shape w14:anchorId="68D54111" id="Cuadro de texto 3" o:spid="_x0000_s1028" type="#_x0000_t202" style="position:absolute;margin-left:-25.8pt;margin-top:193.55pt;width:488.25pt;height:31.5pt;z-index:251661312;visibility:visible;mso-wrap-style:square;mso-width-percent:0;mso-height-percent:0;mso-wrap-distance-left:9pt;mso-wrap-distance-top:0;mso-wrap-distance-right:9pt;mso-wrap-distance-bottom:0;mso-position-horizontal:absolute;mso-position-horizontal-relative:text;mso-position-vertical:absolute;mso-position-vertical-relative:text;mso-width-percent:0;mso-height-percent:0;mso-width-relative:margin;mso-height-relative:margin;v-text-anchor:top" o:gfxdata="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" filled="f" stroked="f" strokeweight=".5pt">
+              <v:shape w14:anchorId="68D54111" id="Cuadro de texto 3" o:spid="_x0000_s1028" type="#_x0000_t202" style="position:absolute;margin-left:-28.05pt;margin-top:261.8pt;width:488.25pt;height:31.5pt;z-index:251661312;visibility:visible;mso-wrap-style:square;mso-width-percent:0;mso-height-percent:0;mso-wrap-distance-left:9pt;mso-wrap-distance-top:0;mso-wrap-distance-right:9pt;mso-wrap-distance-bottom:0;mso-position-horizontal:absolute;mso-position-horizontal-relative:text;mso-position-vertical:absolute;mso-position-vertical-relative:text;mso-width-percent:0;mso-height-percent:0;mso-width-relative:margin;mso-height-relative:margin;v-text-anchor:top" o:gfxdata="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" filled="f" stroked="f" strokeweight=".5pt">
                 <v:textbox>
                   <w:txbxContent>
                     <w:p>
@@ -529,10 +529,10 @@
               <wp:anchor distT="0" distB="0" distL="114300" distR="114300" simplePos="0" relativeHeight="251663360" behindDoc="0" locked="0" layoutInCell="1" allowOverlap="1" wp14:anchorId="68D54111" wp14:editId="582E2B2D">
                 <wp:simplePos x="0" y="0"/>
                 <wp:positionH relativeFrom="column">
-                  <wp:posOffset>-270510</wp:posOffset>
+                  <wp:posOffset>-327660</wp:posOffset>
                 </wp:positionH>
                 <wp:positionV relativeFrom="paragraph">
-                  <wp:posOffset>3153410</wp:posOffset>
+                  <wp:posOffset>4134485</wp:posOffset>
                 </wp:positionV>
                 <wp:extent cx="6143625" cy="409575"/>
                 <wp:effectExtent l="0" t="0" r="0" b="0"/>
@@ -608,7 +608,7 @@
           </mc:Choice>
           <mc:Fallback>
             <w:pict>
-              <v:shape w14:anchorId="68D54111" id="Cuadro de texto 4" o:spid="_x0000_s1029" type="#_x0000_t202" style="position:absolute;margin-left:-21.3pt;margin-top:248.3pt;width:483.75pt;height:32.25pt;z-index:251663360;visibility:visible;mso-wrap-style:square;mso-width-percent:0;mso-height-percent:0;mso-wrap-distance-left:9pt;mso-wrap-distance-top:0;mso-wrap-distance-right:9pt;mso-wrap-distance-bottom:0;mso-position-horizontal:absolute;mso-position-horizontal-relative:text;mso-position-vertical:absolute;mso-position-vertical-relative:text;mso-width-percent:0;mso-height-percent:0;mso-width-relative:margin;mso-height-relative:margin;v-text-anchor:top" o:gfxdata="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" filled="f" stroked="f" strokeweight=".5pt">
+              <v:shape w14:anchorId="68D54111" id="Cuadro de texto 4" o:spid="_x0000_s1029" type="#_x0000_t202" style="position:absolute;margin-left:-25.8pt;margin-top:325.55pt;width:483.75pt;height:32.25pt;z-index:251663360;visibility:visible;mso-wrap-style:square;mso-width-percent:0;mso-height-percent:0;mso-wrap-distance-left:9pt;mso-wrap-distance-top:0;mso-wrap-distance-right:9pt;mso-wrap-distance-bottom:0;mso-position-horizontal:absolute;mso-position-horizontal-relative:text;mso-position-vertical:absolute;mso-position-vertical-relative:text;mso-width-percent:0;mso-height-percent:0;mso-width-relative:margin;mso-height-relative:margin;v-text-anchor:top" o:gfxdata="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" filled="f" stroked="f" strokeweight=".5pt">
                 <v:textbox>
                   <w:txbxContent>
                     <w:p>
@@ -656,12 +656,12 @@
               <wp:anchor distT="0" distB="0" distL="114300" distR="114300" simplePos="0" relativeHeight="251665408" behindDoc="0" locked="0" layoutInCell="1" allowOverlap="1" wp14:anchorId="475294FD" wp14:editId="462A8773">
                 <wp:simplePos x="0" y="0"/>
                 <wp:positionH relativeFrom="margin">
-                  <wp:posOffset>-270511</wp:posOffset>
+                  <wp:posOffset>-299085</wp:posOffset>
                 </wp:positionH>
                 <wp:positionV relativeFrom="paragraph">
-                  <wp:posOffset>3972560</wp:posOffset>
+                  <wp:posOffset>4772660</wp:posOffset>
                 </wp:positionV>
-                <wp:extent cx="6143625" cy="1866900"/>
+                <wp:extent cx="6143625" cy="2438400"/>
                 <wp:effectExtent l="0" t="0" r="0" b="0"/>
                 <wp:wrapNone/>
                 <wp:docPr id="5" name="Cuadro de texto 5"/>
@@ -673,7 +673,7 @@
                       <wps:spPr>
                         <a:xfrm>
                           <a:off x="0" y="0"/>
-                          <a:ext cx="6143625" cy="1866900"/>
+                          <a:ext cx="6143625" cy="2438400"/>
                         </a:xfrm>
                         <a:prstGeom prst="rect">
                           <a:avLst/>
@@ -687,20 +687,23 @@
                         <w:txbxContent>
                           <w:p>
                             <w:pPr>
+                              <w:spacing w:line="240" w:lineRule="auto"/>
                               <w:jc w:val="center"/>
                               <w:rPr>
                                 <w:rFonts w:ascii="Comic Sans MS" w:hAnsi="Comic Sans MS"/>
-                                <w:sz w:val="36"/>
-                                <w:szCs w:val="36"/>
+                                <w:sz w:val="32"/>
+                                <w:szCs w:val="32"/>
                               </w:rPr>
                             </w:pPr>
                             <w:bookmarkStart w:id="4" w:name="_Hlk212716319"/>
                             <w:bookmarkStart w:id="5" w:name="_Hlk212716320"/>
+                            <w:bookmarkStart w:id="6" w:name="_GoBack"/>
+                            <w:proofErr w:type="gramStart"/>
                             <w:r>
                               <w:rPr>
                                 <w:rFonts w:ascii="Comic Sans MS" w:hAnsi="Comic Sans MS"/>
-                                <w:sz w:val="36"/>
-                                <w:szCs w:val="36"/>
+                                <w:sz w:val="32"/>
+                                <w:szCs w:val="32"/>
                               </w:rPr>
                               <w:t xml:space="preserve">{{ </w:t>
                             </w:r>
@@ -708,22 +711,32 @@
                             <w:r>
                               <w:rPr>
                                 <w:rFonts w:ascii="Comic Sans MS" w:hAnsi="Comic Sans MS"/>
-                                <w:sz w:val="36"/>
-                                <w:szCs w:val="36"/>
-                              </w:rPr>
-                              <w:t>texto_adicional</w:t>
+                                <w:sz w:val="32"/>
+                                <w:szCs w:val="32"/>
+                              </w:rPr>
+                              <w:t>texto</w:t>
+                            </w:r>
+                            <w:proofErr w:type="gramEnd"/>
+                            <w:r>
+                              <w:rPr>
+                                <w:rFonts w:ascii="Comic Sans MS" w:hAnsi="Comic Sans MS"/>
+                                <w:sz w:val="32"/>
+                                <w:szCs w:val="32"/>
+                              </w:rPr>
+                              <w:t>_adicional</w:t>
                             </w:r>
                             <w:proofErr w:type="spellEnd"/>
                             <w:r>
                               <w:rPr>
                                 <w:rFonts w:ascii="Comic Sans MS" w:hAnsi="Comic Sans MS"/>
-                                <w:sz w:val="36"/>
-                                <w:szCs w:val="36"/>
+                                <w:sz w:val="32"/>
+                                <w:szCs w:val="32"/>
                               </w:rPr>
                               <w:t xml:space="preserve"> }}</w:t>
                             </w:r>
                             <w:bookmarkEnd w:id="4"/>
                             <w:bookmarkEnd w:id="5"/>
+                            <w:bookmarkEnd w:id="6"/>
                           </w:p>
                         </w:txbxContent>
                       </wps:txbx>
@@ -747,25 +760,28 @@
           </mc:Choice>
           <mc:Fallback>
             <w:pict>
-              <v:shape w14:anchorId="475294FD" id="Cuadro de texto 5" o:spid="_x0000_s1030" type="#_x0000_t202" style="position:absolute;margin-left:-21.3pt;margin-top:312.8pt;width:483.75pt;height:147pt;z-index:251665408;visibility:visible;mso-wrap-style:square;mso-width-percent:0;mso-height-percent:0;mso-wrap-distance-left:9pt;mso-wrap-distance-top:0;mso-wrap-distance-right:9pt;mso-wrap-distance-bottom:0;mso-position-horizontal:absolute;mso-position-horizontal-relative:margin;mso-position-vertical:absolute;mso-position-vertical-relative:text;mso-width-percent:0;mso-height-percent:0;mso-width-relative:margin;mso-height-relative:margin;v-text-anchor:top" o:gfxdata="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" filled="f" stroked="f" strokeweight=".5pt">
+              <v:shape w14:anchorId="475294FD" id="Cuadro de texto 5" o:spid="_x0000_s1030" type="#_x0000_t202" style="position:absolute;margin-left:-23.55pt;margin-top:375.8pt;width:483.75pt;height:192pt;z-index:251665408;visibility:visible;mso-wrap-style:square;mso-width-percent:0;mso-height-percent:0;mso-wrap-distance-left:9pt;mso-wrap-distance-top:0;mso-wrap-distance-right:9pt;mso-wrap-distance-bottom:0;mso-position-horizontal:absolute;mso-position-horizontal-relative:margin;mso-position-vertical:absolute;mso-position-vertical-relative:text;mso-width-percent:0;mso-height-percent:0;mso-width-relative:margin;mso-height-relative:margin;v-text-anchor:top" o:gfxdata="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" filled="f" stroked="f" strokeweight=".5pt">
                 <v:textbox>
                   <w:txbxContent>
                     <w:p>
                       <w:pPr>
+                        <w:spacing w:line="240" w:lineRule="auto"/>
                         <w:jc w:val="center"/>
                         <w:rPr>
                           <w:rFonts w:ascii="Comic Sans MS" w:hAnsi="Comic Sans MS"/>
-                          <w:sz w:val="36"/>
-                          <w:szCs w:val="36"/>
+                          <w:sz w:val="32"/>
+                          <w:szCs w:val="32"/>
                         </w:rPr>
                       </w:pPr>
-                      <w:bookmarkStart w:id="6" w:name="_Hlk212716319"/>
-                      <w:bookmarkStart w:id="7" w:name="_Hlk212716320"/>
+                      <w:bookmarkStart w:id="7" w:name="_Hlk212716319"/>
+                      <w:bookmarkStart w:id="8" w:name="_Hlk212716320"/>
+                      <w:bookmarkStart w:id="9" w:name="_GoBack"/>
+                      <w:proofErr w:type="gramStart"/>
                       <w:r>
                         <w:rPr>
                           <w:rFonts w:ascii="Comic Sans MS" w:hAnsi="Comic Sans MS"/>
-                          <w:sz w:val="36"/>
-                          <w:szCs w:val="36"/>
+                          <w:sz w:val="32"/>
+                          <w:szCs w:val="32"/>
                         </w:rPr>
                         <w:t xml:space="preserve">{{ </w:t>
                       </w:r>
@@ -773,22 +789,32 @@
                       <w:r>
                         <w:rPr>
                           <w:rFonts w:ascii="Comic Sans MS" w:hAnsi="Comic Sans MS"/>
-                          <w:sz w:val="36"/>
-                          <w:szCs w:val="36"/>
-                        </w:rPr>
-                        <w:t>texto_adicional</w:t>
+                          <w:sz w:val="32"/>
+                          <w:szCs w:val="32"/>
+                        </w:rPr>
+                        <w:t>texto</w:t>
+                      </w:r>
+                      <w:proofErr w:type="gramEnd"/>
+                      <w:r>
+                        <w:rPr>
+                          <w:rFonts w:ascii="Comic Sans MS" w:hAnsi="Comic Sans MS"/>
+                          <w:sz w:val="32"/>
+                          <w:szCs w:val="32"/>
+                        </w:rPr>
+                        <w:t>_adicional</w:t>
                       </w:r>
                       <w:proofErr w:type="spellEnd"/>
                       <w:r>
                         <w:rPr>
                           <w:rFonts w:ascii="Comic Sans MS" w:hAnsi="Comic Sans MS"/>
-                          <w:sz w:val="36"/>
-                          <w:szCs w:val="36"/>
+                          <w:sz w:val="32"/>
+                          <w:szCs w:val="32"/>
                         </w:rPr>
                         <w:t xml:space="preserve"> }}</w:t>
                       </w:r>
-                      <w:bookmarkEnd w:id="6"/>
                       <w:bookmarkEnd w:id="7"/>
+                      <w:bookmarkEnd w:id="8"/>
+                      <w:bookmarkEnd w:id="9"/>
                     </w:p>
                   </w:txbxContent>
                 </v:textbox>
@@ -801,8 +827,6 @@
       <w:r>
         <w:tab/>
       </w:r>
-      <w:bookmarkStart w:id="8" w:name="_GoBack"/>
-      <w:bookmarkEnd w:id="8"/>
     </w:p>
     <w:sectPr>
       <w:headerReference w:type="default" r:id="rId6"/>
@@ -886,10 +910,10 @@
             <wp:posOffset>228600</wp:posOffset>
           </wp:positionH>
           <wp:positionV relativeFrom="paragraph">
-            <wp:posOffset>-449580</wp:posOffset>
+            <wp:posOffset>-287655</wp:posOffset>
           </wp:positionV>
-          <wp:extent cx="7315200" cy="8611215"/>
-          <wp:effectExtent l="0" t="0" r="0" b="0"/>
+          <wp:extent cx="7314678" cy="9753600"/>
+          <wp:effectExtent l="0" t="0" r="635" b="0"/>
           <wp:wrapNone/>
           <wp:docPr id="32" name="Imagen 32"/>
           <wp:cNvGraphicFramePr>
@@ -919,7 +943,7 @@
                 <pic:spPr bwMode="auto">
                   <a:xfrm>
                     <a:off x="0" y="0"/>
-                    <a:ext cx="7315200" cy="8611215"/>
+                    <a:ext cx="7316895" cy="9756556"/>
                   </a:xfrm>
                   <a:prstGeom prst="rect">
                     <a:avLst/>

</xml_diff>

<commit_message>
Se modifica salto de linea en plantilla docx
</commit_message>
<xml_diff>
--- a/docx_templates/formato_asamblea.docx
+++ b/docx_templates/formato_asamblea.docx
@@ -18,6 +18,184 @@
           <w:tab w:val="left" w:pos="1290"/>
         </w:tabs>
       </w:pPr>
+      <w:r>
+        <w:rPr>
+          <w:noProof/>
+        </w:rPr>
+        <mc:AlternateContent>
+          <mc:Choice Requires="wps">
+            <w:drawing>
+              <wp:anchor distT="0" distB="0" distL="114300" distR="114300" simplePos="0" relativeHeight="251665408" behindDoc="0" locked="0" layoutInCell="1" allowOverlap="1" wp14:anchorId="475294FD" wp14:editId="462A8773">
+                <wp:simplePos x="0" y="0"/>
+                <wp:positionH relativeFrom="margin">
+                  <wp:posOffset>-299085</wp:posOffset>
+                </wp:positionH>
+                <wp:positionV relativeFrom="paragraph">
+                  <wp:posOffset>4896484</wp:posOffset>
+                </wp:positionV>
+                <wp:extent cx="6143625" cy="2314575"/>
+                <wp:effectExtent l="0" t="0" r="0" b="0"/>
+                <wp:wrapNone/>
+                <wp:docPr id="5" name="Cuadro de texto 5"/>
+                <wp:cNvGraphicFramePr/>
+                <a:graphic xmlns:a="http://schemas.openxmlformats.org/drawingml/2006/main">
+                  <a:graphicData uri="http://schemas.microsoft.com/office/word/2010/wordprocessingShape">
+                    <wps:wsp>
+                      <wps:cNvSpPr txBox="1"/>
+                      <wps:spPr>
+                        <a:xfrm>
+                          <a:off x="0" y="0"/>
+                          <a:ext cx="6143625" cy="2314575"/>
+                        </a:xfrm>
+                        <a:prstGeom prst="rect">
+                          <a:avLst/>
+                        </a:prstGeom>
+                        <a:noFill/>
+                        <a:ln w="6350">
+                          <a:noFill/>
+                        </a:ln>
+                      </wps:spPr>
+                      <wps:txbx>
+                        <w:txbxContent>
+                          <w:p>
+                            <w:pPr>
+                              <w:spacing w:line="240" w:lineRule="auto"/>
+                              <w:jc w:val="center"/>
+                              <w:rPr>
+                                <w:rFonts w:ascii="Comic Sans MS" w:hAnsi="Comic Sans MS"/>
+                                <w:sz w:val="32"/>
+                                <w:szCs w:val="32"/>
+                              </w:rPr>
+                            </w:pPr>
+                            <w:bookmarkStart w:id="0" w:name="_Hlk212716319"/>
+                            <w:bookmarkStart w:id="1" w:name="_Hlk212716320"/>
+                            <w:proofErr w:type="gramStart"/>
+                            <w:r>
+                              <w:rPr>
+                                <w:rFonts w:ascii="Comic Sans MS" w:hAnsi="Comic Sans MS"/>
+                                <w:sz w:val="32"/>
+                                <w:szCs w:val="32"/>
+                              </w:rPr>
+                              <w:t xml:space="preserve">{{ </w:t>
+                            </w:r>
+                            <w:proofErr w:type="spellStart"/>
+                            <w:r>
+                              <w:rPr>
+                                <w:rFonts w:ascii="Comic Sans MS" w:hAnsi="Comic Sans MS"/>
+                                <w:sz w:val="32"/>
+                                <w:szCs w:val="32"/>
+                              </w:rPr>
+                              <w:t>texto</w:t>
+                            </w:r>
+                            <w:proofErr w:type="gramEnd"/>
+                            <w:r>
+                              <w:rPr>
+                                <w:rFonts w:ascii="Comic Sans MS" w:hAnsi="Comic Sans MS"/>
+                                <w:sz w:val="32"/>
+                                <w:szCs w:val="32"/>
+                              </w:rPr>
+                              <w:t>_adicional</w:t>
+                            </w:r>
+                            <w:proofErr w:type="spellEnd"/>
+                            <w:r>
+                              <w:rPr>
+                                <w:rFonts w:ascii="Comic Sans MS" w:hAnsi="Comic Sans MS"/>
+                                <w:sz w:val="32"/>
+                                <w:szCs w:val="32"/>
+                              </w:rPr>
+                              <w:t xml:space="preserve"> }}</w:t>
+                            </w:r>
+                            <w:bookmarkEnd w:id="0"/>
+                            <w:bookmarkEnd w:id="1"/>
+                          </w:p>
+                        </w:txbxContent>
+                      </wps:txbx>
+                      <wps:bodyPr rot="0" spcFirstLastPara="0" vertOverflow="overflow" horzOverflow="overflow" vert="horz" wrap="square" lIns="91440" tIns="45720" rIns="91440" bIns="45720" numCol="1" spcCol="0" rtlCol="0" fromWordArt="0" anchor="t" anchorCtr="0" forceAA="0" compatLnSpc="1">
+                        <a:prstTxWarp prst="textNoShape">
+                          <a:avLst/>
+                        </a:prstTxWarp>
+                        <a:noAutofit/>
+                      </wps:bodyPr>
+                    </wps:wsp>
+                  </a:graphicData>
+                </a:graphic>
+                <wp14:sizeRelH relativeFrom="margin">
+                  <wp14:pctWidth>0</wp14:pctWidth>
+                </wp14:sizeRelH>
+                <wp14:sizeRelV relativeFrom="margin">
+                  <wp14:pctHeight>0</wp14:pctHeight>
+                </wp14:sizeRelV>
+              </wp:anchor>
+            </w:drawing>
+          </mc:Choice>
+          <mc:Fallback>
+            <w:pict>
+              <v:shapetype w14:anchorId="475294FD" id="_x0000_t202" coordsize="21600,21600" o:spt="202" path="m,l,21600r21600,l21600,xe">
+                <v:stroke joinstyle="miter"/>
+                <v:path gradientshapeok="t" o:connecttype="rect"/>
+              </v:shapetype>
+              <v:shape id="Cuadro de texto 5" o:spid="_x0000_s1026" type="#_x0000_t202" style="position:absolute;margin-left:-23.55pt;margin-top:385.55pt;width:483.75pt;height:182.25pt;z-index:251665408;visibility:visible;mso-wrap-style:square;mso-width-percent:0;mso-height-percent:0;mso-wrap-distance-left:9pt;mso-wrap-distance-top:0;mso-wrap-distance-right:9pt;mso-wrap-distance-bottom:0;mso-position-horizontal:absolute;mso-position-horizontal-relative:margin;mso-position-vertical:absolute;mso-position-vertical-relative:text;mso-width-percent:0;mso-height-percent:0;mso-width-relative:margin;mso-height-relative:margin;v-text-anchor:top" o:gfxdata="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" filled="f" stroked="f" strokeweight=".5pt">
+                <v:textbox>
+                  <w:txbxContent>
+                    <w:p>
+                      <w:pPr>
+                        <w:spacing w:line="240" w:lineRule="auto"/>
+                        <w:jc w:val="center"/>
+                        <w:rPr>
+                          <w:rFonts w:ascii="Comic Sans MS" w:hAnsi="Comic Sans MS"/>
+                          <w:sz w:val="32"/>
+                          <w:szCs w:val="32"/>
+                        </w:rPr>
+                      </w:pPr>
+                      <w:bookmarkStart w:id="2" w:name="_Hlk212716319"/>
+                      <w:bookmarkStart w:id="3" w:name="_Hlk212716320"/>
+                      <w:proofErr w:type="gramStart"/>
+                      <w:r>
+                        <w:rPr>
+                          <w:rFonts w:ascii="Comic Sans MS" w:hAnsi="Comic Sans MS"/>
+                          <w:sz w:val="32"/>
+                          <w:szCs w:val="32"/>
+                        </w:rPr>
+                        <w:t xml:space="preserve">{{ </w:t>
+                      </w:r>
+                      <w:proofErr w:type="spellStart"/>
+                      <w:r>
+                        <w:rPr>
+                          <w:rFonts w:ascii="Comic Sans MS" w:hAnsi="Comic Sans MS"/>
+                          <w:sz w:val="32"/>
+                          <w:szCs w:val="32"/>
+                        </w:rPr>
+                        <w:t>texto</w:t>
+                      </w:r>
+                      <w:proofErr w:type="gramEnd"/>
+                      <w:r>
+                        <w:rPr>
+                          <w:rFonts w:ascii="Comic Sans MS" w:hAnsi="Comic Sans MS"/>
+                          <w:sz w:val="32"/>
+                          <w:szCs w:val="32"/>
+                        </w:rPr>
+                        <w:t>_adicional</w:t>
+                      </w:r>
+                      <w:proofErr w:type="spellEnd"/>
+                      <w:r>
+                        <w:rPr>
+                          <w:rFonts w:ascii="Comic Sans MS" w:hAnsi="Comic Sans MS"/>
+                          <w:sz w:val="32"/>
+                          <w:szCs w:val="32"/>
+                        </w:rPr>
+                        <w:t xml:space="preserve"> }}</w:t>
+                      </w:r>
+                      <w:bookmarkEnd w:id="2"/>
+                      <w:bookmarkEnd w:id="3"/>
+                    </w:p>
+                  </w:txbxContent>
+                </v:textbox>
+                <w10:wrap anchorx="margin"/>
+              </v:shape>
+            </w:pict>
+          </mc:Fallback>
+        </mc:AlternateContent>
+      </w:r>
       <w:r>
         <w:rPr>
           <w:noProof/>
@@ -66,8 +244,8 @@
                                 <w:szCs w:val="36"/>
                               </w:rPr>
                             </w:pPr>
-                            <w:bookmarkStart w:id="0" w:name="_Hlk212716331"/>
-                            <w:bookmarkStart w:id="1" w:name="_Hlk212716332"/>
+                            <w:bookmarkStart w:id="4" w:name="_Hlk212716331"/>
+                            <w:bookmarkStart w:id="5" w:name="_Hlk212716332"/>
                             <w:proofErr w:type="gramStart"/>
                             <w:r>
                               <w:rPr>
@@ -122,8 +300,8 @@
                               </w:rPr>
                               <w:t xml:space="preserve"> }}</w:t>
                             </w:r>
-                            <w:bookmarkEnd w:id="0"/>
-                            <w:bookmarkEnd w:id="1"/>
+                            <w:bookmarkEnd w:id="4"/>
+                            <w:bookmarkEnd w:id="5"/>
                           </w:p>
                         </w:txbxContent>
                       </wps:txbx>
@@ -147,11 +325,7 @@
           </mc:Choice>
           <mc:Fallback>
             <w:pict>
-              <v:shapetype w14:anchorId="1E959C1E" id="_x0000_t202" coordsize="21600,21600" o:spt="202" path="m,l,21600r21600,l21600,xe">
-                <v:stroke joinstyle="miter"/>
-                <v:path gradientshapeok="t" o:connecttype="rect"/>
-              </v:shapetype>
-              <v:shape id="Cuadro de texto 7" o:spid="_x0000_s1026" type="#_x0000_t202" style="position:absolute;margin-left:277.2pt;margin-top:146.3pt;width:196.5pt;height:33.75pt;z-index:251667456;visibility:visible;mso-wrap-style:square;mso-width-percent:0;mso-height-percent:0;mso-wrap-distance-left:9pt;mso-wrap-distance-top:0;mso-wrap-distance-right:9pt;mso-wrap-distance-bottom:0;mso-position-horizontal:absolute;mso-position-horizontal-relative:text;mso-position-vertical:absolute;mso-position-vertical-relative:text;mso-width-percent:0;mso-height-percent:0;mso-width-relative:margin;mso-height-relative:margin;v-text-anchor:top" o:gfxdata="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" filled="f" stroked="f" strokeweight=".5pt">
+              <v:shape w14:anchorId="1E959C1E" id="Cuadro de texto 7" o:spid="_x0000_s1027" type="#_x0000_t202" style="position:absolute;margin-left:277.2pt;margin-top:146.3pt;width:196.5pt;height:33.75pt;z-index:251667456;visibility:visible;mso-wrap-style:square;mso-width-percent:0;mso-height-percent:0;mso-wrap-distance-left:9pt;mso-wrap-distance-top:0;mso-wrap-distance-right:9pt;mso-wrap-distance-bottom:0;mso-position-horizontal:absolute;mso-position-horizontal-relative:text;mso-position-vertical:absolute;mso-position-vertical-relative:text;mso-width-percent:0;mso-height-percent:0;mso-width-relative:margin;mso-height-relative:margin;v-text-anchor:top" o:gfxdata="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" filled="f" stroked="f" strokeweight=".5pt">
                 <v:textbox>
                   <w:txbxContent>
                     <w:p>
@@ -163,8 +337,8 @@
                           <w:szCs w:val="36"/>
                         </w:rPr>
                       </w:pPr>
-                      <w:bookmarkStart w:id="2" w:name="_Hlk212716331"/>
-                      <w:bookmarkStart w:id="3" w:name="_Hlk212716332"/>
+                      <w:bookmarkStart w:id="6" w:name="_Hlk212716331"/>
+                      <w:bookmarkStart w:id="7" w:name="_Hlk212716332"/>
                       <w:proofErr w:type="gramStart"/>
                       <w:r>
                         <w:rPr>
@@ -219,8 +393,8 @@
                         </w:rPr>
                         <w:t xml:space="preserve"> }}</w:t>
                       </w:r>
-                      <w:bookmarkEnd w:id="2"/>
-                      <w:bookmarkEnd w:id="3"/>
+                      <w:bookmarkEnd w:id="6"/>
+                      <w:bookmarkEnd w:id="7"/>
                     </w:p>
                   </w:txbxContent>
                 </v:textbox>
@@ -336,7 +510,7 @@
           </mc:Choice>
           <mc:Fallback>
             <w:pict>
-              <v:shape id="Cuadro de texto 2" o:spid="_x0000_s1027" type="#_x0000_t202" style="position:absolute;margin-left:-23.55pt;margin-top:204.05pt;width:486pt;height:31.5pt;z-index:251659264;visibility:visible;mso-wrap-style:square;mso-width-percent:0;mso-height-percent:0;mso-wrap-distance-left:9pt;mso-wrap-distance-top:0;mso-wrap-distance-right:9pt;mso-wrap-distance-bottom:0;mso-position-horizontal:absolute;mso-position-horizontal-relative:text;mso-position-vertical:absolute;mso-position-vertical-relative:text;mso-width-percent:0;mso-height-percent:0;mso-width-relative:margin;mso-height-relative:margin;v-text-anchor:top" o:gfxdata="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" filled="f" stroked="f" strokeweight=".5pt">
+              <v:shape id="Cuadro de texto 2" o:spid="_x0000_s1028" type="#_x0000_t202" style="position:absolute;margin-left:-23.55pt;margin-top:204.05pt;width:486pt;height:31.5pt;z-index:251659264;visibility:visible;mso-wrap-style:square;mso-width-percent:0;mso-height-percent:0;mso-wrap-distance-left:9pt;mso-wrap-distance-top:0;mso-wrap-distance-right:9pt;mso-wrap-distance-bottom:0;mso-position-horizontal:absolute;mso-position-horizontal-relative:text;mso-position-vertical:absolute;mso-position-vertical-relative:text;mso-width-percent:0;mso-height-percent:0;mso-width-relative:margin;mso-height-relative:margin;v-text-anchor:top" o:gfxdata="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" filled="f" stroked="f" strokeweight=".5pt">
                 <v:textbox>
                   <w:txbxContent>
                     <w:p>
@@ -447,7 +621,17 @@
                                 <w:sz w:val="36"/>
                                 <w:szCs w:val="36"/>
                               </w:rPr>
-                              <w:t>{{ nominado</w:t>
+                              <w:t>{{ n</w:t>
+                            </w:r>
+                            <w:bookmarkStart w:id="8" w:name="_GoBack"/>
+                            <w:bookmarkEnd w:id="8"/>
+                            <w:r>
+                              <w:rPr>
+                                <w:rFonts w:ascii="Comic Sans MS" w:hAnsi="Comic Sans MS"/>
+                                <w:sz w:val="36"/>
+                                <w:szCs w:val="36"/>
+                              </w:rPr>
+                              <w:t>ominado</w:t>
                             </w:r>
                             <w:proofErr w:type="gramEnd"/>
                             <w:r>
@@ -481,7 +665,7 @@
           </mc:Choice>
           <mc:Fallback>
             <w:pict>
-              <v:shape w14:anchorId="68D54111" id="Cuadro de texto 3" o:spid="_x0000_s1028" type="#_x0000_t202" style="position:absolute;margin-left:-28.05pt;margin-top:261.8pt;width:488.25pt;height:31.5pt;z-index:251661312;visibility:visible;mso-wrap-style:square;mso-width-percent:0;mso-height-percent:0;mso-wrap-distance-left:9pt;mso-wrap-distance-top:0;mso-wrap-distance-right:9pt;mso-wrap-distance-bottom:0;mso-position-horizontal:absolute;mso-position-horizontal-relative:text;mso-position-vertical:absolute;mso-position-vertical-relative:text;mso-width-percent:0;mso-height-percent:0;mso-width-relative:margin;mso-height-relative:margin;v-text-anchor:top" o:gfxdata="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" filled="f" stroked="f" strokeweight=".5pt">
+              <v:shape w14:anchorId="68D54111" id="Cuadro de texto 3" o:spid="_x0000_s1029" type="#_x0000_t202" style="position:absolute;margin-left:-28.05pt;margin-top:261.8pt;width:488.25pt;height:31.5pt;z-index:251661312;visibility:visible;mso-wrap-style:square;mso-width-percent:0;mso-height-percent:0;mso-wrap-distance-left:9pt;mso-wrap-distance-top:0;mso-wrap-distance-right:9pt;mso-wrap-distance-bottom:0;mso-position-horizontal:absolute;mso-position-horizontal-relative:text;mso-position-vertical:absolute;mso-position-vertical-relative:text;mso-width-percent:0;mso-height-percent:0;mso-width-relative:margin;mso-height-relative:margin;v-text-anchor:top" o:gfxdata="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" filled="f" stroked="f" strokeweight=".5pt">
                 <v:textbox>
                   <w:txbxContent>
                     <w:p>
@@ -500,7 +684,17 @@
                           <w:sz w:val="36"/>
                           <w:szCs w:val="36"/>
                         </w:rPr>
-                        <w:t>{{ nominado</w:t>
+                        <w:t>{{ n</w:t>
+                      </w:r>
+                      <w:bookmarkStart w:id="9" w:name="_GoBack"/>
+                      <w:bookmarkEnd w:id="9"/>
+                      <w:r>
+                        <w:rPr>
+                          <w:rFonts w:ascii="Comic Sans MS" w:hAnsi="Comic Sans MS"/>
+                          <w:sz w:val="36"/>
+                          <w:szCs w:val="36"/>
+                        </w:rPr>
+                        <w:t>ominado</w:t>
                       </w:r>
                       <w:proofErr w:type="gramEnd"/>
                       <w:r>
@@ -608,7 +802,7 @@
           </mc:Choice>
           <mc:Fallback>
             <w:pict>
-              <v:shape w14:anchorId="68D54111" id="Cuadro de texto 4" o:spid="_x0000_s1029" type="#_x0000_t202" style="position:absolute;margin-left:-25.8pt;margin-top:325.55pt;width:483.75pt;height:32.25pt;z-index:251663360;visibility:visible;mso-wrap-style:square;mso-width-percent:0;mso-height-percent:0;mso-wrap-distance-left:9pt;mso-wrap-distance-top:0;mso-wrap-distance-right:9pt;mso-wrap-distance-bottom:0;mso-position-horizontal:absolute;mso-position-horizontal-relative:text;mso-position-vertical:absolute;mso-position-vertical-relative:text;mso-width-percent:0;mso-height-percent:0;mso-width-relative:margin;mso-height-relative:margin;v-text-anchor:top" o:gfxdata="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" filled="f" stroked="f" strokeweight=".5pt">
+              <v:shape w14:anchorId="68D54111" id="Cuadro de texto 4" o:spid="_x0000_s1030" type="#_x0000_t202" style="position:absolute;margin-left:-25.8pt;margin-top:325.55pt;width:483.75pt;height:32.25pt;z-index:251663360;visibility:visible;mso-wrap-style:square;mso-width-percent:0;mso-height-percent:0;mso-wrap-distance-left:9pt;mso-wrap-distance-top:0;mso-wrap-distance-right:9pt;mso-wrap-distance-bottom:0;mso-position-horizontal:absolute;mso-position-horizontal-relative:text;mso-position-vertical:absolute;mso-position-vertical-relative:text;mso-width-percent:0;mso-height-percent:0;mso-width-relative:margin;mso-height-relative:margin;v-text-anchor:top" o:gfxdata="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" filled="f" stroked="f" strokeweight=".5pt">
                 <v:textbox>
                   <w:txbxContent>
                     <w:p>
@@ -641,184 +835,6 @@
                     </w:p>
                   </w:txbxContent>
                 </v:textbox>
-              </v:shape>
-            </w:pict>
-          </mc:Fallback>
-        </mc:AlternateContent>
-      </w:r>
-      <w:r>
-        <w:rPr>
-          <w:noProof/>
-        </w:rPr>
-        <mc:AlternateContent>
-          <mc:Choice Requires="wps">
-            <w:drawing>
-              <wp:anchor distT="0" distB="0" distL="114300" distR="114300" simplePos="0" relativeHeight="251665408" behindDoc="0" locked="0" layoutInCell="1" allowOverlap="1" wp14:anchorId="475294FD" wp14:editId="462A8773">
-                <wp:simplePos x="0" y="0"/>
-                <wp:positionH relativeFrom="margin">
-                  <wp:posOffset>-299085</wp:posOffset>
-                </wp:positionH>
-                <wp:positionV relativeFrom="paragraph">
-                  <wp:posOffset>4772660</wp:posOffset>
-                </wp:positionV>
-                <wp:extent cx="6143625" cy="2438400"/>
-                <wp:effectExtent l="0" t="0" r="0" b="0"/>
-                <wp:wrapNone/>
-                <wp:docPr id="5" name="Cuadro de texto 5"/>
-                <wp:cNvGraphicFramePr/>
-                <a:graphic xmlns:a="http://schemas.openxmlformats.org/drawingml/2006/main">
-                  <a:graphicData uri="http://schemas.microsoft.com/office/word/2010/wordprocessingShape">
-                    <wps:wsp>
-                      <wps:cNvSpPr txBox="1"/>
-                      <wps:spPr>
-                        <a:xfrm>
-                          <a:off x="0" y="0"/>
-                          <a:ext cx="6143625" cy="2438400"/>
-                        </a:xfrm>
-                        <a:prstGeom prst="rect">
-                          <a:avLst/>
-                        </a:prstGeom>
-                        <a:noFill/>
-                        <a:ln w="6350">
-                          <a:noFill/>
-                        </a:ln>
-                      </wps:spPr>
-                      <wps:txbx>
-                        <w:txbxContent>
-                          <w:p>
-                            <w:pPr>
-                              <w:spacing w:line="240" w:lineRule="auto"/>
-                              <w:jc w:val="center"/>
-                              <w:rPr>
-                                <w:rFonts w:ascii="Comic Sans MS" w:hAnsi="Comic Sans MS"/>
-                                <w:sz w:val="32"/>
-                                <w:szCs w:val="32"/>
-                              </w:rPr>
-                            </w:pPr>
-                            <w:bookmarkStart w:id="4" w:name="_Hlk212716319"/>
-                            <w:bookmarkStart w:id="5" w:name="_Hlk212716320"/>
-                            <w:bookmarkStart w:id="6" w:name="_GoBack"/>
-                            <w:proofErr w:type="gramStart"/>
-                            <w:r>
-                              <w:rPr>
-                                <w:rFonts w:ascii="Comic Sans MS" w:hAnsi="Comic Sans MS"/>
-                                <w:sz w:val="32"/>
-                                <w:szCs w:val="32"/>
-                              </w:rPr>
-                              <w:t xml:space="preserve">{{ </w:t>
-                            </w:r>
-                            <w:proofErr w:type="spellStart"/>
-                            <w:r>
-                              <w:rPr>
-                                <w:rFonts w:ascii="Comic Sans MS" w:hAnsi="Comic Sans MS"/>
-                                <w:sz w:val="32"/>
-                                <w:szCs w:val="32"/>
-                              </w:rPr>
-                              <w:t>texto</w:t>
-                            </w:r>
-                            <w:proofErr w:type="gramEnd"/>
-                            <w:r>
-                              <w:rPr>
-                                <w:rFonts w:ascii="Comic Sans MS" w:hAnsi="Comic Sans MS"/>
-                                <w:sz w:val="32"/>
-                                <w:szCs w:val="32"/>
-                              </w:rPr>
-                              <w:t>_adicional</w:t>
-                            </w:r>
-                            <w:proofErr w:type="spellEnd"/>
-                            <w:r>
-                              <w:rPr>
-                                <w:rFonts w:ascii="Comic Sans MS" w:hAnsi="Comic Sans MS"/>
-                                <w:sz w:val="32"/>
-                                <w:szCs w:val="32"/>
-                              </w:rPr>
-                              <w:t xml:space="preserve"> }}</w:t>
-                            </w:r>
-                            <w:bookmarkEnd w:id="4"/>
-                            <w:bookmarkEnd w:id="5"/>
-                            <w:bookmarkEnd w:id="6"/>
-                          </w:p>
-                        </w:txbxContent>
-                      </wps:txbx>
-                      <wps:bodyPr rot="0" spcFirstLastPara="0" vertOverflow="overflow" horzOverflow="overflow" vert="horz" wrap="square" lIns="91440" tIns="45720" rIns="91440" bIns="45720" numCol="1" spcCol="0" rtlCol="0" fromWordArt="0" anchor="t" anchorCtr="0" forceAA="0" compatLnSpc="1">
-                        <a:prstTxWarp prst="textNoShape">
-                          <a:avLst/>
-                        </a:prstTxWarp>
-                        <a:noAutofit/>
-                      </wps:bodyPr>
-                    </wps:wsp>
-                  </a:graphicData>
-                </a:graphic>
-                <wp14:sizeRelH relativeFrom="margin">
-                  <wp14:pctWidth>0</wp14:pctWidth>
-                </wp14:sizeRelH>
-                <wp14:sizeRelV relativeFrom="margin">
-                  <wp14:pctHeight>0</wp14:pctHeight>
-                </wp14:sizeRelV>
-              </wp:anchor>
-            </w:drawing>
-          </mc:Choice>
-          <mc:Fallback>
-            <w:pict>
-              <v:shape w14:anchorId="475294FD" id="Cuadro de texto 5" o:spid="_x0000_s1030" type="#_x0000_t202" style="position:absolute;margin-left:-23.55pt;margin-top:375.8pt;width:483.75pt;height:192pt;z-index:251665408;visibility:visible;mso-wrap-style:square;mso-width-percent:0;mso-height-percent:0;mso-wrap-distance-left:9pt;mso-wrap-distance-top:0;mso-wrap-distance-right:9pt;mso-wrap-distance-bottom:0;mso-position-horizontal:absolute;mso-position-horizontal-relative:margin;mso-position-vertical:absolute;mso-position-vertical-relative:text;mso-width-percent:0;mso-height-percent:0;mso-width-relative:margin;mso-height-relative:margin;v-text-anchor:top" o:gfxdata="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" filled="f" stroked="f" strokeweight=".5pt">
-                <v:textbox>
-                  <w:txbxContent>
-                    <w:p>
-                      <w:pPr>
-                        <w:spacing w:line="240" w:lineRule="auto"/>
-                        <w:jc w:val="center"/>
-                        <w:rPr>
-                          <w:rFonts w:ascii="Comic Sans MS" w:hAnsi="Comic Sans MS"/>
-                          <w:sz w:val="32"/>
-                          <w:szCs w:val="32"/>
-                        </w:rPr>
-                      </w:pPr>
-                      <w:bookmarkStart w:id="7" w:name="_Hlk212716319"/>
-                      <w:bookmarkStart w:id="8" w:name="_Hlk212716320"/>
-                      <w:bookmarkStart w:id="9" w:name="_GoBack"/>
-                      <w:proofErr w:type="gramStart"/>
-                      <w:r>
-                        <w:rPr>
-                          <w:rFonts w:ascii="Comic Sans MS" w:hAnsi="Comic Sans MS"/>
-                          <w:sz w:val="32"/>
-                          <w:szCs w:val="32"/>
-                        </w:rPr>
-                        <w:t xml:space="preserve">{{ </w:t>
-                      </w:r>
-                      <w:proofErr w:type="spellStart"/>
-                      <w:r>
-                        <w:rPr>
-                          <w:rFonts w:ascii="Comic Sans MS" w:hAnsi="Comic Sans MS"/>
-                          <w:sz w:val="32"/>
-                          <w:szCs w:val="32"/>
-                        </w:rPr>
-                        <w:t>texto</w:t>
-                      </w:r>
-                      <w:proofErr w:type="gramEnd"/>
-                      <w:r>
-                        <w:rPr>
-                          <w:rFonts w:ascii="Comic Sans MS" w:hAnsi="Comic Sans MS"/>
-                          <w:sz w:val="32"/>
-                          <w:szCs w:val="32"/>
-                        </w:rPr>
-                        <w:t>_adicional</w:t>
-                      </w:r>
-                      <w:proofErr w:type="spellEnd"/>
-                      <w:r>
-                        <w:rPr>
-                          <w:rFonts w:ascii="Comic Sans MS" w:hAnsi="Comic Sans MS"/>
-                          <w:sz w:val="32"/>
-                          <w:szCs w:val="32"/>
-                        </w:rPr>
-                        <w:t xml:space="preserve"> }}</w:t>
-                      </w:r>
-                      <w:bookmarkEnd w:id="7"/>
-                      <w:bookmarkEnd w:id="8"/>
-                      <w:bookmarkEnd w:id="9"/>
-                    </w:p>
-                  </w:txbxContent>
-                </v:textbox>
-                <w10:wrap anchorx="margin"/>
               </v:shape>
             </w:pict>
           </mc:Fallback>

</xml_diff>

<commit_message>
Se agrega hora a las invitaciones
</commit_message>
<xml_diff>
--- a/docx_templates/formato_asamblea.docx
+++ b/docx_templates/formato_asamblea.docx
@@ -18,6 +18,219 @@
           <w:tab w:val="left" w:pos="1290"/>
         </w:tabs>
       </w:pPr>
+      <w:r>
+        <w:rPr>
+          <w:noProof/>
+        </w:rPr>
+        <mc:AlternateContent>
+          <mc:Choice Requires="wps">
+            <w:drawing>
+              <wp:anchor distT="0" distB="0" distL="114300" distR="114300" simplePos="0" relativeHeight="251667456" behindDoc="0" locked="0" layoutInCell="1" allowOverlap="1" wp14:anchorId="1E959C1E" wp14:editId="6C92EAF6">
+                <wp:simplePos x="0" y="0"/>
+                <wp:positionH relativeFrom="column">
+                  <wp:posOffset>3625215</wp:posOffset>
+                </wp:positionH>
+                <wp:positionV relativeFrom="paragraph">
+                  <wp:posOffset>1829435</wp:posOffset>
+                </wp:positionV>
+                <wp:extent cx="2838450" cy="428625"/>
+                <wp:effectExtent l="0" t="0" r="0" b="0"/>
+                <wp:wrapNone/>
+                <wp:docPr id="7" name="Cuadro de texto 7"/>
+                <wp:cNvGraphicFramePr/>
+                <a:graphic xmlns:a="http://schemas.openxmlformats.org/drawingml/2006/main">
+                  <a:graphicData uri="http://schemas.microsoft.com/office/word/2010/wordprocessingShape">
+                    <wps:wsp>
+                      <wps:cNvSpPr txBox="1"/>
+                      <wps:spPr>
+                        <a:xfrm>
+                          <a:off x="0" y="0"/>
+                          <a:ext cx="2838450" cy="428625"/>
+                        </a:xfrm>
+                        <a:prstGeom prst="rect">
+                          <a:avLst/>
+                        </a:prstGeom>
+                        <a:noFill/>
+                        <a:ln w="6350">
+                          <a:noFill/>
+                        </a:ln>
+                      </wps:spPr>
+                      <wps:txbx>
+                        <w:txbxContent>
+                          <w:p>
+                            <w:pPr>
+                              <w:rPr>
+                                <w:rFonts w:ascii="Comic Sans MS" w:hAnsi="Comic Sans MS"/>
+                                <w:sz w:val="36"/>
+                                <w:szCs w:val="36"/>
+                              </w:rPr>
+                            </w:pPr>
+                            <w:bookmarkStart w:id="0" w:name="_Hlk212716331"/>
+                            <w:bookmarkStart w:id="1" w:name="_Hlk212716332"/>
+                            <w:bookmarkStart w:id="2" w:name="_GoBack"/>
+                            <w:proofErr w:type="gramStart"/>
+                            <w:r>
+                              <w:rPr>
+                                <w:rFonts w:ascii="Comic Sans MS" w:hAnsi="Comic Sans MS"/>
+                                <w:sz w:val="36"/>
+                                <w:szCs w:val="36"/>
+                              </w:rPr>
+                              <w:t xml:space="preserve">{{ </w:t>
+                            </w:r>
+                            <w:proofErr w:type="spellStart"/>
+                            <w:r>
+                              <w:rPr>
+                                <w:rFonts w:ascii="Comic Sans MS" w:hAnsi="Comic Sans MS"/>
+                                <w:sz w:val="36"/>
+                                <w:szCs w:val="36"/>
+                              </w:rPr>
+                              <w:t>fecha</w:t>
+                            </w:r>
+                            <w:proofErr w:type="gramEnd"/>
+                            <w:r>
+                              <w:rPr>
+                                <w:rFonts w:ascii="Comic Sans MS" w:hAnsi="Comic Sans MS"/>
+                                <w:sz w:val="36"/>
+                                <w:szCs w:val="36"/>
+                              </w:rPr>
+                              <w:t>_eve</w:t>
+                            </w:r>
+                            <w:proofErr w:type="spellEnd"/>
+                            <w:r>
+                              <w:rPr>
+                                <w:rFonts w:ascii="Comic Sans MS" w:hAnsi="Comic Sans MS"/>
+                                <w:sz w:val="36"/>
+                                <w:szCs w:val="36"/>
+                              </w:rPr>
+                              <w:tab/>
+                            </w:r>
+                            <w:proofErr w:type="spellStart"/>
+                            <w:r>
+                              <w:rPr>
+                                <w:rFonts w:ascii="Comic Sans MS" w:hAnsi="Comic Sans MS"/>
+                                <w:sz w:val="36"/>
+                                <w:szCs w:val="36"/>
+                              </w:rPr>
+                              <w:t>nto</w:t>
+                            </w:r>
+                            <w:proofErr w:type="spellEnd"/>
+                            <w:r>
+                              <w:rPr>
+                                <w:rFonts w:ascii="Comic Sans MS" w:hAnsi="Comic Sans MS"/>
+                                <w:sz w:val="36"/>
+                                <w:szCs w:val="36"/>
+                              </w:rPr>
+                              <w:t xml:space="preserve"> }}</w:t>
+                            </w:r>
+                            <w:bookmarkEnd w:id="0"/>
+                            <w:bookmarkEnd w:id="1"/>
+                            <w:bookmarkEnd w:id="2"/>
+                          </w:p>
+                        </w:txbxContent>
+                      </wps:txbx>
+                      <wps:bodyPr rot="0" spcFirstLastPara="0" vertOverflow="overflow" horzOverflow="overflow" vert="horz" wrap="square" lIns="91440" tIns="45720" rIns="91440" bIns="45720" numCol="1" spcCol="0" rtlCol="0" fromWordArt="0" anchor="t" anchorCtr="0" forceAA="0" compatLnSpc="1">
+                        <a:prstTxWarp prst="textNoShape">
+                          <a:avLst/>
+                        </a:prstTxWarp>
+                        <a:noAutofit/>
+                      </wps:bodyPr>
+                    </wps:wsp>
+                  </a:graphicData>
+                </a:graphic>
+                <wp14:sizeRelH relativeFrom="margin">
+                  <wp14:pctWidth>0</wp14:pctWidth>
+                </wp14:sizeRelH>
+                <wp14:sizeRelV relativeFrom="margin">
+                  <wp14:pctHeight>0</wp14:pctHeight>
+                </wp14:sizeRelV>
+              </wp:anchor>
+            </w:drawing>
+          </mc:Choice>
+          <mc:Fallback>
+            <w:pict>
+              <v:shapetype w14:anchorId="1E959C1E" id="_x0000_t202" coordsize="21600,21600" o:spt="202" path="m,l,21600r21600,l21600,xe">
+                <v:stroke joinstyle="miter"/>
+                <v:path gradientshapeok="t" o:connecttype="rect"/>
+              </v:shapetype>
+              <v:shape id="Cuadro de texto 7" o:spid="_x0000_s1026" type="#_x0000_t202" style="position:absolute;margin-left:285.45pt;margin-top:144.05pt;width:223.5pt;height:33.75pt;z-index:251667456;visibility:visible;mso-wrap-style:square;mso-width-percent:0;mso-height-percent:0;mso-wrap-distance-left:9pt;mso-wrap-distance-top:0;mso-wrap-distance-right:9pt;mso-wrap-distance-bottom:0;mso-position-horizontal:absolute;mso-position-horizontal-relative:text;mso-position-vertical:absolute;mso-position-vertical-relative:text;mso-width-percent:0;mso-height-percent:0;mso-width-relative:margin;mso-height-relative:margin;v-text-anchor:top" o:gfxdata="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" filled="f" stroked="f" strokeweight=".5pt">
+                <v:textbox>
+                  <w:txbxContent>
+                    <w:p>
+                      <w:pPr>
+                        <w:rPr>
+                          <w:rFonts w:ascii="Comic Sans MS" w:hAnsi="Comic Sans MS"/>
+                          <w:sz w:val="36"/>
+                          <w:szCs w:val="36"/>
+                        </w:rPr>
+                      </w:pPr>
+                      <w:bookmarkStart w:id="3" w:name="_Hlk212716331"/>
+                      <w:bookmarkStart w:id="4" w:name="_Hlk212716332"/>
+                      <w:bookmarkStart w:id="5" w:name="_GoBack"/>
+                      <w:proofErr w:type="gramStart"/>
+                      <w:r>
+                        <w:rPr>
+                          <w:rFonts w:ascii="Comic Sans MS" w:hAnsi="Comic Sans MS"/>
+                          <w:sz w:val="36"/>
+                          <w:szCs w:val="36"/>
+                        </w:rPr>
+                        <w:t xml:space="preserve">{{ </w:t>
+                      </w:r>
+                      <w:proofErr w:type="spellStart"/>
+                      <w:r>
+                        <w:rPr>
+                          <w:rFonts w:ascii="Comic Sans MS" w:hAnsi="Comic Sans MS"/>
+                          <w:sz w:val="36"/>
+                          <w:szCs w:val="36"/>
+                        </w:rPr>
+                        <w:t>fecha</w:t>
+                      </w:r>
+                      <w:proofErr w:type="gramEnd"/>
+                      <w:r>
+                        <w:rPr>
+                          <w:rFonts w:ascii="Comic Sans MS" w:hAnsi="Comic Sans MS"/>
+                          <w:sz w:val="36"/>
+                          <w:szCs w:val="36"/>
+                        </w:rPr>
+                        <w:t>_eve</w:t>
+                      </w:r>
+                      <w:proofErr w:type="spellEnd"/>
+                      <w:r>
+                        <w:rPr>
+                          <w:rFonts w:ascii="Comic Sans MS" w:hAnsi="Comic Sans MS"/>
+                          <w:sz w:val="36"/>
+                          <w:szCs w:val="36"/>
+                        </w:rPr>
+                        <w:tab/>
+                      </w:r>
+                      <w:proofErr w:type="spellStart"/>
+                      <w:r>
+                        <w:rPr>
+                          <w:rFonts w:ascii="Comic Sans MS" w:hAnsi="Comic Sans MS"/>
+                          <w:sz w:val="36"/>
+                          <w:szCs w:val="36"/>
+                        </w:rPr>
+                        <w:t>nto</w:t>
+                      </w:r>
+                      <w:proofErr w:type="spellEnd"/>
+                      <w:r>
+                        <w:rPr>
+                          <w:rFonts w:ascii="Comic Sans MS" w:hAnsi="Comic Sans MS"/>
+                          <w:sz w:val="36"/>
+                          <w:szCs w:val="36"/>
+                        </w:rPr>
+                        <w:t xml:space="preserve"> }}</w:t>
+                      </w:r>
+                      <w:bookmarkEnd w:id="3"/>
+                      <w:bookmarkEnd w:id="4"/>
+                      <w:bookmarkEnd w:id="5"/>
+                    </w:p>
+                  </w:txbxContent>
+                </v:textbox>
+              </v:shape>
+            </w:pict>
+          </mc:Fallback>
+        </mc:AlternateContent>
+      </w:r>
       <w:r>
         <w:rPr>
           <w:noProof/>
@@ -67,8 +280,8 @@
                                 <w:szCs w:val="32"/>
                               </w:rPr>
                             </w:pPr>
-                            <w:bookmarkStart w:id="0" w:name="_Hlk212716319"/>
-                            <w:bookmarkStart w:id="1" w:name="_Hlk212716320"/>
+                            <w:bookmarkStart w:id="6" w:name="_Hlk212716319"/>
+                            <w:bookmarkStart w:id="7" w:name="_Hlk212716320"/>
                             <w:proofErr w:type="gramStart"/>
                             <w:r>
                               <w:rPr>
@@ -105,8 +318,8 @@
                               </w:rPr>
                               <w:t xml:space="preserve"> }}</w:t>
                             </w:r>
-                            <w:bookmarkEnd w:id="0"/>
-                            <w:bookmarkEnd w:id="1"/>
+                            <w:bookmarkEnd w:id="6"/>
+                            <w:bookmarkEnd w:id="7"/>
                           </w:p>
                         </w:txbxContent>
                       </wps:txbx>
@@ -130,11 +343,7 @@
           </mc:Choice>
           <mc:Fallback>
             <w:pict>
-              <v:shapetype w14:anchorId="475294FD" id="_x0000_t202" coordsize="21600,21600" o:spt="202" path="m,l,21600r21600,l21600,xe">
-                <v:stroke joinstyle="miter"/>
-                <v:path gradientshapeok="t" o:connecttype="rect"/>
-              </v:shapetype>
-              <v:shape id="Cuadro de texto 5" o:spid="_x0000_s1026" type="#_x0000_t202" style="position:absolute;margin-left:-23.55pt;margin-top:385.55pt;width:483.75pt;height:182.25pt;z-index:251665408;visibility:visible;mso-wrap-style:square;mso-width-percent:0;mso-height-percent:0;mso-wrap-distance-left:9pt;mso-wrap-distance-top:0;mso-wrap-distance-right:9pt;mso-wrap-distance-bottom:0;mso-position-horizontal:absolute;mso-position-horizontal-relative:margin;mso-position-vertical:absolute;mso-position-vertical-relative:text;mso-width-percent:0;mso-height-percent:0;mso-width-relative:margin;mso-height-relative:margin;v-text-anchor:top" o:gfxdata="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" filled="f" stroked="f" strokeweight=".5pt">
+              <v:shape w14:anchorId="475294FD" id="Cuadro de texto 5" o:spid="_x0000_s1027" type="#_x0000_t202" style="position:absolute;margin-left:-23.55pt;margin-top:385.55pt;width:483.75pt;height:182.25pt;z-index:251665408;visibility:visible;mso-wrap-style:square;mso-width-percent:0;mso-height-percent:0;mso-wrap-distance-left:9pt;mso-wrap-distance-top:0;mso-wrap-distance-right:9pt;mso-wrap-distance-bottom:0;mso-position-horizontal:absolute;mso-position-horizontal-relative:margin;mso-position-vertical:absolute;mso-position-vertical-relative:text;mso-width-percent:0;mso-height-percent:0;mso-width-relative:margin;mso-height-relative:margin;v-text-anchor:top" o:gfxdata="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" filled="f" stroked="f" strokeweight=".5pt">
                 <v:textbox>
                   <w:txbxContent>
                     <w:p>
@@ -147,8 +356,8 @@
                           <w:szCs w:val="32"/>
                         </w:rPr>
                       </w:pPr>
-                      <w:bookmarkStart w:id="2" w:name="_Hlk212716319"/>
-                      <w:bookmarkStart w:id="3" w:name="_Hlk212716320"/>
+                      <w:bookmarkStart w:id="8" w:name="_Hlk212716319"/>
+                      <w:bookmarkStart w:id="9" w:name="_Hlk212716320"/>
                       <w:proofErr w:type="gramStart"/>
                       <w:r>
                         <w:rPr>
@@ -185,219 +394,12 @@
                         </w:rPr>
                         <w:t xml:space="preserve"> }}</w:t>
                       </w:r>
-                      <w:bookmarkEnd w:id="2"/>
-                      <w:bookmarkEnd w:id="3"/>
+                      <w:bookmarkEnd w:id="8"/>
+                      <w:bookmarkEnd w:id="9"/>
                     </w:p>
                   </w:txbxContent>
                 </v:textbox>
                 <w10:wrap anchorx="margin"/>
-              </v:shape>
-            </w:pict>
-          </mc:Fallback>
-        </mc:AlternateContent>
-      </w:r>
-      <w:r>
-        <w:rPr>
-          <w:noProof/>
-        </w:rPr>
-        <mc:AlternateContent>
-          <mc:Choice Requires="wps">
-            <w:drawing>
-              <wp:anchor distT="0" distB="0" distL="114300" distR="114300" simplePos="0" relativeHeight="251667456" behindDoc="0" locked="0" layoutInCell="1" allowOverlap="1" wp14:anchorId="1E959C1E" wp14:editId="6C92EAF6">
-                <wp:simplePos x="0" y="0"/>
-                <wp:positionH relativeFrom="column">
-                  <wp:posOffset>3520440</wp:posOffset>
-                </wp:positionH>
-                <wp:positionV relativeFrom="paragraph">
-                  <wp:posOffset>1858010</wp:posOffset>
-                </wp:positionV>
-                <wp:extent cx="2495550" cy="428625"/>
-                <wp:effectExtent l="0" t="0" r="0" b="0"/>
-                <wp:wrapNone/>
-                <wp:docPr id="7" name="Cuadro de texto 7"/>
-                <wp:cNvGraphicFramePr/>
-                <a:graphic xmlns:a="http://schemas.openxmlformats.org/drawingml/2006/main">
-                  <a:graphicData uri="http://schemas.microsoft.com/office/word/2010/wordprocessingShape">
-                    <wps:wsp>
-                      <wps:cNvSpPr txBox="1"/>
-                      <wps:spPr>
-                        <a:xfrm>
-                          <a:off x="0" y="0"/>
-                          <a:ext cx="2495550" cy="428625"/>
-                        </a:xfrm>
-                        <a:prstGeom prst="rect">
-                          <a:avLst/>
-                        </a:prstGeom>
-                        <a:noFill/>
-                        <a:ln w="6350">
-                          <a:noFill/>
-                        </a:ln>
-                      </wps:spPr>
-                      <wps:txbx>
-                        <w:txbxContent>
-                          <w:p>
-                            <w:pPr>
-                              <w:jc w:val="center"/>
-                              <w:rPr>
-                                <w:rFonts w:ascii="Comic Sans MS" w:hAnsi="Comic Sans MS"/>
-                                <w:sz w:val="36"/>
-                                <w:szCs w:val="36"/>
-                              </w:rPr>
-                            </w:pPr>
-                            <w:bookmarkStart w:id="4" w:name="_Hlk212716331"/>
-                            <w:bookmarkStart w:id="5" w:name="_Hlk212716332"/>
-                            <w:proofErr w:type="gramStart"/>
-                            <w:r>
-                              <w:rPr>
-                                <w:rFonts w:ascii="Comic Sans MS" w:hAnsi="Comic Sans MS"/>
-                                <w:sz w:val="36"/>
-                                <w:szCs w:val="36"/>
-                              </w:rPr>
-                              <w:t xml:space="preserve">{{ </w:t>
-                            </w:r>
-                            <w:proofErr w:type="spellStart"/>
-                            <w:r>
-                              <w:rPr>
-                                <w:rFonts w:ascii="Comic Sans MS" w:hAnsi="Comic Sans MS"/>
-                                <w:sz w:val="36"/>
-                                <w:szCs w:val="36"/>
-                              </w:rPr>
-                              <w:t>fecha</w:t>
-                            </w:r>
-                            <w:proofErr w:type="gramEnd"/>
-                            <w:r>
-                              <w:rPr>
-                                <w:rFonts w:ascii="Comic Sans MS" w:hAnsi="Comic Sans MS"/>
-                                <w:sz w:val="36"/>
-                                <w:szCs w:val="36"/>
-                              </w:rPr>
-                              <w:t>_eve</w:t>
-                            </w:r>
-                            <w:proofErr w:type="spellEnd"/>
-                            <w:r>
-                              <w:rPr>
-                                <w:rFonts w:ascii="Comic Sans MS" w:hAnsi="Comic Sans MS"/>
-                                <w:sz w:val="36"/>
-                                <w:szCs w:val="36"/>
-                              </w:rPr>
-                              <w:tab/>
-                            </w:r>
-                            <w:proofErr w:type="spellStart"/>
-                            <w:r>
-                              <w:rPr>
-                                <w:rFonts w:ascii="Comic Sans MS" w:hAnsi="Comic Sans MS"/>
-                                <w:sz w:val="36"/>
-                                <w:szCs w:val="36"/>
-                              </w:rPr>
-                              <w:t>nto</w:t>
-                            </w:r>
-                            <w:proofErr w:type="spellEnd"/>
-                            <w:r>
-                              <w:rPr>
-                                <w:rFonts w:ascii="Comic Sans MS" w:hAnsi="Comic Sans MS"/>
-                                <w:sz w:val="36"/>
-                                <w:szCs w:val="36"/>
-                              </w:rPr>
-                              <w:t xml:space="preserve"> }}</w:t>
-                            </w:r>
-                            <w:bookmarkEnd w:id="4"/>
-                            <w:bookmarkEnd w:id="5"/>
-                          </w:p>
-                        </w:txbxContent>
-                      </wps:txbx>
-                      <wps:bodyPr rot="0" spcFirstLastPara="0" vertOverflow="overflow" horzOverflow="overflow" vert="horz" wrap="square" lIns="91440" tIns="45720" rIns="91440" bIns="45720" numCol="1" spcCol="0" rtlCol="0" fromWordArt="0" anchor="t" anchorCtr="0" forceAA="0" compatLnSpc="1">
-                        <a:prstTxWarp prst="textNoShape">
-                          <a:avLst/>
-                        </a:prstTxWarp>
-                        <a:noAutofit/>
-                      </wps:bodyPr>
-                    </wps:wsp>
-                  </a:graphicData>
-                </a:graphic>
-                <wp14:sizeRelH relativeFrom="margin">
-                  <wp14:pctWidth>0</wp14:pctWidth>
-                </wp14:sizeRelH>
-                <wp14:sizeRelV relativeFrom="margin">
-                  <wp14:pctHeight>0</wp14:pctHeight>
-                </wp14:sizeRelV>
-              </wp:anchor>
-            </w:drawing>
-          </mc:Choice>
-          <mc:Fallback>
-            <w:pict>
-              <v:shape w14:anchorId="1E959C1E" id="Cuadro de texto 7" o:spid="_x0000_s1027" type="#_x0000_t202" style="position:absolute;margin-left:277.2pt;margin-top:146.3pt;width:196.5pt;height:33.75pt;z-index:251667456;visibility:visible;mso-wrap-style:square;mso-width-percent:0;mso-height-percent:0;mso-wrap-distance-left:9pt;mso-wrap-distance-top:0;mso-wrap-distance-right:9pt;mso-wrap-distance-bottom:0;mso-position-horizontal:absolute;mso-position-horizontal-relative:text;mso-position-vertical:absolute;mso-position-vertical-relative:text;mso-width-percent:0;mso-height-percent:0;mso-width-relative:margin;mso-height-relative:margin;v-text-anchor:top" o:gfxdata="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" filled="f" stroked="f" strokeweight=".5pt">
-                <v:textbox>
-                  <w:txbxContent>
-                    <w:p>
-                      <w:pPr>
-                        <w:jc w:val="center"/>
-                        <w:rPr>
-                          <w:rFonts w:ascii="Comic Sans MS" w:hAnsi="Comic Sans MS"/>
-                          <w:sz w:val="36"/>
-                          <w:szCs w:val="36"/>
-                        </w:rPr>
-                      </w:pPr>
-                      <w:bookmarkStart w:id="6" w:name="_Hlk212716331"/>
-                      <w:bookmarkStart w:id="7" w:name="_Hlk212716332"/>
-                      <w:proofErr w:type="gramStart"/>
-                      <w:r>
-                        <w:rPr>
-                          <w:rFonts w:ascii="Comic Sans MS" w:hAnsi="Comic Sans MS"/>
-                          <w:sz w:val="36"/>
-                          <w:szCs w:val="36"/>
-                        </w:rPr>
-                        <w:t xml:space="preserve">{{ </w:t>
-                      </w:r>
-                      <w:proofErr w:type="spellStart"/>
-                      <w:r>
-                        <w:rPr>
-                          <w:rFonts w:ascii="Comic Sans MS" w:hAnsi="Comic Sans MS"/>
-                          <w:sz w:val="36"/>
-                          <w:szCs w:val="36"/>
-                        </w:rPr>
-                        <w:t>fecha</w:t>
-                      </w:r>
-                      <w:proofErr w:type="gramEnd"/>
-                      <w:r>
-                        <w:rPr>
-                          <w:rFonts w:ascii="Comic Sans MS" w:hAnsi="Comic Sans MS"/>
-                          <w:sz w:val="36"/>
-                          <w:szCs w:val="36"/>
-                        </w:rPr>
-                        <w:t>_eve</w:t>
-                      </w:r>
-                      <w:proofErr w:type="spellEnd"/>
-                      <w:r>
-                        <w:rPr>
-                          <w:rFonts w:ascii="Comic Sans MS" w:hAnsi="Comic Sans MS"/>
-                          <w:sz w:val="36"/>
-                          <w:szCs w:val="36"/>
-                        </w:rPr>
-                        <w:tab/>
-                      </w:r>
-                      <w:proofErr w:type="spellStart"/>
-                      <w:r>
-                        <w:rPr>
-                          <w:rFonts w:ascii="Comic Sans MS" w:hAnsi="Comic Sans MS"/>
-                          <w:sz w:val="36"/>
-                          <w:szCs w:val="36"/>
-                        </w:rPr>
-                        <w:t>nto</w:t>
-                      </w:r>
-                      <w:proofErr w:type="spellEnd"/>
-                      <w:r>
-                        <w:rPr>
-                          <w:rFonts w:ascii="Comic Sans MS" w:hAnsi="Comic Sans MS"/>
-                          <w:sz w:val="36"/>
-                          <w:szCs w:val="36"/>
-                        </w:rPr>
-                        <w:t xml:space="preserve"> }}</w:t>
-                      </w:r>
-                      <w:bookmarkEnd w:id="6"/>
-                      <w:bookmarkEnd w:id="7"/>
-                    </w:p>
-                  </w:txbxContent>
-                </v:textbox>
               </v:shape>
             </w:pict>
           </mc:Fallback>
@@ -621,17 +623,7 @@
                                 <w:sz w:val="36"/>
                                 <w:szCs w:val="36"/>
                               </w:rPr>
-                              <w:t>{{ n</w:t>
-                            </w:r>
-                            <w:bookmarkStart w:id="8" w:name="_GoBack"/>
-                            <w:bookmarkEnd w:id="8"/>
-                            <w:r>
-                              <w:rPr>
-                                <w:rFonts w:ascii="Comic Sans MS" w:hAnsi="Comic Sans MS"/>
-                                <w:sz w:val="36"/>
-                                <w:szCs w:val="36"/>
-                              </w:rPr>
-                              <w:t>ominado</w:t>
+                              <w:t>{{ nominado</w:t>
                             </w:r>
                             <w:proofErr w:type="gramEnd"/>
                             <w:r>
@@ -684,17 +676,7 @@
                           <w:sz w:val="36"/>
                           <w:szCs w:val="36"/>
                         </w:rPr>
-                        <w:t>{{ n</w:t>
-                      </w:r>
-                      <w:bookmarkStart w:id="9" w:name="_GoBack"/>
-                      <w:bookmarkEnd w:id="9"/>
-                      <w:r>
-                        <w:rPr>
-                          <w:rFonts w:ascii="Comic Sans MS" w:hAnsi="Comic Sans MS"/>
-                          <w:sz w:val="36"/>
-                          <w:szCs w:val="36"/>
-                        </w:rPr>
-                        <w:t>ominado</w:t>
+                        <w:t>{{ nominado</w:t>
                       </w:r>
                       <w:proofErr w:type="gramEnd"/>
                       <w:r>

</xml_diff>